<commit_message>
Added Jav.doc comment for controller and interface classes.. and updated a class diagram
</commit_message>
<xml_diff>
--- a/Report/Report.docx
+++ b/Report/Report.docx
@@ -28,7 +28,7 @@
                     </pic:cNvPicPr>
                   </pic:nvPicPr>
                   <pic:blipFill>
-                    <a:blip r:embed="rId6" cstate="print">
+                    <a:blip r:embed="rId8" cstate="print">
                       <a:extLst>
                         <a:ext uri="{28A0092B-C50C-407E-A947-70E740481C1C}">
                           <a14:useLocalDpi xmlns:a14="http://schemas.microsoft.com/office/drawing/2010/main" val="0"/>
@@ -348,23 +348,7 @@
           <w:sz w:val="24"/>
           <w:szCs w:val="24"/>
         </w:rPr>
-        <w:t xml:space="preserve">We have </w:t>
-      </w:r>
-      <w:r>
-        <w:rPr>
-          <w:rFonts w:ascii="Times New Roman" w:hAnsi="Times New Roman" w:cs="Times New Roman"/>
-          <w:sz w:val="24"/>
-          <w:szCs w:val="24"/>
-        </w:rPr>
-        <w:t>honoured</w:t>
-      </w:r>
-      <w:r>
-        <w:rPr>
-          <w:rFonts w:ascii="Times New Roman" w:hAnsi="Times New Roman" w:cs="Times New Roman"/>
-          <w:sz w:val="24"/>
-          <w:szCs w:val="24"/>
-        </w:rPr>
-        <w:t xml:space="preserve"> the principles of academic integrity and have upheld Student Code of Academic Conduct in the completion of this work. </w:t>
+        <w:t xml:space="preserve">We have honoured the principles of academic integrity and have upheld Student Code of Academic Conduct in the completion of this work. </w:t>
       </w:r>
     </w:p>
     <w:p>
@@ -851,7 +835,17 @@
           <w:sz w:val="24"/>
           <w:szCs w:val="24"/>
         </w:rPr>
-        <w:t>The very first step we take is identifying important classes for the system and group them into Entity Class, Control Class and Boundary Class.</w:t>
+        <w:t xml:space="preserve">The very first step we take is identifying important classes for the system and group </w:t>
+      </w:r>
+      <w:bookmarkStart w:id="0" w:name="_GoBack"/>
+      <w:bookmarkEnd w:id="0"/>
+      <w:r>
+        <w:rPr>
+          <w:rFonts w:ascii="Times New Roman" w:hAnsi="Times New Roman" w:cs="Times New Roman"/>
+          <w:sz w:val="24"/>
+          <w:szCs w:val="24"/>
+        </w:rPr>
+        <w:t>them into Entity Class, Control Class and Boundary Class.</w:t>
       </w:r>
     </w:p>
     <w:p>
@@ -887,7 +881,23 @@
           <w:sz w:val="24"/>
           <w:szCs w:val="24"/>
         </w:rPr>
-        <w:t xml:space="preserve">. There will be total four layers, 1. Presentation layer, Business Layer, Persistent Layer and Database Layer. We put the main application interface class in the presentation layer, control classes in business layer, entity classes in persistent layer and the data </w:t>
+        <w:t>. There will be total four layers, 1. Presentation layer, Business Layer, Persistent Layer and Database Layer. We put the main application interface class</w:t>
+      </w:r>
+      <w:r>
+        <w:rPr>
+          <w:rFonts w:ascii="Times New Roman" w:hAnsi="Times New Roman" w:cs="Times New Roman"/>
+          <w:sz w:val="24"/>
+          <w:szCs w:val="24"/>
+        </w:rPr>
+        <w:t xml:space="preserve"> and other interface classes</w:t>
+      </w:r>
+      <w:r>
+        <w:rPr>
+          <w:rFonts w:ascii="Times New Roman" w:hAnsi="Times New Roman" w:cs="Times New Roman"/>
+          <w:sz w:val="24"/>
+          <w:szCs w:val="24"/>
+        </w:rPr>
+        <w:t xml:space="preserve"> in the presentation layer, control classes in business layer, entity classes in persistent layer and the data </w:t>
       </w:r>
       <w:proofErr w:type="gramStart"/>
       <w:r>
@@ -1219,6 +1229,7 @@
           <w:sz w:val="24"/>
           <w:szCs w:val="24"/>
         </w:rPr>
+        <w:lastRenderedPageBreak/>
         <w:t>All room type classes realizing the “</w:t>
       </w:r>
       <w:proofErr w:type="spellStart"/>
@@ -1323,7 +1334,6 @@
           <w:szCs w:val="24"/>
           <w:u w:val="single"/>
         </w:rPr>
-        <w:lastRenderedPageBreak/>
         <w:t>Consideration for Future Extension (Sending reminder via SMS for a few days before reservation date)</w:t>
       </w:r>
     </w:p>
@@ -1345,17 +1355,7 @@
           <w:sz w:val="24"/>
           <w:szCs w:val="24"/>
         </w:rPr>
-        <w:t xml:space="preserve">For this extension, we can create a SMS controller class and SMS entity class. SMS controller will have a method which communicate with reservation controller to get the reservations and contact numbers for 3 days ahead compared to local date. Then there will be a </w:t>
-      </w:r>
-      <w:bookmarkStart w:id="0" w:name="_GoBack"/>
-      <w:bookmarkEnd w:id="0"/>
-      <w:r>
-        <w:rPr>
-          <w:rFonts w:ascii="Times New Roman" w:hAnsi="Times New Roman" w:cs="Times New Roman"/>
-          <w:sz w:val="24"/>
-          <w:szCs w:val="24"/>
-        </w:rPr>
-        <w:t xml:space="preserve">method which </w:t>
+        <w:t xml:space="preserve">For this extension, we can create a SMS controller class and SMS entity class. SMS controller will have a method which communicate with reservation controller to get the reservations and contact numbers for 3 days ahead compared to local date. Then there will be a method which </w:t>
       </w:r>
       <w:r>
         <w:rPr>
@@ -1479,6 +1479,56 @@
     </w:sectPr>
   </w:body>
 </w:document>
+</file>
+
+<file path=word/endnotes.xml><?xml version="1.0" encoding="utf-8"?>
+<w:endnotes xmlns:wpc="http://schemas.microsoft.com/office/word/2010/wordprocessingCanvas" xmlns:cx="http://schemas.microsoft.com/office/drawing/2014/chartex" xmlns:cx1="http://schemas.microsoft.com/office/drawing/2015/9/8/chartex" xmlns:cx2="http://schemas.microsoft.com/office/drawing/2015/10/21/chartex" xmlns:cx3="http://schemas.microsoft.com/office/drawing/2016/5/9/chartex" xmlns:cx4="http://schemas.microsoft.com/office/drawing/2016/5/10/chartex" xmlns:cx5="http://schemas.microsoft.com/office/drawing/2016/5/11/chartex" xmlns:cx6="http://schemas.microsoft.com/office/drawing/2016/5/12/chartex" xmlns:cx7="http://schemas.microsoft.com/office/drawing/2016/5/13/chartex" xmlns:cx8="http://schemas.microsoft.com/office/drawing/2016/5/14/chartex" xmlns:mc="http://schemas.openxmlformats.org/markup-compatibility/2006" xmlns:aink="http://schemas.microsoft.com/office/drawing/2016/ink" xmlns:am3d="http://schemas.microsoft.com/office/drawing/2017/model3d" xmlns:o="urn:schemas-microsoft-com:office:office" xmlns:r="http://schemas.openxmlformats.org/officeDocument/2006/relationships" xmlns:m="http://schemas.openxmlformats.org/officeDocument/2006/math" xmlns:v="urn:schemas-microsoft-com:vml" xmlns:wp14="http://schemas.microsoft.com/office/word/2010/wordprocessingDrawing" xmlns:wp="http://schemas.openxmlformats.org/drawingml/2006/wordprocessingDrawing" xmlns:w10="urn:schemas-microsoft-com:office:word" xmlns:w="http://schemas.openxmlformats.org/wordprocessingml/2006/main" xmlns:w14="http://schemas.microsoft.com/office/word/2010/wordml" xmlns:w15="http://schemas.microsoft.com/office/word/2012/wordml" xmlns:w16cid="http://schemas.microsoft.com/office/word/2016/wordml/cid" xmlns:w16se="http://schemas.microsoft.com/office/word/2015/wordml/symex" xmlns:wpg="http://schemas.microsoft.com/office/word/2010/wordprocessingGroup" xmlns:wpi="http://schemas.microsoft.com/office/word/2010/wordprocessingInk" xmlns:wne="http://schemas.microsoft.com/office/word/2006/wordml" xmlns:wps="http://schemas.microsoft.com/office/word/2010/wordprocessingShape" mc:Ignorable="w14 w15 w16se w16cid wp14">
+  <w:endnote w:type="separator" w:id="-1">
+    <w:p>
+      <w:pPr>
+        <w:spacing w:after="0" w:line="240" w:lineRule="auto"/>
+      </w:pPr>
+      <w:r>
+        <w:separator/>
+      </w:r>
+    </w:p>
+  </w:endnote>
+  <w:endnote w:type="continuationSeparator" w:id="0">
+    <w:p>
+      <w:pPr>
+        <w:spacing w:after="0" w:line="240" w:lineRule="auto"/>
+      </w:pPr>
+      <w:r>
+        <w:continuationSeparator/>
+      </w:r>
+    </w:p>
+  </w:endnote>
+</w:endnotes>
+</file>
+
+<file path=word/footnotes.xml><?xml version="1.0" encoding="utf-8"?>
+<w:footnotes xmlns:wpc="http://schemas.microsoft.com/office/word/2010/wordprocessingCanvas" xmlns:cx="http://schemas.microsoft.com/office/drawing/2014/chartex" xmlns:cx1="http://schemas.microsoft.com/office/drawing/2015/9/8/chartex" xmlns:cx2="http://schemas.microsoft.com/office/drawing/2015/10/21/chartex" xmlns:cx3="http://schemas.microsoft.com/office/drawing/2016/5/9/chartex" xmlns:cx4="http://schemas.microsoft.com/office/drawing/2016/5/10/chartex" xmlns:cx5="http://schemas.microsoft.com/office/drawing/2016/5/11/chartex" xmlns:cx6="http://schemas.microsoft.com/office/drawing/2016/5/12/chartex" xmlns:cx7="http://schemas.microsoft.com/office/drawing/2016/5/13/chartex" xmlns:cx8="http://schemas.microsoft.com/office/drawing/2016/5/14/chartex" xmlns:mc="http://schemas.openxmlformats.org/markup-compatibility/2006" xmlns:aink="http://schemas.microsoft.com/office/drawing/2016/ink" xmlns:am3d="http://schemas.microsoft.com/office/drawing/2017/model3d" xmlns:o="urn:schemas-microsoft-com:office:office" xmlns:r="http://schemas.openxmlformats.org/officeDocument/2006/relationships" xmlns:m="http://schemas.openxmlformats.org/officeDocument/2006/math" xmlns:v="urn:schemas-microsoft-com:vml" xmlns:wp14="http://schemas.microsoft.com/office/word/2010/wordprocessingDrawing" xmlns:wp="http://schemas.openxmlformats.org/drawingml/2006/wordprocessingDrawing" xmlns:w10="urn:schemas-microsoft-com:office:word" xmlns:w="http://schemas.openxmlformats.org/wordprocessingml/2006/main" xmlns:w14="http://schemas.microsoft.com/office/word/2010/wordml" xmlns:w15="http://schemas.microsoft.com/office/word/2012/wordml" xmlns:w16cid="http://schemas.microsoft.com/office/word/2016/wordml/cid" xmlns:w16se="http://schemas.microsoft.com/office/word/2015/wordml/symex" xmlns:wpg="http://schemas.microsoft.com/office/word/2010/wordprocessingGroup" xmlns:wpi="http://schemas.microsoft.com/office/word/2010/wordprocessingInk" xmlns:wne="http://schemas.microsoft.com/office/word/2006/wordml" xmlns:wps="http://schemas.microsoft.com/office/word/2010/wordprocessingShape" mc:Ignorable="w14 w15 w16se w16cid wp14">
+  <w:footnote w:type="separator" w:id="-1">
+    <w:p>
+      <w:pPr>
+        <w:spacing w:after="0" w:line="240" w:lineRule="auto"/>
+      </w:pPr>
+      <w:r>
+        <w:separator/>
+      </w:r>
+    </w:p>
+  </w:footnote>
+  <w:footnote w:type="continuationSeparator" w:id="0">
+    <w:p>
+      <w:pPr>
+        <w:spacing w:after="0" w:line="240" w:lineRule="auto"/>
+      </w:pPr>
+      <w:r>
+        <w:continuationSeparator/>
+      </w:r>
+    </w:p>
+  </w:footnote>
+</w:footnotes>
 </file>
 
 <file path=word/numbering.xml><?xml version="1.0" encoding="utf-8"?>
@@ -2125,6 +2175,50 @@
       <w:contextualSpacing/>
     </w:pPr>
   </w:style>
+  <w:style w:type="paragraph" w:styleId="Header">
+    <w:name w:val="header"/>
+    <w:basedOn w:val="Normal"/>
+    <w:link w:val="HeaderChar"/>
+    <w:uiPriority w:val="99"/>
+    <w:unhideWhenUsed/>
+    <w:rsid w:val="003E6085"/>
+    <w:pPr>
+      <w:tabs>
+        <w:tab w:val="center" w:pos="4513"/>
+        <w:tab w:val="right" w:pos="9026"/>
+      </w:tabs>
+      <w:spacing w:after="0" w:line="240" w:lineRule="auto"/>
+    </w:pPr>
+  </w:style>
+  <w:style w:type="character" w:customStyle="1" w:styleId="HeaderChar">
+    <w:name w:val="Header Char"/>
+    <w:basedOn w:val="DefaultParagraphFont"/>
+    <w:link w:val="Header"/>
+    <w:uiPriority w:val="99"/>
+    <w:rsid w:val="003E6085"/>
+  </w:style>
+  <w:style w:type="paragraph" w:styleId="Footer">
+    <w:name w:val="footer"/>
+    <w:basedOn w:val="Normal"/>
+    <w:link w:val="FooterChar"/>
+    <w:uiPriority w:val="99"/>
+    <w:unhideWhenUsed/>
+    <w:rsid w:val="003E6085"/>
+    <w:pPr>
+      <w:tabs>
+        <w:tab w:val="center" w:pos="4513"/>
+        <w:tab w:val="right" w:pos="9026"/>
+      </w:tabs>
+      <w:spacing w:after="0" w:line="240" w:lineRule="auto"/>
+    </w:pPr>
+  </w:style>
+  <w:style w:type="character" w:customStyle="1" w:styleId="FooterChar">
+    <w:name w:val="Footer Char"/>
+    <w:basedOn w:val="DefaultParagraphFont"/>
+    <w:link w:val="Footer"/>
+    <w:uiPriority w:val="99"/>
+    <w:rsid w:val="003E6085"/>
+  </w:style>
 </w:styles>
 </file>
 
@@ -2428,7 +2522,7 @@
 </file>
 
 <file path=customXml/itemProps1.xml><?xml version="1.0" encoding="utf-8"?>
-<ds:datastoreItem xmlns:ds="http://schemas.openxmlformats.org/officeDocument/2006/customXml" ds:itemID="{214A3B84-4207-49C0-95E5-239E04699D32}">
+<ds:datastoreItem xmlns:ds="http://schemas.openxmlformats.org/officeDocument/2006/customXml" ds:itemID="{3C46FB7B-BB84-4729-89E8-54C3A419C117}">
   <ds:schemaRefs>
     <ds:schemaRef ds:uri="http://schemas.openxmlformats.org/officeDocument/2006/bibliography"/>
   </ds:schemaRefs>

</xml_diff>

<commit_message>
Slides for video and minor update in report
</commit_message>
<xml_diff>
--- a/Report/Report.docx
+++ b/Report/Report.docx
@@ -165,6 +165,28 @@
         <w:jc w:val="center"/>
         <w:rPr>
           <w:rFonts w:ascii="Times New Roman" w:hAnsi="Times New Roman" w:cs="Times New Roman"/>
+          <w:b/>
+          <w:sz w:val="56"/>
+          <w:szCs w:val="56"/>
+        </w:rPr>
+      </w:pPr>
+      <w:r>
+        <w:rPr>
+          <w:rFonts w:ascii="Times New Roman" w:hAnsi="Times New Roman" w:cs="Times New Roman"/>
+          <w:b/>
+          <w:sz w:val="56"/>
+          <w:szCs w:val="56"/>
+        </w:rPr>
+        <w:t>Group 4</w:t>
+      </w:r>
+      <w:bookmarkStart w:id="0" w:name="_GoBack"/>
+      <w:bookmarkEnd w:id="0"/>
+    </w:p>
+    <w:p>
+      <w:pPr>
+        <w:jc w:val="center"/>
+        <w:rPr>
+          <w:rFonts w:ascii="Times New Roman" w:hAnsi="Times New Roman" w:cs="Times New Roman"/>
           <w:sz w:val="36"/>
           <w:szCs w:val="36"/>
         </w:rPr>
@@ -281,6 +303,7 @@
           <w:sz w:val="36"/>
           <w:szCs w:val="36"/>
         </w:rPr>
+        <w:lastRenderedPageBreak/>
         <w:t>SCHOOL OF COMPUTER SCIENCE &amp; ENGINEERING NANYANG TECHNOLOGICAL UNIVERSITY</w:t>
       </w:r>
     </w:p>
@@ -302,7 +325,6 @@
           <w:szCs w:val="28"/>
           <w:u w:val="single"/>
         </w:rPr>
-        <w:lastRenderedPageBreak/>
         <w:t>Declaration of Original Work for CE/CZ2002 Assignment</w:t>
       </w:r>
     </w:p>
@@ -855,7 +877,15 @@
           <w:sz w:val="24"/>
           <w:szCs w:val="24"/>
         </w:rPr>
-        <w:t>Then, we use Layered Architecture for our system</w:t>
+        <w:t xml:space="preserve">We want to hide our implementation of methods from users and we do not want them to directly interact with the data files. So, </w:t>
+      </w:r>
+      <w:r>
+        <w:rPr>
+          <w:rFonts w:ascii="Times New Roman" w:hAnsi="Times New Roman" w:cs="Times New Roman"/>
+          <w:sz w:val="24"/>
+          <w:szCs w:val="24"/>
+        </w:rPr>
+        <w:t>we use Layered Architecture for our system</w:t>
       </w:r>
       <w:r>
         <w:rPr>
@@ -1119,9 +1149,7 @@
     </w:p>
     <w:p>
       <w:pPr>
-        <w:pStyle w:val="ListParagraph"/>
         <w:spacing w:line="360" w:lineRule="auto"/>
-        <w:ind w:left="1080"/>
         <w:jc w:val="both"/>
         <w:rPr>
           <w:rFonts w:ascii="Times New Roman" w:hAnsi="Times New Roman" w:cs="Times New Roman"/>
@@ -1129,21 +1157,6 @@
           <w:szCs w:val="24"/>
         </w:rPr>
       </w:pPr>
-    </w:p>
-    <w:p>
-      <w:pPr>
-        <w:pStyle w:val="ListParagraph"/>
-        <w:spacing w:line="360" w:lineRule="auto"/>
-        <w:ind w:left="1080"/>
-        <w:jc w:val="both"/>
-        <w:rPr>
-          <w:rFonts w:ascii="Times New Roman" w:hAnsi="Times New Roman" w:cs="Times New Roman"/>
-          <w:sz w:val="24"/>
-          <w:szCs w:val="24"/>
-        </w:rPr>
-      </w:pPr>
-      <w:bookmarkStart w:id="0" w:name="_GoBack"/>
-      <w:bookmarkEnd w:id="0"/>
     </w:p>
     <w:p>
       <w:pPr>
@@ -1254,53 +1267,34 @@
           <w:szCs w:val="24"/>
         </w:rPr>
       </w:pPr>
-      <w:r>
-        <w:rPr>
-          <w:rFonts w:ascii="Times New Roman" w:hAnsi="Times New Roman" w:cs="Times New Roman"/>
-          <w:sz w:val="24"/>
-          <w:szCs w:val="24"/>
-        </w:rPr>
-        <w:t>For this extension, we can create a SMS controller class and SMS entity class. SMS controller will have a method which communicate</w:t>
-      </w:r>
-      <w:r>
-        <w:rPr>
-          <w:rFonts w:ascii="Times New Roman" w:hAnsi="Times New Roman" w:cs="Times New Roman"/>
-          <w:sz w:val="24"/>
-          <w:szCs w:val="24"/>
-        </w:rPr>
-        <w:t>s</w:t>
-      </w:r>
-      <w:r>
-        <w:rPr>
-          <w:rFonts w:ascii="Times New Roman" w:hAnsi="Times New Roman" w:cs="Times New Roman"/>
-          <w:sz w:val="24"/>
-          <w:szCs w:val="24"/>
-        </w:rPr>
-        <w:t xml:space="preserve"> with reservation controller to get the reservations and contact numbers for 3 days ahead compared to local date. Then there will be a method which </w:t>
-      </w:r>
-      <w:r>
-        <w:rPr>
-          <w:rFonts w:ascii="Times New Roman" w:hAnsi="Times New Roman" w:cs="Times New Roman"/>
-          <w:sz w:val="24"/>
-          <w:szCs w:val="24"/>
-        </w:rPr>
-        <w:t>create</w:t>
-      </w:r>
-      <w:r>
-        <w:rPr>
-          <w:rFonts w:ascii="Times New Roman" w:hAnsi="Times New Roman" w:cs="Times New Roman"/>
-          <w:sz w:val="24"/>
-          <w:szCs w:val="24"/>
-        </w:rPr>
-        <w:t>s</w:t>
-      </w:r>
-      <w:r>
-        <w:rPr>
-          <w:rFonts w:ascii="Times New Roman" w:hAnsi="Times New Roman" w:cs="Times New Roman"/>
-          <w:sz w:val="24"/>
-          <w:szCs w:val="24"/>
-        </w:rPr>
-        <w:t xml:space="preserve"> SMS object and</w:t>
+    </w:p>
+    <w:p>
+      <w:pPr>
+        <w:pStyle w:val="ListParagraph"/>
+        <w:spacing w:line="360" w:lineRule="auto"/>
+        <w:ind w:left="360"/>
+        <w:jc w:val="both"/>
+        <w:rPr>
+          <w:rFonts w:ascii="Times New Roman" w:hAnsi="Times New Roman" w:cs="Times New Roman"/>
+          <w:sz w:val="24"/>
+          <w:szCs w:val="24"/>
+        </w:rPr>
+      </w:pPr>
+      <w:r>
+        <w:rPr>
+          <w:rFonts w:ascii="Times New Roman" w:hAnsi="Times New Roman" w:cs="Times New Roman"/>
+          <w:sz w:val="24"/>
+          <w:szCs w:val="24"/>
+        </w:rPr>
+        <w:t>For this extension, we can create a SMS controller class and SMS entity class.</w:t>
+      </w:r>
+      <w:r>
+        <w:rPr>
+          <w:rFonts w:ascii="Times New Roman" w:hAnsi="Times New Roman" w:cs="Times New Roman"/>
+          <w:sz w:val="24"/>
+          <w:szCs w:val="24"/>
+        </w:rPr>
+        <w:t xml:space="preserve"> We can use the Observer design pattern here.</w:t>
       </w:r>
       <w:r>
         <w:rPr>
@@ -1316,23 +1310,95 @@
           <w:sz w:val="24"/>
           <w:szCs w:val="24"/>
         </w:rPr>
-        <w:t xml:space="preserve">a </w:t>
-      </w:r>
-      <w:r>
-        <w:rPr>
-          <w:rFonts w:ascii="Times New Roman" w:hAnsi="Times New Roman" w:cs="Times New Roman"/>
-          <w:sz w:val="24"/>
-          <w:szCs w:val="24"/>
-        </w:rPr>
-        <w:t>method to send</w:t>
-      </w:r>
-      <w:r>
-        <w:rPr>
-          <w:rFonts w:ascii="Times New Roman" w:hAnsi="Times New Roman" w:cs="Times New Roman"/>
-          <w:sz w:val="24"/>
-          <w:szCs w:val="24"/>
-        </w:rPr>
-        <w:t xml:space="preserve"> it to the user.</w:t>
+        <w:t>In reservation controller, we can add a new method which will compare the date of the reservations with 3 days after local date and it will add reservation’s date and contact number to the list and return the list. Then SMS controller will call this method to get contact number</w:t>
+      </w:r>
+      <w:r>
+        <w:rPr>
+          <w:rFonts w:ascii="Times New Roman" w:hAnsi="Times New Roman" w:cs="Times New Roman"/>
+          <w:sz w:val="24"/>
+          <w:szCs w:val="24"/>
+        </w:rPr>
+        <w:t xml:space="preserve"> and reservation date</w:t>
+      </w:r>
+      <w:r>
+        <w:rPr>
+          <w:rFonts w:ascii="Times New Roman" w:hAnsi="Times New Roman" w:cs="Times New Roman"/>
+          <w:sz w:val="24"/>
+          <w:szCs w:val="24"/>
+        </w:rPr>
+        <w:t xml:space="preserve">. </w:t>
+      </w:r>
+      <w:r>
+        <w:rPr>
+          <w:rFonts w:ascii="Times New Roman" w:hAnsi="Times New Roman" w:cs="Times New Roman"/>
+          <w:sz w:val="24"/>
+          <w:szCs w:val="24"/>
+        </w:rPr>
+        <w:t>Then there will be a method which creates SMS object</w:t>
+      </w:r>
+      <w:r>
+        <w:rPr>
+          <w:rFonts w:ascii="Times New Roman" w:hAnsi="Times New Roman" w:cs="Times New Roman"/>
+          <w:sz w:val="24"/>
+          <w:szCs w:val="24"/>
+        </w:rPr>
+        <w:t xml:space="preserve"> with standard </w:t>
+      </w:r>
+      <w:r>
+        <w:rPr>
+          <w:rFonts w:ascii="Times New Roman" w:hAnsi="Times New Roman" w:cs="Times New Roman"/>
+          <w:sz w:val="24"/>
+          <w:szCs w:val="24"/>
+        </w:rPr>
+        <w:t>message, “Your</w:t>
+      </w:r>
+      <w:r>
+        <w:rPr>
+          <w:rFonts w:ascii="Times New Roman" w:hAnsi="Times New Roman" w:cs="Times New Roman"/>
+          <w:sz w:val="24"/>
+          <w:szCs w:val="24"/>
+        </w:rPr>
+        <w:t xml:space="preserve"> reservation at Hotel will be expired at dd/mm/yyyy</w:t>
+      </w:r>
+      <w:r>
+        <w:rPr>
+          <w:rFonts w:ascii="Times New Roman" w:hAnsi="Times New Roman" w:cs="Times New Roman"/>
+          <w:sz w:val="24"/>
+          <w:szCs w:val="24"/>
+        </w:rPr>
+        <w:t xml:space="preserve"> (reservation date)</w:t>
+      </w:r>
+      <w:r>
+        <w:rPr>
+          <w:rFonts w:ascii="Times New Roman" w:hAnsi="Times New Roman" w:cs="Times New Roman"/>
+          <w:sz w:val="24"/>
+          <w:szCs w:val="24"/>
+        </w:rPr>
+        <w:t xml:space="preserve">”. </w:t>
+      </w:r>
+      <w:r>
+        <w:rPr>
+          <w:rFonts w:ascii="Times New Roman" w:hAnsi="Times New Roman" w:cs="Times New Roman"/>
+          <w:sz w:val="24"/>
+          <w:szCs w:val="24"/>
+        </w:rPr>
+        <w:t>Then SMS controller will have another method</w:t>
+      </w:r>
+      <w:r>
+        <w:rPr>
+          <w:rFonts w:ascii="Times New Roman" w:hAnsi="Times New Roman" w:cs="Times New Roman"/>
+          <w:sz w:val="24"/>
+          <w:szCs w:val="24"/>
+        </w:rPr>
+        <w:t xml:space="preserve"> </w:t>
+      </w:r>
+      <w:r>
+        <w:rPr>
+          <w:rFonts w:ascii="Times New Roman" w:hAnsi="Times New Roman" w:cs="Times New Roman"/>
+          <w:sz w:val="24"/>
+          <w:szCs w:val="24"/>
+        </w:rPr>
+        <w:t>which will send out this SMS object to users.</w:t>
       </w:r>
     </w:p>
     <w:p>
@@ -2443,7 +2509,7 @@
 </file>
 
 <file path=customXml/itemProps1.xml><?xml version="1.0" encoding="utf-8"?>
-<ds:datastoreItem xmlns:ds="http://schemas.openxmlformats.org/officeDocument/2006/customXml" ds:itemID="{8888AC0E-8B3E-4890-A359-5B3BF97771D9}">
+<ds:datastoreItem xmlns:ds="http://schemas.openxmlformats.org/officeDocument/2006/customXml" ds:itemID="{013A174C-1F4A-42F0-989F-9BA4D7B5ECAA}">
   <ds:schemaRefs>
     <ds:schemaRef ds:uri="http://schemas.openxmlformats.org/officeDocument/2006/bibliography"/>
   </ds:schemaRefs>

</xml_diff>

<commit_message>
Major Update in Java Doc
</commit_message>
<xml_diff>
--- a/Report/Report.docx
+++ b/Report/Report.docx
@@ -302,7 +302,6 @@
           <w:sz w:val="36"/>
           <w:szCs w:val="36"/>
         </w:rPr>
-        <w:lastRenderedPageBreak/>
         <w:t>SCHOOL OF COMPUTER SCIENCE &amp; ENGINEERING NANYANG TECHNOLOGICAL UNIVERSITY</w:t>
       </w:r>
     </w:p>
@@ -324,6 +323,7 @@
           <w:szCs w:val="28"/>
           <w:u w:val="single"/>
         </w:rPr>
+        <w:lastRenderedPageBreak/>
         <w:t>Declaration of Original Work for CE/CZ2002 Assignment</w:t>
       </w:r>
     </w:p>
@@ -717,6 +717,14 @@
                 <w:szCs w:val="24"/>
               </w:rPr>
             </w:pPr>
+            <w:r>
+              <w:rPr>
+                <w:rFonts w:ascii="Times New Roman" w:hAnsi="Times New Roman" w:cs="Times New Roman"/>
+                <w:sz w:val="24"/>
+                <w:szCs w:val="24"/>
+              </w:rPr>
+              <w:t>Lin/13.04.2018</w:t>
+            </w:r>
           </w:p>
         </w:tc>
       </w:tr>
@@ -799,6 +807,14 @@
                 <w:szCs w:val="24"/>
               </w:rPr>
             </w:pPr>
+            <w:r>
+              <w:rPr>
+                <w:rFonts w:ascii="Times New Roman" w:hAnsi="Times New Roman" w:cs="Times New Roman"/>
+                <w:sz w:val="24"/>
+                <w:szCs w:val="24"/>
+              </w:rPr>
+              <w:t>Jia/13.04.2018</w:t>
+            </w:r>
           </w:p>
         </w:tc>
       </w:tr>
@@ -927,8 +943,6 @@
         </w:rPr>
         <w:br w:type="page"/>
       </w:r>
-      <w:bookmarkStart w:id="0" w:name="_GoBack"/>
-      <w:bookmarkEnd w:id="0"/>
     </w:p>
     <w:p>
       <w:pPr>
@@ -941,16 +955,16 @@
         <w:jc w:val="both"/>
         <w:rPr>
           <w:rFonts w:ascii="Times New Roman" w:hAnsi="Times New Roman" w:cs="Times New Roman"/>
-          <w:sz w:val="24"/>
-          <w:szCs w:val="24"/>
+          <w:sz w:val="28"/>
+          <w:szCs w:val="28"/>
           <w:u w:val="single"/>
         </w:rPr>
       </w:pPr>
       <w:r>
         <w:rPr>
           <w:rFonts w:ascii="Times New Roman" w:hAnsi="Times New Roman" w:cs="Times New Roman"/>
-          <w:sz w:val="24"/>
-          <w:szCs w:val="24"/>
+          <w:sz w:val="28"/>
+          <w:szCs w:val="28"/>
           <w:u w:val="single"/>
         </w:rPr>
         <w:lastRenderedPageBreak/>
@@ -1135,16 +1149,16 @@
         <w:jc w:val="both"/>
         <w:rPr>
           <w:rFonts w:ascii="Times New Roman" w:hAnsi="Times New Roman" w:cs="Times New Roman"/>
-          <w:sz w:val="24"/>
-          <w:szCs w:val="24"/>
+          <w:sz w:val="28"/>
+          <w:szCs w:val="28"/>
           <w:u w:val="single"/>
         </w:rPr>
       </w:pPr>
       <w:r>
         <w:rPr>
           <w:rFonts w:ascii="Times New Roman" w:hAnsi="Times New Roman" w:cs="Times New Roman"/>
-          <w:sz w:val="24"/>
-          <w:szCs w:val="24"/>
+          <w:sz w:val="28"/>
+          <w:szCs w:val="28"/>
           <w:u w:val="single"/>
         </w:rPr>
         <w:t>Use of OOP Design Principle</w:t>
@@ -1254,30 +1268,6 @@
     <w:p>
       <w:pPr>
         <w:pStyle w:val="ListParagraph"/>
-        <w:spacing w:line="360" w:lineRule="auto"/>
-        <w:ind w:left="1080"/>
-        <w:jc w:val="both"/>
-        <w:rPr>
-          <w:rFonts w:ascii="Times New Roman" w:hAnsi="Times New Roman" w:cs="Times New Roman"/>
-          <w:sz w:val="24"/>
-          <w:szCs w:val="24"/>
-        </w:rPr>
-      </w:pPr>
-    </w:p>
-    <w:p>
-      <w:pPr>
-        <w:spacing w:line="360" w:lineRule="auto"/>
-        <w:jc w:val="both"/>
-        <w:rPr>
-          <w:rFonts w:ascii="Times New Roman" w:hAnsi="Times New Roman" w:cs="Times New Roman"/>
-          <w:sz w:val="24"/>
-          <w:szCs w:val="24"/>
-        </w:rPr>
-      </w:pPr>
-    </w:p>
-    <w:p>
-      <w:pPr>
-        <w:pStyle w:val="ListParagraph"/>
         <w:numPr>
           <w:ilvl w:val="1"/>
           <w:numId w:val="2"/>
@@ -1298,7 +1288,6 @@
           <w:szCs w:val="24"/>
           <w:u w:val="single"/>
         </w:rPr>
-        <w:lastRenderedPageBreak/>
         <w:t>Interface Segregation Principle</w:t>
       </w:r>
     </w:p>
@@ -1369,6 +1358,7 @@
           <w:szCs w:val="24"/>
           <w:u w:val="single"/>
         </w:rPr>
+        <w:lastRenderedPageBreak/>
         <w:t>Consideration for Future Extension (Sending reminder via SMS for a few days before reservation date)</w:t>
       </w:r>
     </w:p>
@@ -1403,55 +1393,95 @@
           <w:sz w:val="24"/>
           <w:szCs w:val="24"/>
         </w:rPr>
-        <w:t>For this extension, we can create a SMS controller class and SMS entity class.</w:t>
-      </w:r>
-      <w:r>
-        <w:rPr>
-          <w:rFonts w:ascii="Times New Roman" w:hAnsi="Times New Roman" w:cs="Times New Roman"/>
-          <w:sz w:val="24"/>
-          <w:szCs w:val="24"/>
-        </w:rPr>
-        <w:t xml:space="preserve"> We can use the Observer design pattern here.</w:t>
-      </w:r>
-      <w:r>
-        <w:rPr>
-          <w:rFonts w:ascii="Times New Roman" w:hAnsi="Times New Roman" w:cs="Times New Roman"/>
-          <w:sz w:val="24"/>
-          <w:szCs w:val="24"/>
-        </w:rPr>
-        <w:t xml:space="preserve"> </w:t>
-      </w:r>
-      <w:r>
-        <w:rPr>
-          <w:rFonts w:ascii="Times New Roman" w:hAnsi="Times New Roman" w:cs="Times New Roman"/>
-          <w:sz w:val="24"/>
-          <w:szCs w:val="24"/>
-        </w:rPr>
-        <w:t>In reservation controller, we can add a new method which will compare the date of the reservations with 3 days after local date and it will add reservation’s date and contact number to the list and return the list. Then SMS controller will call this method to get contact number</w:t>
-      </w:r>
-      <w:r>
-        <w:rPr>
-          <w:rFonts w:ascii="Times New Roman" w:hAnsi="Times New Roman" w:cs="Times New Roman"/>
-          <w:sz w:val="24"/>
-          <w:szCs w:val="24"/>
-        </w:rPr>
-        <w:t xml:space="preserve"> and reservation date</w:t>
-      </w:r>
-      <w:r>
-        <w:rPr>
-          <w:rFonts w:ascii="Times New Roman" w:hAnsi="Times New Roman" w:cs="Times New Roman"/>
-          <w:sz w:val="24"/>
-          <w:szCs w:val="24"/>
-        </w:rPr>
-        <w:t xml:space="preserve">. </w:t>
-      </w:r>
-      <w:r>
-        <w:rPr>
-          <w:rFonts w:ascii="Times New Roman" w:hAnsi="Times New Roman" w:cs="Times New Roman"/>
-          <w:sz w:val="24"/>
-          <w:szCs w:val="24"/>
-        </w:rPr>
-        <w:t>Then there will be a method which creates SMS object</w:t>
+        <w:t>For this extension, we can create a SMS controller class and SMS entity class</w:t>
+      </w:r>
+      <w:r>
+        <w:rPr>
+          <w:rFonts w:ascii="Times New Roman" w:hAnsi="Times New Roman" w:cs="Times New Roman"/>
+          <w:sz w:val="24"/>
+          <w:szCs w:val="24"/>
+        </w:rPr>
+        <w:t>.</w:t>
+      </w:r>
+      <w:r>
+        <w:rPr>
+          <w:rFonts w:ascii="Times New Roman" w:hAnsi="Times New Roman" w:cs="Times New Roman"/>
+          <w:sz w:val="24"/>
+          <w:szCs w:val="24"/>
+        </w:rPr>
+        <w:t xml:space="preserve"> </w:t>
+      </w:r>
+      <w:r>
+        <w:rPr>
+          <w:rFonts w:ascii="Times New Roman" w:hAnsi="Times New Roman" w:cs="Times New Roman"/>
+          <w:sz w:val="24"/>
+          <w:szCs w:val="24"/>
+        </w:rPr>
+        <w:t xml:space="preserve">In reservation controller, we </w:t>
+      </w:r>
+      <w:r>
+        <w:rPr>
+          <w:rFonts w:ascii="Times New Roman" w:hAnsi="Times New Roman" w:cs="Times New Roman"/>
+          <w:sz w:val="24"/>
+          <w:szCs w:val="24"/>
+        </w:rPr>
+        <w:t>will</w:t>
+      </w:r>
+      <w:r>
+        <w:rPr>
+          <w:rFonts w:ascii="Times New Roman" w:hAnsi="Times New Roman" w:cs="Times New Roman"/>
+          <w:sz w:val="24"/>
+          <w:szCs w:val="24"/>
+        </w:rPr>
+        <w:t xml:space="preserve"> add a new method which will compare the date of the reservations with 3 days after local date and</w:t>
+      </w:r>
+      <w:r>
+        <w:rPr>
+          <w:rFonts w:ascii="Times New Roman" w:hAnsi="Times New Roman" w:cs="Times New Roman"/>
+          <w:sz w:val="24"/>
+          <w:szCs w:val="24"/>
+        </w:rPr>
+        <w:t xml:space="preserve"> if it is true,</w:t>
+      </w:r>
+      <w:r>
+        <w:rPr>
+          <w:rFonts w:ascii="Times New Roman" w:hAnsi="Times New Roman" w:cs="Times New Roman"/>
+          <w:sz w:val="24"/>
+          <w:szCs w:val="24"/>
+        </w:rPr>
+        <w:t xml:space="preserve"> it will add reservation’s date and contact number to the list and return the list.</w:t>
+      </w:r>
+      <w:r>
+        <w:rPr>
+          <w:rFonts w:ascii="Times New Roman" w:hAnsi="Times New Roman" w:cs="Times New Roman"/>
+          <w:sz w:val="24"/>
+          <w:szCs w:val="24"/>
+        </w:rPr>
+        <w:t xml:space="preserve"> </w:t>
+      </w:r>
+      <w:r>
+        <w:rPr>
+          <w:rFonts w:ascii="Times New Roman" w:hAnsi="Times New Roman" w:cs="Times New Roman"/>
+          <w:sz w:val="24"/>
+          <w:szCs w:val="24"/>
+        </w:rPr>
+        <w:t xml:space="preserve">Then there will be a method </w:t>
+      </w:r>
+      <w:r>
+        <w:rPr>
+          <w:rFonts w:ascii="Times New Roman" w:hAnsi="Times New Roman" w:cs="Times New Roman"/>
+          <w:sz w:val="24"/>
+          <w:szCs w:val="24"/>
+        </w:rPr>
+        <w:t xml:space="preserve">inside SMS Controller </w:t>
+      </w:r>
+      <w:r>
+        <w:rPr>
+          <w:rFonts w:ascii="Times New Roman" w:hAnsi="Times New Roman" w:cs="Times New Roman"/>
+          <w:sz w:val="24"/>
+          <w:szCs w:val="24"/>
+        </w:rPr>
+        <w:t>which creates SMS object</w:t>
       </w:r>
       <w:r>
         <w:rPr>
@@ -1491,7 +1521,39 @@
           <w:sz w:val="24"/>
           <w:szCs w:val="24"/>
         </w:rPr>
-        <w:t xml:space="preserve">”. </w:t>
+        <w:t>”</w:t>
+      </w:r>
+      <w:r>
+        <w:rPr>
+          <w:rFonts w:ascii="Times New Roman" w:hAnsi="Times New Roman" w:cs="Times New Roman"/>
+          <w:sz w:val="24"/>
+          <w:szCs w:val="24"/>
+        </w:rPr>
+        <w:t xml:space="preserve"> </w:t>
+      </w:r>
+      <w:r>
+        <w:rPr>
+          <w:rFonts w:ascii="Times New Roman" w:hAnsi="Times New Roman" w:cs="Times New Roman"/>
+          <w:sz w:val="24"/>
+          <w:szCs w:val="24"/>
+        </w:rPr>
+        <w:t xml:space="preserve"> </w:t>
+      </w:r>
+      <w:r>
+        <w:rPr>
+          <w:rFonts w:ascii="Times New Roman" w:hAnsi="Times New Roman" w:cs="Times New Roman"/>
+          <w:sz w:val="24"/>
+          <w:szCs w:val="24"/>
+        </w:rPr>
+        <w:t xml:space="preserve">by getting </w:t>
+      </w:r>
+      <w:r>
+        <w:rPr>
+          <w:rFonts w:ascii="Times New Roman" w:hAnsi="Times New Roman" w:cs="Times New Roman"/>
+          <w:sz w:val="24"/>
+          <w:szCs w:val="24"/>
+        </w:rPr>
+        <w:t xml:space="preserve">array list as input. </w:t>
       </w:r>
       <w:r>
         <w:rPr>
@@ -1516,6 +1578,14 @@
           <w:szCs w:val="24"/>
         </w:rPr>
         <w:t>which will send out this SMS object to users.</w:t>
+      </w:r>
+      <w:r>
+        <w:rPr>
+          <w:rFonts w:ascii="Times New Roman" w:hAnsi="Times New Roman" w:cs="Times New Roman"/>
+          <w:sz w:val="24"/>
+          <w:szCs w:val="24"/>
+        </w:rPr>
+        <w:t xml:space="preserve"> The system will make use of these methods every day to check for expired dates and send messages.</w:t>
       </w:r>
     </w:p>
     <w:p>
@@ -1554,8 +1624,9 @@
     </w:p>
     <w:p>
       <w:pPr>
+        <w:pStyle w:val="ListParagraph"/>
         <w:spacing w:line="360" w:lineRule="auto"/>
-        <w:ind w:left="1080"/>
+        <w:ind w:left="360"/>
         <w:jc w:val="both"/>
         <w:rPr>
           <w:rFonts w:ascii="Times New Roman" w:hAnsi="Times New Roman" w:cs="Times New Roman"/>
@@ -1566,9 +1637,2986 @@
     </w:p>
     <w:p>
       <w:pPr>
+        <w:pStyle w:val="ListParagraph"/>
+        <w:spacing w:line="276" w:lineRule="auto"/>
+        <w:ind w:left="360"/>
+        <w:jc w:val="both"/>
         <w:rPr>
           <w:rFonts w:ascii="Times New Roman" w:hAnsi="Times New Roman" w:cs="Times New Roman"/>
           <w:b/>
+          <w:sz w:val="24"/>
+          <w:szCs w:val="24"/>
+        </w:rPr>
+      </w:pPr>
+      <w:r>
+        <w:rPr>
+          <w:rFonts w:ascii="Times New Roman" w:hAnsi="Times New Roman" w:cs="Times New Roman"/>
+          <w:b/>
+          <w:sz w:val="24"/>
+          <w:szCs w:val="24"/>
+        </w:rPr>
+        <w:t>Reservation Controller</w:t>
+      </w:r>
+    </w:p>
+    <w:p>
+      <w:pPr>
+        <w:pStyle w:val="ListParagraph"/>
+        <w:spacing w:line="276" w:lineRule="auto"/>
+        <w:ind w:left="360"/>
+        <w:jc w:val="both"/>
+        <w:rPr>
+          <w:rFonts w:ascii="Times New Roman" w:hAnsi="Times New Roman" w:cs="Times New Roman"/>
+          <w:sz w:val="24"/>
+          <w:szCs w:val="24"/>
+        </w:rPr>
+      </w:pPr>
+      <w:r>
+        <w:rPr>
+          <w:rFonts w:ascii="Times New Roman" w:hAnsi="Times New Roman" w:cs="Times New Roman"/>
+          <w:sz w:val="24"/>
+          <w:szCs w:val="24"/>
+        </w:rPr>
+        <w:t>+checkSoontobeExpired()</w:t>
+      </w:r>
+    </w:p>
+    <w:p>
+      <w:pPr>
+        <w:pStyle w:val="ListParagraph"/>
+        <w:spacing w:line="276" w:lineRule="auto"/>
+        <w:ind w:left="360"/>
+        <w:jc w:val="both"/>
+        <w:rPr>
+          <w:rFonts w:ascii="Times New Roman" w:hAnsi="Times New Roman" w:cs="Times New Roman"/>
+          <w:b/>
+          <w:sz w:val="24"/>
+          <w:szCs w:val="24"/>
+        </w:rPr>
+      </w:pPr>
+      <w:r>
+        <w:rPr>
+          <w:rFonts w:ascii="Times New Roman" w:hAnsi="Times New Roman" w:cs="Times New Roman"/>
+          <w:b/>
+          <w:sz w:val="24"/>
+          <w:szCs w:val="24"/>
+        </w:rPr>
+        <w:t>SMS Controller</w:t>
+      </w:r>
+    </w:p>
+    <w:p>
+      <w:pPr>
+        <w:pStyle w:val="ListParagraph"/>
+        <w:spacing w:line="276" w:lineRule="auto"/>
+        <w:ind w:left="360"/>
+        <w:jc w:val="both"/>
+        <w:rPr>
+          <w:rFonts w:ascii="Times New Roman" w:hAnsi="Times New Roman" w:cs="Times New Roman"/>
+          <w:sz w:val="24"/>
+          <w:szCs w:val="24"/>
+        </w:rPr>
+      </w:pPr>
+      <w:r>
+        <w:rPr>
+          <w:rFonts w:ascii="Times New Roman" w:hAnsi="Times New Roman" w:cs="Times New Roman"/>
+          <w:sz w:val="24"/>
+          <w:szCs w:val="24"/>
+        </w:rPr>
+        <w:t>+CreateSMS()</w:t>
+      </w:r>
+    </w:p>
+    <w:p>
+      <w:pPr>
+        <w:pStyle w:val="ListParagraph"/>
+        <w:spacing w:line="276" w:lineRule="auto"/>
+        <w:ind w:left="360"/>
+        <w:jc w:val="both"/>
+        <w:rPr>
+          <w:rFonts w:ascii="Times New Roman" w:hAnsi="Times New Roman" w:cs="Times New Roman"/>
+          <w:sz w:val="24"/>
+          <w:szCs w:val="24"/>
+        </w:rPr>
+      </w:pPr>
+      <w:r>
+        <w:rPr>
+          <w:rFonts w:ascii="Times New Roman" w:hAnsi="Times New Roman" w:cs="Times New Roman"/>
+          <w:sz w:val="24"/>
+          <w:szCs w:val="24"/>
+        </w:rPr>
+        <w:t>+SendSMS(</w:t>
+      </w:r>
+      <w:proofErr w:type="spellStart"/>
+      <w:r>
+        <w:rPr>
+          <w:rFonts w:ascii="Times New Roman" w:hAnsi="Times New Roman" w:cs="Times New Roman"/>
+          <w:sz w:val="24"/>
+          <w:szCs w:val="24"/>
+        </w:rPr>
+        <w:t>al:List</w:t>
+      </w:r>
+      <w:proofErr w:type="spellEnd"/>
+      <w:r>
+        <w:rPr>
+          <w:rFonts w:ascii="Times New Roman" w:hAnsi="Times New Roman" w:cs="Times New Roman"/>
+          <w:sz w:val="24"/>
+          <w:szCs w:val="24"/>
+        </w:rPr>
+        <w:t>)</w:t>
+      </w:r>
+    </w:p>
+    <w:p>
+      <w:pPr>
+        <w:pStyle w:val="ListParagraph"/>
+        <w:spacing w:line="276" w:lineRule="auto"/>
+        <w:ind w:left="360"/>
+        <w:jc w:val="both"/>
+        <w:rPr>
+          <w:rFonts w:ascii="Times New Roman" w:hAnsi="Times New Roman" w:cs="Times New Roman"/>
+          <w:b/>
+          <w:sz w:val="24"/>
+          <w:szCs w:val="24"/>
+        </w:rPr>
+      </w:pPr>
+      <w:r>
+        <w:rPr>
+          <w:rFonts w:ascii="Times New Roman" w:hAnsi="Times New Roman" w:cs="Times New Roman"/>
+          <w:b/>
+          <w:sz w:val="24"/>
+          <w:szCs w:val="24"/>
+        </w:rPr>
+        <w:t>SMS</w:t>
+      </w:r>
+    </w:p>
+    <w:p>
+      <w:pPr>
+        <w:pStyle w:val="ListParagraph"/>
+        <w:spacing w:line="276" w:lineRule="auto"/>
+        <w:ind w:left="360"/>
+        <w:jc w:val="both"/>
+        <w:rPr>
+          <w:rFonts w:ascii="Times New Roman" w:hAnsi="Times New Roman" w:cs="Times New Roman"/>
+          <w:sz w:val="24"/>
+          <w:szCs w:val="24"/>
+        </w:rPr>
+      </w:pPr>
+      <w:r>
+        <w:rPr>
+          <w:rFonts w:ascii="Times New Roman" w:hAnsi="Times New Roman" w:cs="Times New Roman"/>
+          <w:sz w:val="24"/>
+          <w:szCs w:val="24"/>
+        </w:rPr>
+        <w:t>-</w:t>
+      </w:r>
+      <w:r>
+        <w:rPr>
+          <w:rFonts w:ascii="Times New Roman" w:hAnsi="Times New Roman" w:cs="Times New Roman"/>
+          <w:sz w:val="24"/>
+          <w:szCs w:val="24"/>
+        </w:rPr>
+        <w:t>message:String</w:t>
+      </w:r>
+    </w:p>
+    <w:p>
+      <w:pPr>
+        <w:pStyle w:val="ListParagraph"/>
+        <w:spacing w:line="276" w:lineRule="auto"/>
+        <w:ind w:left="360"/>
+        <w:jc w:val="both"/>
+        <w:rPr>
+          <w:rFonts w:ascii="Times New Roman" w:hAnsi="Times New Roman" w:cs="Times New Roman"/>
+          <w:sz w:val="24"/>
+          <w:szCs w:val="24"/>
+        </w:rPr>
+      </w:pPr>
+      <w:r>
+        <w:rPr>
+          <w:rFonts w:ascii="Times New Roman" w:hAnsi="Times New Roman" w:cs="Times New Roman"/>
+          <w:sz w:val="24"/>
+          <w:szCs w:val="24"/>
+        </w:rPr>
+        <w:t>-</w:t>
+      </w:r>
+      <w:r>
+        <w:rPr>
+          <w:rFonts w:ascii="Times New Roman" w:hAnsi="Times New Roman" w:cs="Times New Roman"/>
+          <w:sz w:val="24"/>
+          <w:szCs w:val="24"/>
+        </w:rPr>
+        <w:t>number:String</w:t>
+      </w:r>
+    </w:p>
+    <w:p>
+      <w:pPr>
+        <w:pStyle w:val="ListParagraph"/>
+        <w:spacing w:line="276" w:lineRule="auto"/>
+        <w:ind w:left="360"/>
+        <w:jc w:val="both"/>
+        <w:rPr>
+          <w:rFonts w:ascii="Times New Roman" w:hAnsi="Times New Roman" w:cs="Times New Roman"/>
+          <w:sz w:val="24"/>
+          <w:szCs w:val="24"/>
+        </w:rPr>
+      </w:pPr>
+      <w:r>
+        <w:rPr>
+          <w:rFonts w:ascii="Times New Roman" w:hAnsi="Times New Roman" w:cs="Times New Roman"/>
+          <w:sz w:val="24"/>
+          <w:szCs w:val="24"/>
+        </w:rPr>
+        <w:t>-</w:t>
+      </w:r>
+      <w:proofErr w:type="spellStart"/>
+      <w:r>
+        <w:rPr>
+          <w:rFonts w:ascii="Times New Roman" w:hAnsi="Times New Roman" w:cs="Times New Roman"/>
+          <w:sz w:val="24"/>
+          <w:szCs w:val="24"/>
+        </w:rPr>
+        <w:t>date:String</w:t>
+      </w:r>
+      <w:proofErr w:type="spellEnd"/>
+    </w:p>
+    <w:p>
+      <w:pPr>
+        <w:pStyle w:val="ListParagraph"/>
+        <w:spacing w:line="276" w:lineRule="auto"/>
+        <w:ind w:left="360"/>
+        <w:jc w:val="both"/>
+        <w:rPr>
+          <w:rFonts w:ascii="Times New Roman" w:hAnsi="Times New Roman" w:cs="Times New Roman"/>
+          <w:sz w:val="24"/>
+          <w:szCs w:val="24"/>
+        </w:rPr>
+      </w:pPr>
+      <w:r>
+        <w:rPr>
+          <w:rFonts w:ascii="Times New Roman" w:hAnsi="Times New Roman" w:cs="Times New Roman"/>
+          <w:sz w:val="24"/>
+          <w:szCs w:val="24"/>
+        </w:rPr>
+        <w:t>+getMessge():String</w:t>
+      </w:r>
+    </w:p>
+    <w:p>
+      <w:pPr>
+        <w:pStyle w:val="ListParagraph"/>
+        <w:spacing w:line="276" w:lineRule="auto"/>
+        <w:ind w:left="360"/>
+        <w:jc w:val="both"/>
+        <w:rPr>
+          <w:rFonts w:ascii="Times New Roman" w:hAnsi="Times New Roman" w:cs="Times New Roman"/>
+          <w:sz w:val="24"/>
+          <w:szCs w:val="24"/>
+        </w:rPr>
+      </w:pPr>
+      <w:r>
+        <w:rPr>
+          <w:rFonts w:ascii="Times New Roman" w:hAnsi="Times New Roman" w:cs="Times New Roman"/>
+          <w:sz w:val="24"/>
+          <w:szCs w:val="24"/>
+        </w:rPr>
+        <w:t>+setMessage(s:String):void</w:t>
+      </w:r>
+    </w:p>
+    <w:p>
+      <w:pPr>
+        <w:pStyle w:val="ListParagraph"/>
+        <w:spacing w:line="276" w:lineRule="auto"/>
+        <w:ind w:left="360"/>
+        <w:jc w:val="both"/>
+        <w:rPr>
+          <w:rFonts w:ascii="Times New Roman" w:hAnsi="Times New Roman" w:cs="Times New Roman"/>
+          <w:sz w:val="24"/>
+          <w:szCs w:val="24"/>
+        </w:rPr>
+      </w:pPr>
+      <w:r>
+        <w:rPr>
+          <w:rFonts w:ascii="Times New Roman" w:hAnsi="Times New Roman" w:cs="Times New Roman"/>
+          <w:sz w:val="24"/>
+          <w:szCs w:val="24"/>
+        </w:rPr>
+        <w:t>+getNumber():String</w:t>
+      </w:r>
+    </w:p>
+    <w:p>
+      <w:pPr>
+        <w:pStyle w:val="ListParagraph"/>
+        <w:spacing w:line="276" w:lineRule="auto"/>
+        <w:ind w:left="360"/>
+        <w:jc w:val="both"/>
+        <w:rPr>
+          <w:rFonts w:ascii="Times New Roman" w:hAnsi="Times New Roman" w:cs="Times New Roman"/>
+          <w:sz w:val="24"/>
+          <w:szCs w:val="24"/>
+        </w:rPr>
+      </w:pPr>
+      <w:r>
+        <w:rPr>
+          <w:rFonts w:ascii="Times New Roman" w:hAnsi="Times New Roman" w:cs="Times New Roman"/>
+          <w:sz w:val="24"/>
+          <w:szCs w:val="24"/>
+        </w:rPr>
+        <w:t>+setNumber(n:String):void</w:t>
+      </w:r>
+    </w:p>
+    <w:p>
+      <w:pPr>
+        <w:pStyle w:val="ListParagraph"/>
+        <w:spacing w:line="360" w:lineRule="auto"/>
+        <w:ind w:left="360"/>
+        <w:jc w:val="both"/>
+        <w:rPr>
+          <w:rFonts w:ascii="Times New Roman" w:hAnsi="Times New Roman" w:cs="Times New Roman"/>
+          <w:sz w:val="24"/>
+          <w:szCs w:val="24"/>
+        </w:rPr>
+      </w:pPr>
+      <w:r>
+        <w:rPr>
+          <w:rFonts w:ascii="Times New Roman" w:hAnsi="Times New Roman" w:cs="Times New Roman"/>
+          <w:sz w:val="24"/>
+          <w:szCs w:val="24"/>
+        </w:rPr>
+        <w:t>+</w:t>
+      </w:r>
+      <w:proofErr w:type="spellStart"/>
+      <w:r>
+        <w:rPr>
+          <w:rFonts w:ascii="Times New Roman" w:hAnsi="Times New Roman" w:cs="Times New Roman"/>
+          <w:sz w:val="24"/>
+          <w:szCs w:val="24"/>
+        </w:rPr>
+        <w:t>getDate</w:t>
+      </w:r>
+      <w:proofErr w:type="spellEnd"/>
+      <w:r>
+        <w:rPr>
+          <w:rFonts w:ascii="Times New Roman" w:hAnsi="Times New Roman" w:cs="Times New Roman"/>
+          <w:sz w:val="24"/>
+          <w:szCs w:val="24"/>
+        </w:rPr>
+        <w:t>():String</w:t>
+      </w:r>
+    </w:p>
+    <w:p>
+      <w:pPr>
+        <w:pStyle w:val="ListParagraph"/>
+        <w:spacing w:line="360" w:lineRule="auto"/>
+        <w:ind w:left="360"/>
+        <w:jc w:val="both"/>
+        <w:rPr>
+          <w:rFonts w:ascii="Times New Roman" w:hAnsi="Times New Roman" w:cs="Times New Roman"/>
+          <w:sz w:val="24"/>
+          <w:szCs w:val="24"/>
+        </w:rPr>
+      </w:pPr>
+      <w:r>
+        <w:rPr>
+          <w:rFonts w:ascii="Times New Roman" w:hAnsi="Times New Roman" w:cs="Times New Roman"/>
+          <w:sz w:val="24"/>
+          <w:szCs w:val="24"/>
+        </w:rPr>
+        <w:t>+</w:t>
+      </w:r>
+      <w:proofErr w:type="spellStart"/>
+      <w:r>
+        <w:rPr>
+          <w:rFonts w:ascii="Times New Roman" w:hAnsi="Times New Roman" w:cs="Times New Roman"/>
+          <w:sz w:val="24"/>
+          <w:szCs w:val="24"/>
+        </w:rPr>
+        <w:t>setDate</w:t>
+      </w:r>
+      <w:proofErr w:type="spellEnd"/>
+      <w:r>
+        <w:rPr>
+          <w:rFonts w:ascii="Times New Roman" w:hAnsi="Times New Roman" w:cs="Times New Roman"/>
+          <w:sz w:val="24"/>
+          <w:szCs w:val="24"/>
+        </w:rPr>
+        <w:t>(</w:t>
+      </w:r>
+      <w:proofErr w:type="spellStart"/>
+      <w:r>
+        <w:rPr>
+          <w:rFonts w:ascii="Times New Roman" w:hAnsi="Times New Roman" w:cs="Times New Roman"/>
+          <w:sz w:val="24"/>
+          <w:szCs w:val="24"/>
+        </w:rPr>
+        <w:t>d:Date</w:t>
+      </w:r>
+      <w:proofErr w:type="spellEnd"/>
+      <w:r>
+        <w:rPr>
+          <w:rFonts w:ascii="Times New Roman" w:hAnsi="Times New Roman" w:cs="Times New Roman"/>
+          <w:sz w:val="24"/>
+          <w:szCs w:val="24"/>
+        </w:rPr>
+        <w:t>):</w:t>
+      </w:r>
+      <w:r>
+        <w:rPr>
+          <w:rFonts w:ascii="Times New Roman" w:hAnsi="Times New Roman" w:cs="Times New Roman"/>
+          <w:sz w:val="24"/>
+          <w:szCs w:val="24"/>
+        </w:rPr>
+        <w:t>void</w:t>
+      </w:r>
+    </w:p>
+    <w:p>
+      <w:pPr>
+        <w:pStyle w:val="ListParagraph"/>
+        <w:numPr>
+          <w:ilvl w:val="0"/>
+          <w:numId w:val="2"/>
+        </w:numPr>
+        <w:spacing w:line="360" w:lineRule="auto"/>
+        <w:rPr>
+          <w:rFonts w:ascii="Times New Roman" w:hAnsi="Times New Roman" w:cs="Times New Roman"/>
+          <w:sz w:val="24"/>
+          <w:szCs w:val="24"/>
+        </w:rPr>
+      </w:pPr>
+      <w:r>
+        <w:rPr>
+          <w:rFonts w:ascii="Times New Roman" w:hAnsi="Times New Roman" w:cs="Times New Roman"/>
+          <w:sz w:val="28"/>
+          <w:szCs w:val="28"/>
+        </w:rPr>
+        <w:lastRenderedPageBreak/>
+        <w:t xml:space="preserve"> </w:t>
+      </w:r>
+      <w:r>
+        <w:rPr>
+          <w:rFonts w:ascii="Times New Roman" w:hAnsi="Times New Roman" w:cs="Times New Roman"/>
+          <w:sz w:val="28"/>
+          <w:szCs w:val="28"/>
+          <w:u w:val="single"/>
+        </w:rPr>
+        <w:t>Class Diagram of Hotel Reservation and Payment System (HRPS)</w:t>
+      </w:r>
+      <w:r>
+        <w:rPr>
+          <w:rFonts w:ascii="Times New Roman" w:hAnsi="Times New Roman" w:cs="Times New Roman"/>
+          <w:sz w:val="24"/>
+          <w:szCs w:val="24"/>
+        </w:rPr>
+        <w:tab/>
+      </w:r>
+      <w:r>
+        <w:rPr>
+          <w:noProof/>
+          <w:sz w:val="24"/>
+          <w:szCs w:val="24"/>
+        </w:rPr>
+        <w:drawing>
+          <wp:inline distT="0" distB="0" distL="0" distR="0" wp14:anchorId="63123D19" wp14:editId="13A43596">
+            <wp:extent cx="5817235" cy="4800600"/>
+            <wp:effectExtent l="0" t="0" r="0" b="0"/>
+            <wp:docPr id="3" name="Picture 3"/>
+            <wp:cNvGraphicFramePr>
+              <a:graphicFrameLocks xmlns:a="http://schemas.openxmlformats.org/drawingml/2006/main" noChangeAspect="1"/>
+            </wp:cNvGraphicFramePr>
+            <a:graphic xmlns:a="http://schemas.openxmlformats.org/drawingml/2006/main">
+              <a:graphicData uri="http://schemas.openxmlformats.org/drawingml/2006/picture">
+                <pic:pic xmlns:pic="http://schemas.openxmlformats.org/drawingml/2006/picture">
+                  <pic:nvPicPr>
+                    <pic:cNvPr id="3" name="Hotel Reservation and Payment System.jpg"/>
+                    <pic:cNvPicPr/>
+                  </pic:nvPicPr>
+                  <pic:blipFill>
+                    <a:blip r:embed="rId10" cstate="print">
+                      <a:extLst>
+                        <a:ext uri="{28A0092B-C50C-407E-A947-70E740481C1C}">
+                          <a14:useLocalDpi xmlns:a14="http://schemas.microsoft.com/office/drawing/2010/main" val="0"/>
+                        </a:ext>
+                      </a:extLst>
+                    </a:blip>
+                    <a:stretch>
+                      <a:fillRect/>
+                    </a:stretch>
+                  </pic:blipFill>
+                  <pic:spPr>
+                    <a:xfrm>
+                      <a:off x="0" y="0"/>
+                      <a:ext cx="5817235" cy="4800600"/>
+                    </a:xfrm>
+                    <a:prstGeom prst="rect">
+                      <a:avLst/>
+                    </a:prstGeom>
+                  </pic:spPr>
+                </pic:pic>
+              </a:graphicData>
+            </a:graphic>
+          </wp:inline>
+        </w:drawing>
+      </w:r>
+    </w:p>
+    <w:p>
+      <w:pPr>
+        <w:rPr>
+          <w:rFonts w:ascii="Times New Roman" w:hAnsi="Times New Roman" w:cs="Times New Roman"/>
+          <w:sz w:val="24"/>
+          <w:szCs w:val="24"/>
+        </w:rPr>
+      </w:pPr>
+      <w:r>
+        <w:rPr>
+          <w:rFonts w:ascii="Times New Roman" w:hAnsi="Times New Roman" w:cs="Times New Roman"/>
+          <w:sz w:val="24"/>
+          <w:szCs w:val="24"/>
+        </w:rPr>
+        <w:t>Notes: Constructors of Entity Classes are omitted in the diagram because they are too long. So, you can refer them in Info section below.</w:t>
+      </w:r>
+    </w:p>
+    <w:p>
+      <w:pPr>
+        <w:rPr>
+          <w:rFonts w:ascii="Times New Roman" w:hAnsi="Times New Roman" w:cs="Times New Roman"/>
+          <w:sz w:val="24"/>
+          <w:szCs w:val="24"/>
+          <w:u w:val="single"/>
+        </w:rPr>
+      </w:pPr>
+      <w:r>
+        <w:rPr>
+          <w:rFonts w:ascii="Times New Roman" w:hAnsi="Times New Roman" w:cs="Times New Roman"/>
+          <w:sz w:val="24"/>
+          <w:szCs w:val="24"/>
+          <w:u w:val="single"/>
+        </w:rPr>
+        <w:t>Info</w:t>
+      </w:r>
+    </w:p>
+    <w:p>
+      <w:pPr>
+        <w:rPr>
+          <w:rFonts w:ascii="Consolas" w:hAnsi="Consolas"/>
+          <w:color w:val="24292E"/>
+          <w:sz w:val="18"/>
+          <w:szCs w:val="18"/>
+          <w:shd w:val="clear" w:color="auto" w:fill="FFFFFF"/>
+        </w:rPr>
+      </w:pPr>
+      <w:r>
+        <w:rPr>
+          <w:rStyle w:val="pl-k"/>
+          <w:rFonts w:ascii="Consolas" w:hAnsi="Consolas"/>
+          <w:color w:val="D73A49"/>
+          <w:sz w:val="18"/>
+          <w:szCs w:val="18"/>
+          <w:shd w:val="clear" w:color="auto" w:fill="FFFFFF"/>
+        </w:rPr>
+        <w:t>public</w:t>
+      </w:r>
+      <w:r>
+        <w:rPr>
+          <w:rFonts w:ascii="Consolas" w:hAnsi="Consolas"/>
+          <w:color w:val="24292E"/>
+          <w:sz w:val="18"/>
+          <w:szCs w:val="18"/>
+          <w:shd w:val="clear" w:color="auto" w:fill="FFFFFF"/>
+        </w:rPr>
+        <w:t xml:space="preserve"> </w:t>
+      </w:r>
+      <w:r>
+        <w:rPr>
+          <w:rStyle w:val="pl-en"/>
+          <w:rFonts w:ascii="Consolas" w:hAnsi="Consolas"/>
+          <w:color w:val="6F42C1"/>
+          <w:sz w:val="18"/>
+          <w:szCs w:val="18"/>
+          <w:shd w:val="clear" w:color="auto" w:fill="FFFFFF"/>
+        </w:rPr>
+        <w:t>CreditCard</w:t>
+      </w:r>
+      <w:r>
+        <w:rPr>
+          <w:rFonts w:ascii="Consolas" w:hAnsi="Consolas"/>
+          <w:color w:val="24292E"/>
+          <w:sz w:val="18"/>
+          <w:szCs w:val="18"/>
+          <w:shd w:val="clear" w:color="auto" w:fill="FFFFFF"/>
+        </w:rPr>
+        <w:t>(</w:t>
+      </w:r>
+      <w:r>
+        <w:rPr>
+          <w:rStyle w:val="pl-smi"/>
+          <w:rFonts w:ascii="Consolas" w:hAnsi="Consolas"/>
+          <w:color w:val="24292E"/>
+          <w:sz w:val="18"/>
+          <w:szCs w:val="18"/>
+          <w:shd w:val="clear" w:color="auto" w:fill="FFFFFF"/>
+        </w:rPr>
+        <w:t>String</w:t>
+      </w:r>
+      <w:r>
+        <w:rPr>
+          <w:rFonts w:ascii="Consolas" w:hAnsi="Consolas"/>
+          <w:color w:val="24292E"/>
+          <w:sz w:val="18"/>
+          <w:szCs w:val="18"/>
+          <w:shd w:val="clear" w:color="auto" w:fill="FFFFFF"/>
+        </w:rPr>
+        <w:t xml:space="preserve"> </w:t>
+      </w:r>
+      <w:r>
+        <w:rPr>
+          <w:rStyle w:val="pl-v"/>
+          <w:rFonts w:ascii="Consolas" w:hAnsi="Consolas"/>
+          <w:color w:val="E36209"/>
+          <w:sz w:val="18"/>
+          <w:szCs w:val="18"/>
+          <w:shd w:val="clear" w:color="auto" w:fill="FFFFFF"/>
+        </w:rPr>
+        <w:t>guestID</w:t>
+      </w:r>
+      <w:r>
+        <w:rPr>
+          <w:rFonts w:ascii="Consolas" w:hAnsi="Consolas"/>
+          <w:color w:val="24292E"/>
+          <w:sz w:val="18"/>
+          <w:szCs w:val="18"/>
+          <w:shd w:val="clear" w:color="auto" w:fill="FFFFFF"/>
+        </w:rPr>
+        <w:t>,</w:t>
+      </w:r>
+      <w:r>
+        <w:rPr>
+          <w:rStyle w:val="pl-smi"/>
+          <w:rFonts w:ascii="Consolas" w:hAnsi="Consolas"/>
+          <w:color w:val="24292E"/>
+          <w:sz w:val="18"/>
+          <w:szCs w:val="18"/>
+          <w:shd w:val="clear" w:color="auto" w:fill="FFFFFF"/>
+        </w:rPr>
+        <w:t>String</w:t>
+      </w:r>
+      <w:r>
+        <w:rPr>
+          <w:rFonts w:ascii="Consolas" w:hAnsi="Consolas"/>
+          <w:color w:val="24292E"/>
+          <w:sz w:val="18"/>
+          <w:szCs w:val="18"/>
+          <w:shd w:val="clear" w:color="auto" w:fill="FFFFFF"/>
+        </w:rPr>
+        <w:t xml:space="preserve"> </w:t>
+      </w:r>
+      <w:r>
+        <w:rPr>
+          <w:rStyle w:val="pl-v"/>
+          <w:rFonts w:ascii="Consolas" w:hAnsi="Consolas"/>
+          <w:color w:val="E36209"/>
+          <w:sz w:val="18"/>
+          <w:szCs w:val="18"/>
+          <w:shd w:val="clear" w:color="auto" w:fill="FFFFFF"/>
+        </w:rPr>
+        <w:t>cardName</w:t>
+      </w:r>
+      <w:r>
+        <w:rPr>
+          <w:rFonts w:ascii="Consolas" w:hAnsi="Consolas"/>
+          <w:color w:val="24292E"/>
+          <w:sz w:val="18"/>
+          <w:szCs w:val="18"/>
+          <w:shd w:val="clear" w:color="auto" w:fill="FFFFFF"/>
+        </w:rPr>
+        <w:t xml:space="preserve">, </w:t>
+      </w:r>
+      <w:r>
+        <w:rPr>
+          <w:rStyle w:val="pl-smi"/>
+          <w:rFonts w:ascii="Consolas" w:hAnsi="Consolas"/>
+          <w:color w:val="24292E"/>
+          <w:sz w:val="18"/>
+          <w:szCs w:val="18"/>
+          <w:shd w:val="clear" w:color="auto" w:fill="FFFFFF"/>
+        </w:rPr>
+        <w:t>String</w:t>
+      </w:r>
+      <w:r>
+        <w:rPr>
+          <w:rFonts w:ascii="Consolas" w:hAnsi="Consolas"/>
+          <w:color w:val="24292E"/>
+          <w:sz w:val="18"/>
+          <w:szCs w:val="18"/>
+          <w:shd w:val="clear" w:color="auto" w:fill="FFFFFF"/>
+        </w:rPr>
+        <w:t xml:space="preserve"> </w:t>
+      </w:r>
+      <w:r>
+        <w:rPr>
+          <w:rStyle w:val="pl-v"/>
+          <w:rFonts w:ascii="Consolas" w:hAnsi="Consolas"/>
+          <w:color w:val="E36209"/>
+          <w:sz w:val="18"/>
+          <w:szCs w:val="18"/>
+          <w:shd w:val="clear" w:color="auto" w:fill="FFFFFF"/>
+        </w:rPr>
+        <w:t>cardNumber</w:t>
+      </w:r>
+      <w:r>
+        <w:rPr>
+          <w:rFonts w:ascii="Consolas" w:hAnsi="Consolas"/>
+          <w:color w:val="24292E"/>
+          <w:sz w:val="18"/>
+          <w:szCs w:val="18"/>
+          <w:shd w:val="clear" w:color="auto" w:fill="FFFFFF"/>
+        </w:rPr>
+        <w:t xml:space="preserve">, </w:t>
+      </w:r>
+      <w:r>
+        <w:rPr>
+          <w:rStyle w:val="pl-smi"/>
+          <w:rFonts w:ascii="Consolas" w:hAnsi="Consolas"/>
+          <w:color w:val="24292E"/>
+          <w:sz w:val="18"/>
+          <w:szCs w:val="18"/>
+          <w:shd w:val="clear" w:color="auto" w:fill="FFFFFF"/>
+        </w:rPr>
+        <w:t>String</w:t>
+      </w:r>
+      <w:r>
+        <w:rPr>
+          <w:rFonts w:ascii="Consolas" w:hAnsi="Consolas"/>
+          <w:color w:val="24292E"/>
+          <w:sz w:val="18"/>
+          <w:szCs w:val="18"/>
+          <w:shd w:val="clear" w:color="auto" w:fill="FFFFFF"/>
+        </w:rPr>
+        <w:t xml:space="preserve"> </w:t>
+      </w:r>
+      <w:r>
+        <w:rPr>
+          <w:rStyle w:val="pl-v"/>
+          <w:rFonts w:ascii="Consolas" w:hAnsi="Consolas"/>
+          <w:color w:val="E36209"/>
+          <w:sz w:val="18"/>
+          <w:szCs w:val="18"/>
+          <w:shd w:val="clear" w:color="auto" w:fill="FFFFFF"/>
+        </w:rPr>
+        <w:t>billingAddress</w:t>
+      </w:r>
+      <w:r>
+        <w:rPr>
+          <w:rFonts w:ascii="Consolas" w:hAnsi="Consolas"/>
+          <w:color w:val="24292E"/>
+          <w:sz w:val="18"/>
+          <w:szCs w:val="18"/>
+          <w:shd w:val="clear" w:color="auto" w:fill="FFFFFF"/>
+        </w:rPr>
+        <w:t>)</w:t>
+      </w:r>
+    </w:p>
+    <w:p>
+      <w:pPr>
+        <w:rPr>
+          <w:rFonts w:ascii="Consolas" w:hAnsi="Consolas"/>
+          <w:color w:val="24292E"/>
+          <w:sz w:val="18"/>
+          <w:szCs w:val="18"/>
+          <w:shd w:val="clear" w:color="auto" w:fill="FFFFFF"/>
+        </w:rPr>
+      </w:pPr>
+      <w:r>
+        <w:rPr>
+          <w:rStyle w:val="pl-k"/>
+          <w:rFonts w:ascii="Consolas" w:hAnsi="Consolas"/>
+          <w:color w:val="D73A49"/>
+          <w:sz w:val="18"/>
+          <w:szCs w:val="18"/>
+          <w:shd w:val="clear" w:color="auto" w:fill="FFFFFF"/>
+        </w:rPr>
+        <w:t>public</w:t>
+      </w:r>
+      <w:r>
+        <w:rPr>
+          <w:rFonts w:ascii="Consolas" w:hAnsi="Consolas"/>
+          <w:color w:val="24292E"/>
+          <w:sz w:val="18"/>
+          <w:szCs w:val="18"/>
+          <w:shd w:val="clear" w:color="auto" w:fill="FFFFFF"/>
+        </w:rPr>
+        <w:t xml:space="preserve"> </w:t>
+      </w:r>
+      <w:r>
+        <w:rPr>
+          <w:rStyle w:val="pl-en"/>
+          <w:rFonts w:ascii="Consolas" w:hAnsi="Consolas"/>
+          <w:color w:val="6F42C1"/>
+          <w:sz w:val="18"/>
+          <w:szCs w:val="18"/>
+          <w:shd w:val="clear" w:color="auto" w:fill="FFFFFF"/>
+        </w:rPr>
+        <w:t>Guest</w:t>
+      </w:r>
+      <w:r>
+        <w:rPr>
+          <w:rFonts w:ascii="Consolas" w:hAnsi="Consolas"/>
+          <w:color w:val="24292E"/>
+          <w:sz w:val="18"/>
+          <w:szCs w:val="18"/>
+          <w:shd w:val="clear" w:color="auto" w:fill="FFFFFF"/>
+        </w:rPr>
+        <w:t>(</w:t>
+      </w:r>
+      <w:r>
+        <w:rPr>
+          <w:rStyle w:val="pl-smi"/>
+          <w:rFonts w:ascii="Consolas" w:hAnsi="Consolas"/>
+          <w:color w:val="24292E"/>
+          <w:sz w:val="18"/>
+          <w:szCs w:val="18"/>
+          <w:shd w:val="clear" w:color="auto" w:fill="FFFFFF"/>
+        </w:rPr>
+        <w:t>String</w:t>
+      </w:r>
+      <w:r>
+        <w:rPr>
+          <w:rFonts w:ascii="Consolas" w:hAnsi="Consolas"/>
+          <w:color w:val="24292E"/>
+          <w:sz w:val="18"/>
+          <w:szCs w:val="18"/>
+          <w:shd w:val="clear" w:color="auto" w:fill="FFFFFF"/>
+        </w:rPr>
+        <w:t xml:space="preserve"> </w:t>
+      </w:r>
+      <w:r>
+        <w:rPr>
+          <w:rStyle w:val="pl-v"/>
+          <w:rFonts w:ascii="Consolas" w:hAnsi="Consolas"/>
+          <w:color w:val="E36209"/>
+          <w:sz w:val="18"/>
+          <w:szCs w:val="18"/>
+          <w:shd w:val="clear" w:color="auto" w:fill="FFFFFF"/>
+        </w:rPr>
+        <w:t>name</w:t>
+      </w:r>
+      <w:r>
+        <w:rPr>
+          <w:rFonts w:ascii="Consolas" w:hAnsi="Consolas"/>
+          <w:color w:val="24292E"/>
+          <w:sz w:val="18"/>
+          <w:szCs w:val="18"/>
+          <w:shd w:val="clear" w:color="auto" w:fill="FFFFFF"/>
+        </w:rPr>
+        <w:t xml:space="preserve">, </w:t>
+      </w:r>
+      <w:r>
+        <w:rPr>
+          <w:rStyle w:val="pl-smi"/>
+          <w:rFonts w:ascii="Consolas" w:hAnsi="Consolas"/>
+          <w:color w:val="24292E"/>
+          <w:sz w:val="18"/>
+          <w:szCs w:val="18"/>
+          <w:shd w:val="clear" w:color="auto" w:fill="FFFFFF"/>
+        </w:rPr>
+        <w:t>CreditCard</w:t>
+      </w:r>
+      <w:r>
+        <w:rPr>
+          <w:rFonts w:ascii="Consolas" w:hAnsi="Consolas"/>
+          <w:color w:val="24292E"/>
+          <w:sz w:val="18"/>
+          <w:szCs w:val="18"/>
+          <w:shd w:val="clear" w:color="auto" w:fill="FFFFFF"/>
+        </w:rPr>
+        <w:t xml:space="preserve">, </w:t>
+      </w:r>
+      <w:r>
+        <w:rPr>
+          <w:rStyle w:val="pl-smi"/>
+          <w:rFonts w:ascii="Consolas" w:hAnsi="Consolas"/>
+          <w:color w:val="24292E"/>
+          <w:sz w:val="18"/>
+          <w:szCs w:val="18"/>
+          <w:shd w:val="clear" w:color="auto" w:fill="FFFFFF"/>
+        </w:rPr>
+        <w:t>String</w:t>
+      </w:r>
+      <w:r>
+        <w:rPr>
+          <w:rFonts w:ascii="Consolas" w:hAnsi="Consolas"/>
+          <w:color w:val="24292E"/>
+          <w:sz w:val="18"/>
+          <w:szCs w:val="18"/>
+          <w:shd w:val="clear" w:color="auto" w:fill="FFFFFF"/>
+        </w:rPr>
+        <w:t xml:space="preserve"> </w:t>
+      </w:r>
+      <w:r>
+        <w:rPr>
+          <w:rStyle w:val="pl-v"/>
+          <w:rFonts w:ascii="Consolas" w:hAnsi="Consolas"/>
+          <w:color w:val="E36209"/>
+          <w:sz w:val="18"/>
+          <w:szCs w:val="18"/>
+          <w:shd w:val="clear" w:color="auto" w:fill="FFFFFF"/>
+        </w:rPr>
+        <w:t>address</w:t>
+      </w:r>
+      <w:r>
+        <w:rPr>
+          <w:rFonts w:ascii="Consolas" w:hAnsi="Consolas"/>
+          <w:color w:val="24292E"/>
+          <w:sz w:val="18"/>
+          <w:szCs w:val="18"/>
+          <w:shd w:val="clear" w:color="auto" w:fill="FFFFFF"/>
+        </w:rPr>
+        <w:t xml:space="preserve">, </w:t>
+      </w:r>
+      <w:r>
+        <w:rPr>
+          <w:rStyle w:val="pl-smi"/>
+          <w:rFonts w:ascii="Consolas" w:hAnsi="Consolas"/>
+          <w:color w:val="24292E"/>
+          <w:sz w:val="18"/>
+          <w:szCs w:val="18"/>
+          <w:shd w:val="clear" w:color="auto" w:fill="FFFFFF"/>
+        </w:rPr>
+        <w:t>String</w:t>
+      </w:r>
+      <w:r>
+        <w:rPr>
+          <w:rFonts w:ascii="Consolas" w:hAnsi="Consolas"/>
+          <w:color w:val="24292E"/>
+          <w:sz w:val="18"/>
+          <w:szCs w:val="18"/>
+          <w:shd w:val="clear" w:color="auto" w:fill="FFFFFF"/>
+        </w:rPr>
+        <w:t xml:space="preserve"> </w:t>
+      </w:r>
+      <w:r>
+        <w:rPr>
+          <w:rStyle w:val="pl-v"/>
+          <w:rFonts w:ascii="Consolas" w:hAnsi="Consolas"/>
+          <w:color w:val="E36209"/>
+          <w:sz w:val="18"/>
+          <w:szCs w:val="18"/>
+          <w:shd w:val="clear" w:color="auto" w:fill="FFFFFF"/>
+        </w:rPr>
+        <w:t>country</w:t>
+      </w:r>
+      <w:r>
+        <w:rPr>
+          <w:rFonts w:ascii="Consolas" w:hAnsi="Consolas"/>
+          <w:color w:val="24292E"/>
+          <w:sz w:val="18"/>
+          <w:szCs w:val="18"/>
+          <w:shd w:val="clear" w:color="auto" w:fill="FFFFFF"/>
+        </w:rPr>
+        <w:t xml:space="preserve">, </w:t>
+      </w:r>
+      <w:r>
+        <w:rPr>
+          <w:rStyle w:val="pl-smi"/>
+          <w:rFonts w:ascii="Consolas" w:hAnsi="Consolas"/>
+          <w:color w:val="24292E"/>
+          <w:sz w:val="18"/>
+          <w:szCs w:val="18"/>
+          <w:shd w:val="clear" w:color="auto" w:fill="FFFFFF"/>
+        </w:rPr>
+        <w:t>String</w:t>
+      </w:r>
+      <w:r>
+        <w:rPr>
+          <w:rFonts w:ascii="Consolas" w:hAnsi="Consolas"/>
+          <w:color w:val="24292E"/>
+          <w:sz w:val="18"/>
+          <w:szCs w:val="18"/>
+          <w:shd w:val="clear" w:color="auto" w:fill="FFFFFF"/>
+        </w:rPr>
+        <w:t xml:space="preserve"> </w:t>
+      </w:r>
+      <w:r>
+        <w:rPr>
+          <w:rStyle w:val="pl-v"/>
+          <w:rFonts w:ascii="Consolas" w:hAnsi="Consolas"/>
+          <w:color w:val="E36209"/>
+          <w:sz w:val="18"/>
+          <w:szCs w:val="18"/>
+          <w:shd w:val="clear" w:color="auto" w:fill="FFFFFF"/>
+        </w:rPr>
+        <w:t>gender</w:t>
+      </w:r>
+      <w:r>
+        <w:rPr>
+          <w:rFonts w:ascii="Consolas" w:hAnsi="Consolas"/>
+          <w:color w:val="24292E"/>
+          <w:sz w:val="18"/>
+          <w:szCs w:val="18"/>
+          <w:shd w:val="clear" w:color="auto" w:fill="FFFFFF"/>
+        </w:rPr>
+        <w:t xml:space="preserve">, </w:t>
+      </w:r>
+      <w:r>
+        <w:rPr>
+          <w:rStyle w:val="pl-smi"/>
+          <w:rFonts w:ascii="Consolas" w:hAnsi="Consolas"/>
+          <w:color w:val="24292E"/>
+          <w:sz w:val="18"/>
+          <w:szCs w:val="18"/>
+          <w:shd w:val="clear" w:color="auto" w:fill="FFFFFF"/>
+        </w:rPr>
+        <w:t>String</w:t>
+      </w:r>
+      <w:r>
+        <w:rPr>
+          <w:rFonts w:ascii="Consolas" w:hAnsi="Consolas"/>
+          <w:color w:val="24292E"/>
+          <w:sz w:val="18"/>
+          <w:szCs w:val="18"/>
+          <w:shd w:val="clear" w:color="auto" w:fill="FFFFFF"/>
+        </w:rPr>
+        <w:t xml:space="preserve"> </w:t>
+      </w:r>
+      <w:r>
+        <w:rPr>
+          <w:rStyle w:val="pl-v"/>
+          <w:rFonts w:ascii="Consolas" w:hAnsi="Consolas"/>
+          <w:color w:val="E36209"/>
+          <w:sz w:val="18"/>
+          <w:szCs w:val="18"/>
+          <w:shd w:val="clear" w:color="auto" w:fill="FFFFFF"/>
+        </w:rPr>
+        <w:t>identity</w:t>
+      </w:r>
+      <w:r>
+        <w:rPr>
+          <w:rFonts w:ascii="Consolas" w:hAnsi="Consolas"/>
+          <w:color w:val="24292E"/>
+          <w:sz w:val="18"/>
+          <w:szCs w:val="18"/>
+          <w:shd w:val="clear" w:color="auto" w:fill="FFFFFF"/>
+        </w:rPr>
+        <w:t>,</w:t>
+      </w:r>
+      <w:r>
+        <w:rPr>
+          <w:rStyle w:val="TableGrid"/>
+          <w:rFonts w:ascii="Consolas" w:hAnsi="Consolas"/>
+          <w:color w:val="24292E"/>
+          <w:sz w:val="18"/>
+          <w:szCs w:val="18"/>
+          <w:shd w:val="clear" w:color="auto" w:fill="FFFFFF"/>
+        </w:rPr>
+        <w:t xml:space="preserve"> </w:t>
+      </w:r>
+      <w:r>
+        <w:rPr>
+          <w:rStyle w:val="pl-smi"/>
+          <w:rFonts w:ascii="Consolas" w:hAnsi="Consolas"/>
+          <w:color w:val="24292E"/>
+          <w:sz w:val="18"/>
+          <w:szCs w:val="18"/>
+          <w:shd w:val="clear" w:color="auto" w:fill="FFFFFF"/>
+        </w:rPr>
+        <w:t>String</w:t>
+      </w:r>
+      <w:r>
+        <w:rPr>
+          <w:rFonts w:ascii="Consolas" w:hAnsi="Consolas"/>
+          <w:color w:val="24292E"/>
+          <w:sz w:val="18"/>
+          <w:szCs w:val="18"/>
+          <w:shd w:val="clear" w:color="auto" w:fill="FFFFFF"/>
+        </w:rPr>
+        <w:t xml:space="preserve"> </w:t>
+      </w:r>
+      <w:r>
+        <w:rPr>
+          <w:rStyle w:val="pl-v"/>
+          <w:rFonts w:ascii="Consolas" w:hAnsi="Consolas"/>
+          <w:color w:val="E36209"/>
+          <w:sz w:val="18"/>
+          <w:szCs w:val="18"/>
+          <w:shd w:val="clear" w:color="auto" w:fill="FFFFFF"/>
+        </w:rPr>
+        <w:t>idNo</w:t>
+      </w:r>
+      <w:r>
+        <w:rPr>
+          <w:rFonts w:ascii="Consolas" w:hAnsi="Consolas"/>
+          <w:color w:val="24292E"/>
+          <w:sz w:val="18"/>
+          <w:szCs w:val="18"/>
+          <w:shd w:val="clear" w:color="auto" w:fill="FFFFFF"/>
+        </w:rPr>
+        <w:t>,</w:t>
+      </w:r>
+      <w:r>
+        <w:rPr>
+          <w:rStyle w:val="pl-smi"/>
+          <w:rFonts w:ascii="Consolas" w:hAnsi="Consolas"/>
+          <w:color w:val="24292E"/>
+          <w:sz w:val="18"/>
+          <w:szCs w:val="18"/>
+          <w:shd w:val="clear" w:color="auto" w:fill="FFFFFF"/>
+        </w:rPr>
+        <w:t>String</w:t>
+      </w:r>
+      <w:r>
+        <w:rPr>
+          <w:rFonts w:ascii="Consolas" w:hAnsi="Consolas"/>
+          <w:color w:val="24292E"/>
+          <w:sz w:val="18"/>
+          <w:szCs w:val="18"/>
+          <w:shd w:val="clear" w:color="auto" w:fill="FFFFFF"/>
+        </w:rPr>
+        <w:t xml:space="preserve"> </w:t>
+      </w:r>
+      <w:r>
+        <w:rPr>
+          <w:rStyle w:val="pl-v"/>
+          <w:rFonts w:ascii="Consolas" w:hAnsi="Consolas"/>
+          <w:color w:val="E36209"/>
+          <w:sz w:val="18"/>
+          <w:szCs w:val="18"/>
+          <w:shd w:val="clear" w:color="auto" w:fill="FFFFFF"/>
+        </w:rPr>
+        <w:t>nationality</w:t>
+      </w:r>
+      <w:r>
+        <w:rPr>
+          <w:rFonts w:ascii="Consolas" w:hAnsi="Consolas"/>
+          <w:color w:val="24292E"/>
+          <w:sz w:val="18"/>
+          <w:szCs w:val="18"/>
+          <w:shd w:val="clear" w:color="auto" w:fill="FFFFFF"/>
+        </w:rPr>
+        <w:t xml:space="preserve">, </w:t>
+      </w:r>
+      <w:r>
+        <w:rPr>
+          <w:rStyle w:val="pl-smi"/>
+          <w:rFonts w:ascii="Consolas" w:hAnsi="Consolas"/>
+          <w:color w:val="24292E"/>
+          <w:sz w:val="18"/>
+          <w:szCs w:val="18"/>
+          <w:shd w:val="clear" w:color="auto" w:fill="FFFFFF"/>
+        </w:rPr>
+        <w:t>String</w:t>
+      </w:r>
+      <w:r>
+        <w:rPr>
+          <w:rFonts w:ascii="Consolas" w:hAnsi="Consolas"/>
+          <w:color w:val="24292E"/>
+          <w:sz w:val="18"/>
+          <w:szCs w:val="18"/>
+          <w:shd w:val="clear" w:color="auto" w:fill="FFFFFF"/>
+        </w:rPr>
+        <w:t xml:space="preserve"> </w:t>
+      </w:r>
+      <w:r>
+        <w:rPr>
+          <w:rStyle w:val="pl-v"/>
+          <w:rFonts w:ascii="Consolas" w:hAnsi="Consolas"/>
+          <w:color w:val="E36209"/>
+          <w:sz w:val="18"/>
+          <w:szCs w:val="18"/>
+          <w:shd w:val="clear" w:color="auto" w:fill="FFFFFF"/>
+        </w:rPr>
+        <w:t>contact</w:t>
+      </w:r>
+      <w:r>
+        <w:rPr>
+          <w:rFonts w:ascii="Consolas" w:hAnsi="Consolas"/>
+          <w:color w:val="24292E"/>
+          <w:sz w:val="18"/>
+          <w:szCs w:val="18"/>
+          <w:shd w:val="clear" w:color="auto" w:fill="FFFFFF"/>
+        </w:rPr>
+        <w:t>)</w:t>
+      </w:r>
+    </w:p>
+    <w:p>
+      <w:pPr>
+        <w:rPr>
+          <w:rFonts w:ascii="Consolas" w:hAnsi="Consolas"/>
+          <w:color w:val="24292E"/>
+          <w:sz w:val="18"/>
+          <w:szCs w:val="18"/>
+          <w:shd w:val="clear" w:color="auto" w:fill="FFFFFF"/>
+        </w:rPr>
+      </w:pPr>
+      <w:r>
+        <w:rPr>
+          <w:rStyle w:val="pl-k"/>
+          <w:rFonts w:ascii="Consolas" w:hAnsi="Consolas"/>
+          <w:color w:val="D73A49"/>
+          <w:sz w:val="18"/>
+          <w:szCs w:val="18"/>
+          <w:shd w:val="clear" w:color="auto" w:fill="FFFFFF"/>
+        </w:rPr>
+        <w:t>public</w:t>
+      </w:r>
+      <w:r>
+        <w:rPr>
+          <w:rFonts w:ascii="Consolas" w:hAnsi="Consolas"/>
+          <w:color w:val="24292E"/>
+          <w:sz w:val="18"/>
+          <w:szCs w:val="18"/>
+          <w:shd w:val="clear" w:color="auto" w:fill="FFFFFF"/>
+        </w:rPr>
+        <w:t xml:space="preserve"> </w:t>
+      </w:r>
+      <w:r>
+        <w:rPr>
+          <w:rStyle w:val="pl-en"/>
+          <w:rFonts w:ascii="Consolas" w:hAnsi="Consolas"/>
+          <w:color w:val="6F42C1"/>
+          <w:sz w:val="18"/>
+          <w:szCs w:val="18"/>
+          <w:shd w:val="clear" w:color="auto" w:fill="FFFFFF"/>
+        </w:rPr>
+        <w:t>MenuItem</w:t>
+      </w:r>
+      <w:r>
+        <w:rPr>
+          <w:rFonts w:ascii="Consolas" w:hAnsi="Consolas"/>
+          <w:color w:val="24292E"/>
+          <w:sz w:val="18"/>
+          <w:szCs w:val="18"/>
+          <w:shd w:val="clear" w:color="auto" w:fill="FFFFFF"/>
+        </w:rPr>
+        <w:t>(</w:t>
+      </w:r>
+      <w:r>
+        <w:rPr>
+          <w:rStyle w:val="pl-smi"/>
+          <w:rFonts w:ascii="Consolas" w:hAnsi="Consolas"/>
+          <w:color w:val="24292E"/>
+          <w:sz w:val="18"/>
+          <w:szCs w:val="18"/>
+          <w:shd w:val="clear" w:color="auto" w:fill="FFFFFF"/>
+        </w:rPr>
+        <w:t>String</w:t>
+      </w:r>
+      <w:r>
+        <w:rPr>
+          <w:rFonts w:ascii="Consolas" w:hAnsi="Consolas"/>
+          <w:color w:val="24292E"/>
+          <w:sz w:val="18"/>
+          <w:szCs w:val="18"/>
+          <w:shd w:val="clear" w:color="auto" w:fill="FFFFFF"/>
+        </w:rPr>
+        <w:t xml:space="preserve"> </w:t>
+      </w:r>
+      <w:r>
+        <w:rPr>
+          <w:rStyle w:val="pl-v"/>
+          <w:rFonts w:ascii="Consolas" w:hAnsi="Consolas"/>
+          <w:color w:val="E36209"/>
+          <w:sz w:val="18"/>
+          <w:szCs w:val="18"/>
+          <w:shd w:val="clear" w:color="auto" w:fill="FFFFFF"/>
+        </w:rPr>
+        <w:t>name</w:t>
+      </w:r>
+      <w:r>
+        <w:rPr>
+          <w:rFonts w:ascii="Consolas" w:hAnsi="Consolas"/>
+          <w:color w:val="24292E"/>
+          <w:sz w:val="18"/>
+          <w:szCs w:val="18"/>
+          <w:shd w:val="clear" w:color="auto" w:fill="FFFFFF"/>
+        </w:rPr>
+        <w:t xml:space="preserve">, </w:t>
+      </w:r>
+      <w:r>
+        <w:rPr>
+          <w:rStyle w:val="pl-smi"/>
+          <w:rFonts w:ascii="Consolas" w:hAnsi="Consolas"/>
+          <w:color w:val="24292E"/>
+          <w:sz w:val="18"/>
+          <w:szCs w:val="18"/>
+          <w:shd w:val="clear" w:color="auto" w:fill="FFFFFF"/>
+        </w:rPr>
+        <w:t>String</w:t>
+      </w:r>
+      <w:r>
+        <w:rPr>
+          <w:rFonts w:ascii="Consolas" w:hAnsi="Consolas"/>
+          <w:color w:val="24292E"/>
+          <w:sz w:val="18"/>
+          <w:szCs w:val="18"/>
+          <w:shd w:val="clear" w:color="auto" w:fill="FFFFFF"/>
+        </w:rPr>
+        <w:t xml:space="preserve"> </w:t>
+      </w:r>
+      <w:r>
+        <w:rPr>
+          <w:rStyle w:val="pl-v"/>
+          <w:rFonts w:ascii="Consolas" w:hAnsi="Consolas"/>
+          <w:color w:val="E36209"/>
+          <w:sz w:val="18"/>
+          <w:szCs w:val="18"/>
+          <w:shd w:val="clear" w:color="auto" w:fill="FFFFFF"/>
+        </w:rPr>
+        <w:t>description</w:t>
+      </w:r>
+      <w:r>
+        <w:rPr>
+          <w:rFonts w:ascii="Consolas" w:hAnsi="Consolas"/>
+          <w:color w:val="24292E"/>
+          <w:sz w:val="18"/>
+          <w:szCs w:val="18"/>
+          <w:shd w:val="clear" w:color="auto" w:fill="FFFFFF"/>
+        </w:rPr>
+        <w:t xml:space="preserve">, </w:t>
+      </w:r>
+      <w:r>
+        <w:rPr>
+          <w:rStyle w:val="pl-k"/>
+          <w:rFonts w:ascii="Consolas" w:hAnsi="Consolas"/>
+          <w:color w:val="D73A49"/>
+          <w:sz w:val="18"/>
+          <w:szCs w:val="18"/>
+          <w:shd w:val="clear" w:color="auto" w:fill="FFFFFF"/>
+        </w:rPr>
+        <w:t>float</w:t>
+      </w:r>
+      <w:r>
+        <w:rPr>
+          <w:rFonts w:ascii="Consolas" w:hAnsi="Consolas"/>
+          <w:color w:val="24292E"/>
+          <w:sz w:val="18"/>
+          <w:szCs w:val="18"/>
+          <w:shd w:val="clear" w:color="auto" w:fill="FFFFFF"/>
+        </w:rPr>
+        <w:t xml:space="preserve"> </w:t>
+      </w:r>
+      <w:r>
+        <w:rPr>
+          <w:rStyle w:val="pl-v"/>
+          <w:rFonts w:ascii="Consolas" w:hAnsi="Consolas"/>
+          <w:color w:val="E36209"/>
+          <w:sz w:val="18"/>
+          <w:szCs w:val="18"/>
+          <w:shd w:val="clear" w:color="auto" w:fill="FFFFFF"/>
+        </w:rPr>
+        <w:t>price</w:t>
+      </w:r>
+      <w:r>
+        <w:rPr>
+          <w:rFonts w:ascii="Consolas" w:hAnsi="Consolas"/>
+          <w:color w:val="24292E"/>
+          <w:sz w:val="18"/>
+          <w:szCs w:val="18"/>
+          <w:shd w:val="clear" w:color="auto" w:fill="FFFFFF"/>
+        </w:rPr>
+        <w:t>)</w:t>
+      </w:r>
+    </w:p>
+    <w:p>
+      <w:pPr>
+        <w:rPr>
+          <w:rFonts w:ascii="Consolas" w:hAnsi="Consolas"/>
+          <w:color w:val="24292E"/>
+          <w:sz w:val="18"/>
+          <w:szCs w:val="18"/>
+          <w:shd w:val="clear" w:color="auto" w:fill="FFFFFF"/>
+        </w:rPr>
+      </w:pPr>
+      <w:r>
+        <w:rPr>
+          <w:rStyle w:val="pl-k"/>
+          <w:rFonts w:ascii="Consolas" w:hAnsi="Consolas"/>
+          <w:color w:val="D73A49"/>
+          <w:sz w:val="18"/>
+          <w:szCs w:val="18"/>
+          <w:shd w:val="clear" w:color="auto" w:fill="FFFFFF"/>
+        </w:rPr>
+        <w:t>public</w:t>
+      </w:r>
+      <w:r>
+        <w:rPr>
+          <w:rFonts w:ascii="Consolas" w:hAnsi="Consolas"/>
+          <w:color w:val="24292E"/>
+          <w:sz w:val="18"/>
+          <w:szCs w:val="18"/>
+          <w:shd w:val="clear" w:color="auto" w:fill="FFFFFF"/>
+        </w:rPr>
+        <w:t xml:space="preserve"> </w:t>
+      </w:r>
+      <w:r>
+        <w:rPr>
+          <w:rStyle w:val="pl-en"/>
+          <w:rFonts w:ascii="Consolas" w:hAnsi="Consolas"/>
+          <w:color w:val="6F42C1"/>
+          <w:sz w:val="18"/>
+          <w:szCs w:val="18"/>
+          <w:shd w:val="clear" w:color="auto" w:fill="FFFFFF"/>
+        </w:rPr>
+        <w:t>Reservation</w:t>
+      </w:r>
+      <w:r>
+        <w:rPr>
+          <w:rFonts w:ascii="Consolas" w:hAnsi="Consolas"/>
+          <w:color w:val="24292E"/>
+          <w:sz w:val="18"/>
+          <w:szCs w:val="18"/>
+          <w:shd w:val="clear" w:color="auto" w:fill="FFFFFF"/>
+        </w:rPr>
+        <w:t>(</w:t>
+      </w:r>
+      <w:r>
+        <w:rPr>
+          <w:rStyle w:val="pl-k"/>
+          <w:rFonts w:ascii="Consolas" w:hAnsi="Consolas"/>
+          <w:color w:val="D73A49"/>
+          <w:sz w:val="18"/>
+          <w:szCs w:val="18"/>
+          <w:shd w:val="clear" w:color="auto" w:fill="FFFFFF"/>
+        </w:rPr>
+        <w:t>int</w:t>
+      </w:r>
+      <w:r>
+        <w:rPr>
+          <w:rFonts w:ascii="Consolas" w:hAnsi="Consolas"/>
+          <w:color w:val="24292E"/>
+          <w:sz w:val="18"/>
+          <w:szCs w:val="18"/>
+          <w:shd w:val="clear" w:color="auto" w:fill="FFFFFF"/>
+        </w:rPr>
+        <w:t xml:space="preserve"> </w:t>
+      </w:r>
+      <w:r>
+        <w:rPr>
+          <w:rStyle w:val="pl-v"/>
+          <w:rFonts w:ascii="Consolas" w:hAnsi="Consolas"/>
+          <w:color w:val="E36209"/>
+          <w:sz w:val="18"/>
+          <w:szCs w:val="18"/>
+          <w:shd w:val="clear" w:color="auto" w:fill="FFFFFF"/>
+        </w:rPr>
+        <w:t>reservationCode</w:t>
+      </w:r>
+      <w:r>
+        <w:rPr>
+          <w:rFonts w:ascii="Consolas" w:hAnsi="Consolas"/>
+          <w:color w:val="24292E"/>
+          <w:sz w:val="18"/>
+          <w:szCs w:val="18"/>
+          <w:shd w:val="clear" w:color="auto" w:fill="FFFFFF"/>
+        </w:rPr>
+        <w:t xml:space="preserve">, </w:t>
+      </w:r>
+      <w:r>
+        <w:rPr>
+          <w:rStyle w:val="pl-smi"/>
+          <w:rFonts w:ascii="Consolas" w:hAnsi="Consolas"/>
+          <w:color w:val="24292E"/>
+          <w:sz w:val="18"/>
+          <w:szCs w:val="18"/>
+          <w:shd w:val="clear" w:color="auto" w:fill="FFFFFF"/>
+        </w:rPr>
+        <w:t>Guest</w:t>
+      </w:r>
+      <w:r>
+        <w:rPr>
+          <w:rFonts w:ascii="Consolas" w:hAnsi="Consolas"/>
+          <w:color w:val="24292E"/>
+          <w:sz w:val="18"/>
+          <w:szCs w:val="18"/>
+          <w:shd w:val="clear" w:color="auto" w:fill="FFFFFF"/>
+        </w:rPr>
+        <w:t xml:space="preserve"> </w:t>
+      </w:r>
+      <w:r>
+        <w:rPr>
+          <w:rStyle w:val="pl-v"/>
+          <w:rFonts w:ascii="Consolas" w:hAnsi="Consolas"/>
+          <w:color w:val="E36209"/>
+          <w:sz w:val="18"/>
+          <w:szCs w:val="18"/>
+          <w:shd w:val="clear" w:color="auto" w:fill="FFFFFF"/>
+        </w:rPr>
+        <w:t>guestName</w:t>
+      </w:r>
+      <w:r>
+        <w:rPr>
+          <w:rFonts w:ascii="Consolas" w:hAnsi="Consolas"/>
+          <w:color w:val="24292E"/>
+          <w:sz w:val="18"/>
+          <w:szCs w:val="18"/>
+          <w:shd w:val="clear" w:color="auto" w:fill="FFFFFF"/>
+        </w:rPr>
+        <w:t xml:space="preserve">, </w:t>
+      </w:r>
+      <w:r>
+        <w:rPr>
+          <w:rStyle w:val="pl-smi"/>
+          <w:rFonts w:ascii="Consolas" w:hAnsi="Consolas"/>
+          <w:color w:val="24292E"/>
+          <w:sz w:val="18"/>
+          <w:szCs w:val="18"/>
+          <w:shd w:val="clear" w:color="auto" w:fill="FFFFFF"/>
+        </w:rPr>
+        <w:t>ReservationRoom</w:t>
+      </w:r>
+      <w:r>
+        <w:rPr>
+          <w:rFonts w:ascii="Consolas" w:hAnsi="Consolas"/>
+          <w:color w:val="24292E"/>
+          <w:sz w:val="18"/>
+          <w:szCs w:val="18"/>
+          <w:shd w:val="clear" w:color="auto" w:fill="FFFFFF"/>
+        </w:rPr>
+        <w:t xml:space="preserve">, </w:t>
+      </w:r>
+      <w:r>
+        <w:rPr>
+          <w:rStyle w:val="pl-smi"/>
+          <w:rFonts w:ascii="Consolas" w:hAnsi="Consolas"/>
+          <w:color w:val="24292E"/>
+          <w:sz w:val="18"/>
+          <w:szCs w:val="18"/>
+          <w:shd w:val="clear" w:color="auto" w:fill="FFFFFF"/>
+        </w:rPr>
+        <w:t>String</w:t>
+      </w:r>
+      <w:r>
+        <w:rPr>
+          <w:rFonts w:ascii="Consolas" w:hAnsi="Consolas"/>
+          <w:color w:val="24292E"/>
+          <w:sz w:val="18"/>
+          <w:szCs w:val="18"/>
+          <w:shd w:val="clear" w:color="auto" w:fill="FFFFFF"/>
+        </w:rPr>
+        <w:t xml:space="preserve"> </w:t>
+      </w:r>
+      <w:r>
+        <w:rPr>
+          <w:rStyle w:val="pl-v"/>
+          <w:rFonts w:ascii="Consolas" w:hAnsi="Consolas"/>
+          <w:color w:val="E36209"/>
+          <w:sz w:val="18"/>
+          <w:szCs w:val="18"/>
+          <w:shd w:val="clear" w:color="auto" w:fill="FFFFFF"/>
+        </w:rPr>
+        <w:t>billing</w:t>
+      </w:r>
+      <w:r>
+        <w:rPr>
+          <w:rFonts w:ascii="Consolas" w:hAnsi="Consolas"/>
+          <w:color w:val="24292E"/>
+          <w:sz w:val="18"/>
+          <w:szCs w:val="18"/>
+          <w:shd w:val="clear" w:color="auto" w:fill="FFFFFF"/>
+        </w:rPr>
+        <w:t xml:space="preserve">, </w:t>
+      </w:r>
+      <w:r>
+        <w:rPr>
+          <w:rStyle w:val="pl-smi"/>
+          <w:rFonts w:ascii="Consolas" w:hAnsi="Consolas"/>
+          <w:color w:val="24292E"/>
+          <w:sz w:val="18"/>
+          <w:szCs w:val="18"/>
+          <w:shd w:val="clear" w:color="auto" w:fill="FFFFFF"/>
+        </w:rPr>
+        <w:t>LocalDate</w:t>
+      </w:r>
+      <w:r>
+        <w:rPr>
+          <w:rFonts w:ascii="Consolas" w:hAnsi="Consolas"/>
+          <w:color w:val="24292E"/>
+          <w:sz w:val="18"/>
+          <w:szCs w:val="18"/>
+          <w:shd w:val="clear" w:color="auto" w:fill="FFFFFF"/>
+        </w:rPr>
+        <w:t xml:space="preserve"> </w:t>
+      </w:r>
+      <w:r>
+        <w:rPr>
+          <w:rStyle w:val="pl-v"/>
+          <w:rFonts w:ascii="Consolas" w:hAnsi="Consolas"/>
+          <w:color w:val="E36209"/>
+          <w:sz w:val="18"/>
+          <w:szCs w:val="18"/>
+          <w:shd w:val="clear" w:color="auto" w:fill="FFFFFF"/>
+        </w:rPr>
+        <w:t>checkIn</w:t>
+      </w:r>
+      <w:r>
+        <w:rPr>
+          <w:rFonts w:ascii="Consolas" w:hAnsi="Consolas"/>
+          <w:color w:val="24292E"/>
+          <w:sz w:val="18"/>
+          <w:szCs w:val="18"/>
+          <w:shd w:val="clear" w:color="auto" w:fill="FFFFFF"/>
+        </w:rPr>
+        <w:t>,</w:t>
+      </w:r>
+      <w:r>
+        <w:rPr>
+          <w:rStyle w:val="TableGrid"/>
+          <w:rFonts w:ascii="Consolas" w:hAnsi="Consolas"/>
+          <w:color w:val="24292E"/>
+          <w:sz w:val="18"/>
+          <w:szCs w:val="18"/>
+          <w:shd w:val="clear" w:color="auto" w:fill="FFFFFF"/>
+        </w:rPr>
+        <w:t xml:space="preserve"> </w:t>
+      </w:r>
+      <w:r>
+        <w:rPr>
+          <w:rStyle w:val="pl-smi"/>
+          <w:rFonts w:ascii="Consolas" w:hAnsi="Consolas"/>
+          <w:color w:val="24292E"/>
+          <w:sz w:val="18"/>
+          <w:szCs w:val="18"/>
+          <w:shd w:val="clear" w:color="auto" w:fill="FFFFFF"/>
+        </w:rPr>
+        <w:t>LocalDate</w:t>
+      </w:r>
+      <w:r>
+        <w:rPr>
+          <w:rFonts w:ascii="Consolas" w:hAnsi="Consolas"/>
+          <w:color w:val="24292E"/>
+          <w:sz w:val="18"/>
+          <w:szCs w:val="18"/>
+          <w:shd w:val="clear" w:color="auto" w:fill="FFFFFF"/>
+        </w:rPr>
+        <w:t xml:space="preserve"> </w:t>
+      </w:r>
+      <w:r>
+        <w:rPr>
+          <w:rStyle w:val="pl-v"/>
+          <w:rFonts w:ascii="Consolas" w:hAnsi="Consolas"/>
+          <w:color w:val="E36209"/>
+          <w:sz w:val="18"/>
+          <w:szCs w:val="18"/>
+          <w:shd w:val="clear" w:color="auto" w:fill="FFFFFF"/>
+        </w:rPr>
+        <w:t>checkOut</w:t>
+      </w:r>
+      <w:r>
+        <w:rPr>
+          <w:rFonts w:ascii="Consolas" w:hAnsi="Consolas"/>
+          <w:color w:val="24292E"/>
+          <w:sz w:val="18"/>
+          <w:szCs w:val="18"/>
+          <w:shd w:val="clear" w:color="auto" w:fill="FFFFFF"/>
+        </w:rPr>
+        <w:t xml:space="preserve">, </w:t>
+      </w:r>
+      <w:r>
+        <w:rPr>
+          <w:rStyle w:val="pl-k"/>
+          <w:rFonts w:ascii="Consolas" w:hAnsi="Consolas"/>
+          <w:color w:val="D73A49"/>
+          <w:sz w:val="18"/>
+          <w:szCs w:val="18"/>
+          <w:shd w:val="clear" w:color="auto" w:fill="FFFFFF"/>
+        </w:rPr>
+        <w:t>int</w:t>
+      </w:r>
+      <w:r>
+        <w:rPr>
+          <w:rFonts w:ascii="Consolas" w:hAnsi="Consolas"/>
+          <w:color w:val="24292E"/>
+          <w:sz w:val="18"/>
+          <w:szCs w:val="18"/>
+          <w:shd w:val="clear" w:color="auto" w:fill="FFFFFF"/>
+        </w:rPr>
+        <w:t xml:space="preserve"> </w:t>
+      </w:r>
+      <w:r>
+        <w:rPr>
+          <w:rStyle w:val="pl-v"/>
+          <w:rFonts w:ascii="Consolas" w:hAnsi="Consolas"/>
+          <w:color w:val="E36209"/>
+          <w:sz w:val="18"/>
+          <w:szCs w:val="18"/>
+          <w:shd w:val="clear" w:color="auto" w:fill="FFFFFF"/>
+        </w:rPr>
+        <w:t>noAdults</w:t>
+      </w:r>
+      <w:r>
+        <w:rPr>
+          <w:rFonts w:ascii="Consolas" w:hAnsi="Consolas"/>
+          <w:color w:val="24292E"/>
+          <w:sz w:val="18"/>
+          <w:szCs w:val="18"/>
+          <w:shd w:val="clear" w:color="auto" w:fill="FFFFFF"/>
+        </w:rPr>
+        <w:t>,</w:t>
+      </w:r>
+      <w:r>
+        <w:rPr>
+          <w:rStyle w:val="pl-k"/>
+          <w:rFonts w:ascii="Consolas" w:hAnsi="Consolas"/>
+          <w:color w:val="D73A49"/>
+          <w:sz w:val="18"/>
+          <w:szCs w:val="18"/>
+          <w:shd w:val="clear" w:color="auto" w:fill="FFFFFF"/>
+        </w:rPr>
+        <w:t>int</w:t>
+      </w:r>
+      <w:r>
+        <w:rPr>
+          <w:rFonts w:ascii="Consolas" w:hAnsi="Consolas"/>
+          <w:color w:val="24292E"/>
+          <w:sz w:val="18"/>
+          <w:szCs w:val="18"/>
+          <w:shd w:val="clear" w:color="auto" w:fill="FFFFFF"/>
+        </w:rPr>
+        <w:t xml:space="preserve"> </w:t>
+      </w:r>
+      <w:r>
+        <w:rPr>
+          <w:rStyle w:val="pl-v"/>
+          <w:rFonts w:ascii="Consolas" w:hAnsi="Consolas"/>
+          <w:color w:val="E36209"/>
+          <w:sz w:val="18"/>
+          <w:szCs w:val="18"/>
+          <w:shd w:val="clear" w:color="auto" w:fill="FFFFFF"/>
+        </w:rPr>
+        <w:t>noChildren</w:t>
+      </w:r>
+      <w:r>
+        <w:rPr>
+          <w:rFonts w:ascii="Consolas" w:hAnsi="Consolas"/>
+          <w:color w:val="24292E"/>
+          <w:sz w:val="18"/>
+          <w:szCs w:val="18"/>
+          <w:shd w:val="clear" w:color="auto" w:fill="FFFFFF"/>
+        </w:rPr>
+        <w:t xml:space="preserve">, </w:t>
+      </w:r>
+      <w:r>
+        <w:rPr>
+          <w:rStyle w:val="pl-smi"/>
+          <w:rFonts w:ascii="Consolas" w:hAnsi="Consolas"/>
+          <w:color w:val="24292E"/>
+          <w:sz w:val="18"/>
+          <w:szCs w:val="18"/>
+          <w:shd w:val="clear" w:color="auto" w:fill="FFFFFF"/>
+        </w:rPr>
+        <w:t>LocalTime</w:t>
+      </w:r>
+      <w:r>
+        <w:rPr>
+          <w:rFonts w:ascii="Consolas" w:hAnsi="Consolas"/>
+          <w:color w:val="24292E"/>
+          <w:sz w:val="18"/>
+          <w:szCs w:val="18"/>
+          <w:shd w:val="clear" w:color="auto" w:fill="FFFFFF"/>
+        </w:rPr>
+        <w:t xml:space="preserve"> </w:t>
+      </w:r>
+      <w:r>
+        <w:rPr>
+          <w:rStyle w:val="pl-v"/>
+          <w:rFonts w:ascii="Consolas" w:hAnsi="Consolas"/>
+          <w:color w:val="E36209"/>
+          <w:sz w:val="18"/>
+          <w:szCs w:val="18"/>
+          <w:shd w:val="clear" w:color="auto" w:fill="FFFFFF"/>
+        </w:rPr>
+        <w:t>scheduledTime</w:t>
+      </w:r>
+      <w:r>
+        <w:rPr>
+          <w:rFonts w:ascii="Consolas" w:hAnsi="Consolas"/>
+          <w:color w:val="24292E"/>
+          <w:sz w:val="18"/>
+          <w:szCs w:val="18"/>
+          <w:shd w:val="clear" w:color="auto" w:fill="FFFFFF"/>
+        </w:rPr>
+        <w:t>,</w:t>
+      </w:r>
+      <w:r>
+        <w:rPr>
+          <w:rStyle w:val="pl-k"/>
+          <w:rFonts w:ascii="Consolas" w:hAnsi="Consolas"/>
+          <w:color w:val="D73A49"/>
+          <w:sz w:val="18"/>
+          <w:szCs w:val="18"/>
+          <w:shd w:val="clear" w:color="auto" w:fill="FFFFFF"/>
+        </w:rPr>
+        <w:t>boolean</w:t>
+      </w:r>
+      <w:r>
+        <w:rPr>
+          <w:rFonts w:ascii="Consolas" w:hAnsi="Consolas"/>
+          <w:color w:val="24292E"/>
+          <w:sz w:val="18"/>
+          <w:szCs w:val="18"/>
+          <w:shd w:val="clear" w:color="auto" w:fill="FFFFFF"/>
+        </w:rPr>
+        <w:t xml:space="preserve"> </w:t>
+      </w:r>
+      <w:r>
+        <w:rPr>
+          <w:rStyle w:val="pl-v"/>
+          <w:rFonts w:ascii="Consolas" w:hAnsi="Consolas"/>
+          <w:color w:val="E36209"/>
+          <w:sz w:val="18"/>
+          <w:szCs w:val="18"/>
+          <w:shd w:val="clear" w:color="auto" w:fill="FFFFFF"/>
+        </w:rPr>
+        <w:t>walkIn</w:t>
+      </w:r>
+      <w:r>
+        <w:rPr>
+          <w:rFonts w:ascii="Consolas" w:hAnsi="Consolas"/>
+          <w:color w:val="24292E"/>
+          <w:sz w:val="18"/>
+          <w:szCs w:val="18"/>
+          <w:shd w:val="clear" w:color="auto" w:fill="FFFFFF"/>
+        </w:rPr>
+        <w:t>,</w:t>
+      </w:r>
+      <w:r>
+        <w:rPr>
+          <w:rStyle w:val="pl-smi"/>
+          <w:rFonts w:ascii="Consolas" w:hAnsi="Consolas"/>
+          <w:color w:val="24292E"/>
+          <w:sz w:val="18"/>
+          <w:szCs w:val="18"/>
+          <w:shd w:val="clear" w:color="auto" w:fill="FFFFFF"/>
+        </w:rPr>
+        <w:t>String</w:t>
+      </w:r>
+      <w:r>
+        <w:rPr>
+          <w:rFonts w:ascii="Consolas" w:hAnsi="Consolas"/>
+          <w:color w:val="24292E"/>
+          <w:sz w:val="18"/>
+          <w:szCs w:val="18"/>
+          <w:shd w:val="clear" w:color="auto" w:fill="FFFFFF"/>
+        </w:rPr>
+        <w:t xml:space="preserve"> </w:t>
+      </w:r>
+      <w:r>
+        <w:rPr>
+          <w:rStyle w:val="pl-v"/>
+          <w:rFonts w:ascii="Consolas" w:hAnsi="Consolas"/>
+          <w:color w:val="E36209"/>
+          <w:sz w:val="18"/>
+          <w:szCs w:val="18"/>
+          <w:shd w:val="clear" w:color="auto" w:fill="FFFFFF"/>
+        </w:rPr>
+        <w:t>reservationStatus</w:t>
+      </w:r>
+      <w:r>
+        <w:rPr>
+          <w:rFonts w:ascii="Consolas" w:hAnsi="Consolas"/>
+          <w:color w:val="24292E"/>
+          <w:sz w:val="18"/>
+          <w:szCs w:val="18"/>
+          <w:shd w:val="clear" w:color="auto" w:fill="FFFFFF"/>
+        </w:rPr>
+        <w:t>)</w:t>
+      </w:r>
+    </w:p>
+    <w:p>
+      <w:pPr>
+        <w:rPr>
+          <w:rFonts w:ascii="Consolas" w:hAnsi="Consolas"/>
+          <w:color w:val="24292E"/>
+          <w:sz w:val="18"/>
+          <w:szCs w:val="18"/>
+          <w:shd w:val="clear" w:color="auto" w:fill="FFFFFF"/>
+        </w:rPr>
+      </w:pPr>
+      <w:r>
+        <w:rPr>
+          <w:rStyle w:val="pl-k"/>
+          <w:rFonts w:ascii="Consolas" w:hAnsi="Consolas"/>
+          <w:color w:val="D73A49"/>
+          <w:sz w:val="18"/>
+          <w:szCs w:val="18"/>
+          <w:shd w:val="clear" w:color="auto" w:fill="FFFFFF"/>
+        </w:rPr>
+        <w:t>public</w:t>
+      </w:r>
+      <w:r>
+        <w:rPr>
+          <w:rFonts w:ascii="Consolas" w:hAnsi="Consolas"/>
+          <w:color w:val="24292E"/>
+          <w:sz w:val="18"/>
+          <w:szCs w:val="18"/>
+          <w:shd w:val="clear" w:color="auto" w:fill="FFFFFF"/>
+        </w:rPr>
+        <w:t xml:space="preserve"> </w:t>
+      </w:r>
+      <w:r>
+        <w:rPr>
+          <w:rStyle w:val="pl-en"/>
+          <w:rFonts w:ascii="Consolas" w:hAnsi="Consolas"/>
+          <w:color w:val="6F42C1"/>
+          <w:sz w:val="18"/>
+          <w:szCs w:val="18"/>
+          <w:shd w:val="clear" w:color="auto" w:fill="FFFFFF"/>
+        </w:rPr>
+        <w:t>ReservationRoom</w:t>
+      </w:r>
+      <w:r>
+        <w:rPr>
+          <w:rFonts w:ascii="Consolas" w:hAnsi="Consolas"/>
+          <w:color w:val="24292E"/>
+          <w:sz w:val="18"/>
+          <w:szCs w:val="18"/>
+          <w:shd w:val="clear" w:color="auto" w:fill="FFFFFF"/>
+        </w:rPr>
+        <w:t>(</w:t>
+      </w:r>
+      <w:r>
+        <w:rPr>
+          <w:rStyle w:val="pl-k"/>
+          <w:rFonts w:ascii="Consolas" w:hAnsi="Consolas"/>
+          <w:color w:val="D73A49"/>
+          <w:sz w:val="18"/>
+          <w:szCs w:val="18"/>
+          <w:shd w:val="clear" w:color="auto" w:fill="FFFFFF"/>
+        </w:rPr>
+        <w:t>int</w:t>
+      </w:r>
+      <w:r>
+        <w:rPr>
+          <w:rFonts w:ascii="Consolas" w:hAnsi="Consolas"/>
+          <w:color w:val="24292E"/>
+          <w:sz w:val="18"/>
+          <w:szCs w:val="18"/>
+          <w:shd w:val="clear" w:color="auto" w:fill="FFFFFF"/>
+        </w:rPr>
+        <w:t xml:space="preserve"> </w:t>
+      </w:r>
+      <w:r>
+        <w:rPr>
+          <w:rStyle w:val="pl-v"/>
+          <w:rFonts w:ascii="Consolas" w:hAnsi="Consolas"/>
+          <w:color w:val="E36209"/>
+          <w:sz w:val="18"/>
+          <w:szCs w:val="18"/>
+          <w:shd w:val="clear" w:color="auto" w:fill="FFFFFF"/>
+        </w:rPr>
+        <w:t>reservationCode</w:t>
+      </w:r>
+      <w:r>
+        <w:rPr>
+          <w:rFonts w:ascii="Consolas" w:hAnsi="Consolas"/>
+          <w:color w:val="24292E"/>
+          <w:sz w:val="18"/>
+          <w:szCs w:val="18"/>
+          <w:shd w:val="clear" w:color="auto" w:fill="FFFFFF"/>
+        </w:rPr>
+        <w:t>,</w:t>
+      </w:r>
+      <w:r>
+        <w:rPr>
+          <w:rStyle w:val="pl-k"/>
+          <w:rFonts w:ascii="Consolas" w:hAnsi="Consolas"/>
+          <w:color w:val="D73A49"/>
+          <w:sz w:val="18"/>
+          <w:szCs w:val="18"/>
+          <w:shd w:val="clear" w:color="auto" w:fill="FFFFFF"/>
+        </w:rPr>
+        <w:t>int</w:t>
+      </w:r>
+      <w:r>
+        <w:rPr>
+          <w:rFonts w:ascii="Consolas" w:hAnsi="Consolas"/>
+          <w:color w:val="24292E"/>
+          <w:sz w:val="18"/>
+          <w:szCs w:val="18"/>
+          <w:shd w:val="clear" w:color="auto" w:fill="FFFFFF"/>
+        </w:rPr>
+        <w:t xml:space="preserve"> </w:t>
+      </w:r>
+      <w:r>
+        <w:rPr>
+          <w:rStyle w:val="pl-v"/>
+          <w:rFonts w:ascii="Consolas" w:hAnsi="Consolas"/>
+          <w:color w:val="E36209"/>
+          <w:sz w:val="18"/>
+          <w:szCs w:val="18"/>
+          <w:shd w:val="clear" w:color="auto" w:fill="FFFFFF"/>
+        </w:rPr>
+        <w:t>noOfRooms</w:t>
+      </w:r>
+      <w:r>
+        <w:rPr>
+          <w:rFonts w:ascii="Consolas" w:hAnsi="Consolas"/>
+          <w:color w:val="24292E"/>
+          <w:sz w:val="18"/>
+          <w:szCs w:val="18"/>
+          <w:shd w:val="clear" w:color="auto" w:fill="FFFFFF"/>
+        </w:rPr>
+        <w:t>,</w:t>
+      </w:r>
+      <w:r>
+        <w:rPr>
+          <w:rStyle w:val="pl-k"/>
+          <w:rFonts w:ascii="Consolas" w:hAnsi="Consolas"/>
+          <w:color w:val="D73A49"/>
+          <w:sz w:val="18"/>
+          <w:szCs w:val="18"/>
+          <w:shd w:val="clear" w:color="auto" w:fill="FFFFFF"/>
+        </w:rPr>
+        <w:t>ArrayList&lt;</w:t>
+      </w:r>
+      <w:r>
+        <w:rPr>
+          <w:rStyle w:val="pl-smi"/>
+          <w:rFonts w:ascii="Consolas" w:hAnsi="Consolas"/>
+          <w:color w:val="24292E"/>
+          <w:sz w:val="18"/>
+          <w:szCs w:val="18"/>
+          <w:shd w:val="clear" w:color="auto" w:fill="FFFFFF"/>
+        </w:rPr>
+        <w:t>Room</w:t>
+      </w:r>
+      <w:r>
+        <w:rPr>
+          <w:rStyle w:val="pl-k"/>
+          <w:rFonts w:ascii="Consolas" w:hAnsi="Consolas"/>
+          <w:color w:val="D73A49"/>
+          <w:sz w:val="18"/>
+          <w:szCs w:val="18"/>
+          <w:shd w:val="clear" w:color="auto" w:fill="FFFFFF"/>
+        </w:rPr>
+        <w:t>&gt;</w:t>
+      </w:r>
+      <w:r>
+        <w:rPr>
+          <w:rFonts w:ascii="Consolas" w:hAnsi="Consolas"/>
+          <w:color w:val="24292E"/>
+          <w:sz w:val="18"/>
+          <w:szCs w:val="18"/>
+          <w:shd w:val="clear" w:color="auto" w:fill="FFFFFF"/>
+        </w:rPr>
+        <w:t xml:space="preserve"> </w:t>
+      </w:r>
+      <w:r>
+        <w:rPr>
+          <w:rStyle w:val="pl-v"/>
+          <w:rFonts w:ascii="Consolas" w:hAnsi="Consolas"/>
+          <w:color w:val="E36209"/>
+          <w:sz w:val="18"/>
+          <w:szCs w:val="18"/>
+          <w:shd w:val="clear" w:color="auto" w:fill="FFFFFF"/>
+        </w:rPr>
+        <w:t>rooms</w:t>
+      </w:r>
+      <w:r>
+        <w:rPr>
+          <w:rFonts w:ascii="Consolas" w:hAnsi="Consolas"/>
+          <w:color w:val="24292E"/>
+          <w:sz w:val="18"/>
+          <w:szCs w:val="18"/>
+          <w:shd w:val="clear" w:color="auto" w:fill="FFFFFF"/>
+        </w:rPr>
+        <w:t>)</w:t>
+      </w:r>
+    </w:p>
+    <w:p>
+      <w:pPr>
+        <w:rPr>
+          <w:rFonts w:ascii="Consolas" w:hAnsi="Consolas"/>
+          <w:color w:val="24292E"/>
+          <w:sz w:val="18"/>
+          <w:szCs w:val="18"/>
+          <w:shd w:val="clear" w:color="auto" w:fill="FFFFFF"/>
+        </w:rPr>
+      </w:pPr>
+      <w:r>
+        <w:rPr>
+          <w:rStyle w:val="pl-k"/>
+          <w:rFonts w:ascii="Consolas" w:hAnsi="Consolas"/>
+          <w:color w:val="D73A49"/>
+          <w:sz w:val="18"/>
+          <w:szCs w:val="18"/>
+          <w:shd w:val="clear" w:color="auto" w:fill="FFFFFF"/>
+        </w:rPr>
+        <w:t>public</w:t>
+      </w:r>
+      <w:r>
+        <w:rPr>
+          <w:rFonts w:ascii="Consolas" w:hAnsi="Consolas"/>
+          <w:color w:val="24292E"/>
+          <w:sz w:val="18"/>
+          <w:szCs w:val="18"/>
+          <w:shd w:val="clear" w:color="auto" w:fill="FFFFFF"/>
+        </w:rPr>
+        <w:t xml:space="preserve"> </w:t>
+      </w:r>
+      <w:r>
+        <w:rPr>
+          <w:rStyle w:val="pl-en"/>
+          <w:rFonts w:ascii="Consolas" w:hAnsi="Consolas"/>
+          <w:color w:val="6F42C1"/>
+          <w:sz w:val="18"/>
+          <w:szCs w:val="18"/>
+          <w:shd w:val="clear" w:color="auto" w:fill="FFFFFF"/>
+        </w:rPr>
+        <w:t>Room</w:t>
+      </w:r>
+      <w:r>
+        <w:rPr>
+          <w:rFonts w:ascii="Consolas" w:hAnsi="Consolas"/>
+          <w:color w:val="24292E"/>
+          <w:sz w:val="18"/>
+          <w:szCs w:val="18"/>
+          <w:shd w:val="clear" w:color="auto" w:fill="FFFFFF"/>
+        </w:rPr>
+        <w:t>(</w:t>
+      </w:r>
+      <w:r>
+        <w:rPr>
+          <w:rStyle w:val="pl-smi"/>
+          <w:rFonts w:ascii="Consolas" w:hAnsi="Consolas"/>
+          <w:color w:val="24292E"/>
+          <w:sz w:val="18"/>
+          <w:szCs w:val="18"/>
+          <w:shd w:val="clear" w:color="auto" w:fill="FFFFFF"/>
+        </w:rPr>
+        <w:t>RoomType</w:t>
+      </w:r>
+      <w:r>
+        <w:rPr>
+          <w:rFonts w:ascii="Consolas" w:hAnsi="Consolas"/>
+          <w:color w:val="24292E"/>
+          <w:sz w:val="18"/>
+          <w:szCs w:val="18"/>
+          <w:shd w:val="clear" w:color="auto" w:fill="FFFFFF"/>
+        </w:rPr>
+        <w:t xml:space="preserve"> </w:t>
+      </w:r>
+      <w:r>
+        <w:rPr>
+          <w:rStyle w:val="pl-v"/>
+          <w:rFonts w:ascii="Consolas" w:hAnsi="Consolas"/>
+          <w:color w:val="E36209"/>
+          <w:sz w:val="18"/>
+          <w:szCs w:val="18"/>
+          <w:shd w:val="clear" w:color="auto" w:fill="FFFFFF"/>
+        </w:rPr>
+        <w:t>type</w:t>
+      </w:r>
+      <w:r>
+        <w:rPr>
+          <w:rFonts w:ascii="Consolas" w:hAnsi="Consolas"/>
+          <w:color w:val="24292E"/>
+          <w:sz w:val="18"/>
+          <w:szCs w:val="18"/>
+          <w:shd w:val="clear" w:color="auto" w:fill="FFFFFF"/>
+        </w:rPr>
+        <w:t xml:space="preserve">, </w:t>
+      </w:r>
+      <w:r>
+        <w:rPr>
+          <w:rStyle w:val="pl-smi"/>
+          <w:rFonts w:ascii="Consolas" w:hAnsi="Consolas"/>
+          <w:color w:val="24292E"/>
+          <w:sz w:val="18"/>
+          <w:szCs w:val="18"/>
+          <w:shd w:val="clear" w:color="auto" w:fill="FFFFFF"/>
+        </w:rPr>
+        <w:t>String</w:t>
+      </w:r>
+      <w:r>
+        <w:rPr>
+          <w:rFonts w:ascii="Consolas" w:hAnsi="Consolas"/>
+          <w:color w:val="24292E"/>
+          <w:sz w:val="18"/>
+          <w:szCs w:val="18"/>
+          <w:shd w:val="clear" w:color="auto" w:fill="FFFFFF"/>
+        </w:rPr>
+        <w:t xml:space="preserve"> </w:t>
+      </w:r>
+      <w:r>
+        <w:rPr>
+          <w:rStyle w:val="pl-v"/>
+          <w:rFonts w:ascii="Consolas" w:hAnsi="Consolas"/>
+          <w:color w:val="E36209"/>
+          <w:sz w:val="18"/>
+          <w:szCs w:val="18"/>
+          <w:shd w:val="clear" w:color="auto" w:fill="FFFFFF"/>
+        </w:rPr>
+        <w:t>roomNumber</w:t>
+      </w:r>
+      <w:r>
+        <w:rPr>
+          <w:rFonts w:ascii="Consolas" w:hAnsi="Consolas"/>
+          <w:color w:val="24292E"/>
+          <w:sz w:val="18"/>
+          <w:szCs w:val="18"/>
+          <w:shd w:val="clear" w:color="auto" w:fill="FFFFFF"/>
+        </w:rPr>
+        <w:t xml:space="preserve">, </w:t>
+      </w:r>
+      <w:r>
+        <w:rPr>
+          <w:rStyle w:val="pl-smi"/>
+          <w:rFonts w:ascii="Consolas" w:hAnsi="Consolas"/>
+          <w:color w:val="24292E"/>
+          <w:sz w:val="18"/>
+          <w:szCs w:val="18"/>
+          <w:shd w:val="clear" w:color="auto" w:fill="FFFFFF"/>
+        </w:rPr>
+        <w:t>String</w:t>
+      </w:r>
+      <w:r>
+        <w:rPr>
+          <w:rFonts w:ascii="Consolas" w:hAnsi="Consolas"/>
+          <w:color w:val="24292E"/>
+          <w:sz w:val="18"/>
+          <w:szCs w:val="18"/>
+          <w:shd w:val="clear" w:color="auto" w:fill="FFFFFF"/>
+        </w:rPr>
+        <w:t xml:space="preserve"> </w:t>
+      </w:r>
+      <w:r>
+        <w:rPr>
+          <w:rStyle w:val="pl-v"/>
+          <w:rFonts w:ascii="Consolas" w:hAnsi="Consolas"/>
+          <w:color w:val="E36209"/>
+          <w:sz w:val="18"/>
+          <w:szCs w:val="18"/>
+          <w:shd w:val="clear" w:color="auto" w:fill="FFFFFF"/>
+        </w:rPr>
+        <w:t>bedType</w:t>
+      </w:r>
+      <w:r>
+        <w:rPr>
+          <w:rFonts w:ascii="Consolas" w:hAnsi="Consolas"/>
+          <w:color w:val="24292E"/>
+          <w:sz w:val="18"/>
+          <w:szCs w:val="18"/>
+          <w:shd w:val="clear" w:color="auto" w:fill="FFFFFF"/>
+        </w:rPr>
+        <w:t xml:space="preserve">, </w:t>
+      </w:r>
+      <w:r>
+        <w:rPr>
+          <w:rStyle w:val="pl-k"/>
+          <w:rFonts w:ascii="Consolas" w:hAnsi="Consolas"/>
+          <w:color w:val="D73A49"/>
+          <w:sz w:val="18"/>
+          <w:szCs w:val="18"/>
+          <w:shd w:val="clear" w:color="auto" w:fill="FFFFFF"/>
+        </w:rPr>
+        <w:t>boolean</w:t>
+      </w:r>
+      <w:r>
+        <w:rPr>
+          <w:rFonts w:ascii="Consolas" w:hAnsi="Consolas"/>
+          <w:color w:val="24292E"/>
+          <w:sz w:val="18"/>
+          <w:szCs w:val="18"/>
+          <w:shd w:val="clear" w:color="auto" w:fill="FFFFFF"/>
+        </w:rPr>
+        <w:t xml:space="preserve"> </w:t>
+      </w:r>
+      <w:r>
+        <w:rPr>
+          <w:rStyle w:val="pl-v"/>
+          <w:rFonts w:ascii="Consolas" w:hAnsi="Consolas"/>
+          <w:color w:val="E36209"/>
+          <w:sz w:val="18"/>
+          <w:szCs w:val="18"/>
+          <w:shd w:val="clear" w:color="auto" w:fill="FFFFFF"/>
+        </w:rPr>
+        <w:t>wifiEnabled</w:t>
+      </w:r>
+      <w:r>
+        <w:rPr>
+          <w:rFonts w:ascii="Consolas" w:hAnsi="Consolas"/>
+          <w:color w:val="24292E"/>
+          <w:sz w:val="18"/>
+          <w:szCs w:val="18"/>
+          <w:shd w:val="clear" w:color="auto" w:fill="FFFFFF"/>
+        </w:rPr>
+        <w:t xml:space="preserve">, </w:t>
+      </w:r>
+      <w:r>
+        <w:rPr>
+          <w:rStyle w:val="pl-smi"/>
+          <w:rFonts w:ascii="Consolas" w:hAnsi="Consolas"/>
+          <w:color w:val="24292E"/>
+          <w:sz w:val="18"/>
+          <w:szCs w:val="18"/>
+          <w:shd w:val="clear" w:color="auto" w:fill="FFFFFF"/>
+        </w:rPr>
+        <w:t>String</w:t>
+      </w:r>
+      <w:r>
+        <w:rPr>
+          <w:rFonts w:ascii="Consolas" w:hAnsi="Consolas"/>
+          <w:color w:val="24292E"/>
+          <w:sz w:val="18"/>
+          <w:szCs w:val="18"/>
+          <w:shd w:val="clear" w:color="auto" w:fill="FFFFFF"/>
+        </w:rPr>
+        <w:t xml:space="preserve"> </w:t>
+      </w:r>
+      <w:r>
+        <w:rPr>
+          <w:rStyle w:val="pl-v"/>
+          <w:rFonts w:ascii="Consolas" w:hAnsi="Consolas"/>
+          <w:color w:val="E36209"/>
+          <w:sz w:val="18"/>
+          <w:szCs w:val="18"/>
+          <w:shd w:val="clear" w:color="auto" w:fill="FFFFFF"/>
+        </w:rPr>
+        <w:t>facing</w:t>
+      </w:r>
+      <w:r>
+        <w:rPr>
+          <w:rFonts w:ascii="Consolas" w:hAnsi="Consolas"/>
+          <w:color w:val="24292E"/>
+          <w:sz w:val="18"/>
+          <w:szCs w:val="18"/>
+          <w:shd w:val="clear" w:color="auto" w:fill="FFFFFF"/>
+        </w:rPr>
+        <w:t>,</w:t>
+      </w:r>
+      <w:r>
+        <w:rPr>
+          <w:rStyle w:val="TableGrid"/>
+          <w:rFonts w:ascii="Consolas" w:hAnsi="Consolas"/>
+          <w:color w:val="24292E"/>
+          <w:sz w:val="18"/>
+          <w:szCs w:val="18"/>
+          <w:shd w:val="clear" w:color="auto" w:fill="FFFFFF"/>
+        </w:rPr>
+        <w:t xml:space="preserve"> </w:t>
+      </w:r>
+      <w:r>
+        <w:rPr>
+          <w:rStyle w:val="pl-smi"/>
+          <w:rFonts w:ascii="Consolas" w:hAnsi="Consolas"/>
+          <w:color w:val="24292E"/>
+          <w:sz w:val="18"/>
+          <w:szCs w:val="18"/>
+          <w:shd w:val="clear" w:color="auto" w:fill="FFFFFF"/>
+        </w:rPr>
+        <w:t>String</w:t>
+      </w:r>
+      <w:r>
+        <w:rPr>
+          <w:rFonts w:ascii="Consolas" w:hAnsi="Consolas"/>
+          <w:color w:val="24292E"/>
+          <w:sz w:val="18"/>
+          <w:szCs w:val="18"/>
+          <w:shd w:val="clear" w:color="auto" w:fill="FFFFFF"/>
+        </w:rPr>
+        <w:t xml:space="preserve"> </w:t>
+      </w:r>
+      <w:r>
+        <w:rPr>
+          <w:rStyle w:val="pl-v"/>
+          <w:rFonts w:ascii="Consolas" w:hAnsi="Consolas"/>
+          <w:color w:val="E36209"/>
+          <w:sz w:val="18"/>
+          <w:szCs w:val="18"/>
+          <w:shd w:val="clear" w:color="auto" w:fill="FFFFFF"/>
+        </w:rPr>
+        <w:t>smoke</w:t>
+      </w:r>
+      <w:r>
+        <w:rPr>
+          <w:rFonts w:ascii="Consolas" w:hAnsi="Consolas"/>
+          <w:color w:val="24292E"/>
+          <w:sz w:val="18"/>
+          <w:szCs w:val="18"/>
+          <w:shd w:val="clear" w:color="auto" w:fill="FFFFFF"/>
+        </w:rPr>
+        <w:t xml:space="preserve">, </w:t>
+      </w:r>
+      <w:r>
+        <w:rPr>
+          <w:rStyle w:val="pl-smi"/>
+          <w:rFonts w:ascii="Consolas" w:hAnsi="Consolas"/>
+          <w:color w:val="24292E"/>
+          <w:sz w:val="18"/>
+          <w:szCs w:val="18"/>
+          <w:shd w:val="clear" w:color="auto" w:fill="FFFFFF"/>
+        </w:rPr>
+        <w:t>String</w:t>
+      </w:r>
+      <w:r>
+        <w:rPr>
+          <w:rFonts w:ascii="Consolas" w:hAnsi="Consolas"/>
+          <w:color w:val="24292E"/>
+          <w:sz w:val="18"/>
+          <w:szCs w:val="18"/>
+          <w:shd w:val="clear" w:color="auto" w:fill="FFFFFF"/>
+        </w:rPr>
+        <w:t xml:space="preserve"> </w:t>
+      </w:r>
+      <w:r>
+        <w:rPr>
+          <w:rStyle w:val="pl-v"/>
+          <w:rFonts w:ascii="Consolas" w:hAnsi="Consolas"/>
+          <w:color w:val="E36209"/>
+          <w:sz w:val="18"/>
+          <w:szCs w:val="18"/>
+          <w:shd w:val="clear" w:color="auto" w:fill="FFFFFF"/>
+        </w:rPr>
+        <w:t>status</w:t>
+      </w:r>
+      <w:r>
+        <w:rPr>
+          <w:rFonts w:ascii="Consolas" w:hAnsi="Consolas"/>
+          <w:color w:val="24292E"/>
+          <w:sz w:val="18"/>
+          <w:szCs w:val="18"/>
+          <w:shd w:val="clear" w:color="auto" w:fill="FFFFFF"/>
+        </w:rPr>
+        <w:t>)</w:t>
+      </w:r>
+    </w:p>
+    <w:p>
+      <w:pPr>
+        <w:rPr>
+          <w:rFonts w:ascii="Consolas" w:hAnsi="Consolas"/>
+          <w:color w:val="24292E"/>
+          <w:sz w:val="18"/>
+          <w:szCs w:val="18"/>
+          <w:shd w:val="clear" w:color="auto" w:fill="FFFFFF"/>
+        </w:rPr>
+      </w:pPr>
+      <w:r>
+        <w:rPr>
+          <w:rStyle w:val="pl-k"/>
+          <w:rFonts w:ascii="Consolas" w:hAnsi="Consolas"/>
+          <w:color w:val="D73A49"/>
+          <w:sz w:val="18"/>
+          <w:szCs w:val="18"/>
+          <w:shd w:val="clear" w:color="auto" w:fill="FFFFFF"/>
+        </w:rPr>
+        <w:t>public</w:t>
+      </w:r>
+      <w:r>
+        <w:rPr>
+          <w:rFonts w:ascii="Consolas" w:hAnsi="Consolas"/>
+          <w:color w:val="24292E"/>
+          <w:sz w:val="18"/>
+          <w:szCs w:val="18"/>
+          <w:shd w:val="clear" w:color="auto" w:fill="FFFFFF"/>
+        </w:rPr>
+        <w:t xml:space="preserve"> </w:t>
+      </w:r>
+      <w:r>
+        <w:rPr>
+          <w:rStyle w:val="pl-en"/>
+          <w:rFonts w:ascii="Consolas" w:hAnsi="Consolas"/>
+          <w:color w:val="6F42C1"/>
+          <w:sz w:val="18"/>
+          <w:szCs w:val="18"/>
+          <w:shd w:val="clear" w:color="auto" w:fill="FFFFFF"/>
+        </w:rPr>
+        <w:t>RoomService</w:t>
+      </w:r>
+      <w:r>
+        <w:rPr>
+          <w:rFonts w:ascii="Consolas" w:hAnsi="Consolas"/>
+          <w:color w:val="24292E"/>
+          <w:sz w:val="18"/>
+          <w:szCs w:val="18"/>
+          <w:shd w:val="clear" w:color="auto" w:fill="FFFFFF"/>
+        </w:rPr>
+        <w:t>(</w:t>
+      </w:r>
+      <w:r>
+        <w:rPr>
+          <w:rStyle w:val="pl-smi"/>
+          <w:rFonts w:ascii="Consolas" w:hAnsi="Consolas"/>
+          <w:color w:val="24292E"/>
+          <w:sz w:val="18"/>
+          <w:szCs w:val="18"/>
+          <w:shd w:val="clear" w:color="auto" w:fill="FFFFFF"/>
+        </w:rPr>
+        <w:t>MenuItem</w:t>
+      </w:r>
+      <w:r>
+        <w:rPr>
+          <w:rFonts w:ascii="Consolas" w:hAnsi="Consolas"/>
+          <w:color w:val="24292E"/>
+          <w:sz w:val="18"/>
+          <w:szCs w:val="18"/>
+          <w:shd w:val="clear" w:color="auto" w:fill="FFFFFF"/>
+        </w:rPr>
+        <w:t xml:space="preserve"> </w:t>
+      </w:r>
+      <w:r>
+        <w:rPr>
+          <w:rStyle w:val="pl-v"/>
+          <w:rFonts w:ascii="Consolas" w:hAnsi="Consolas"/>
+          <w:color w:val="E36209"/>
+          <w:sz w:val="18"/>
+          <w:szCs w:val="18"/>
+          <w:shd w:val="clear" w:color="auto" w:fill="FFFFFF"/>
+        </w:rPr>
+        <w:t>orderedMenu</w:t>
+      </w:r>
+      <w:r>
+        <w:rPr>
+          <w:rFonts w:ascii="Consolas" w:hAnsi="Consolas"/>
+          <w:color w:val="24292E"/>
+          <w:sz w:val="18"/>
+          <w:szCs w:val="18"/>
+          <w:shd w:val="clear" w:color="auto" w:fill="FFFFFF"/>
+        </w:rPr>
+        <w:t>,</w:t>
+      </w:r>
+      <w:r>
+        <w:rPr>
+          <w:rStyle w:val="pl-smi"/>
+          <w:rFonts w:ascii="Consolas" w:hAnsi="Consolas"/>
+          <w:color w:val="24292E"/>
+          <w:sz w:val="18"/>
+          <w:szCs w:val="18"/>
+          <w:shd w:val="clear" w:color="auto" w:fill="FFFFFF"/>
+        </w:rPr>
+        <w:t>Room</w:t>
+      </w:r>
+      <w:r>
+        <w:rPr>
+          <w:rFonts w:ascii="Consolas" w:hAnsi="Consolas"/>
+          <w:color w:val="24292E"/>
+          <w:sz w:val="18"/>
+          <w:szCs w:val="18"/>
+          <w:shd w:val="clear" w:color="auto" w:fill="FFFFFF"/>
+        </w:rPr>
+        <w:t xml:space="preserve"> </w:t>
+      </w:r>
+      <w:r>
+        <w:rPr>
+          <w:rStyle w:val="pl-v"/>
+          <w:rFonts w:ascii="Consolas" w:hAnsi="Consolas"/>
+          <w:color w:val="E36209"/>
+          <w:sz w:val="18"/>
+          <w:szCs w:val="18"/>
+          <w:shd w:val="clear" w:color="auto" w:fill="FFFFFF"/>
+        </w:rPr>
+        <w:t>roomNumber</w:t>
+      </w:r>
+      <w:r>
+        <w:rPr>
+          <w:rFonts w:ascii="Consolas" w:hAnsi="Consolas"/>
+          <w:color w:val="24292E"/>
+          <w:sz w:val="18"/>
+          <w:szCs w:val="18"/>
+          <w:shd w:val="clear" w:color="auto" w:fill="FFFFFF"/>
+        </w:rPr>
+        <w:t>,</w:t>
+      </w:r>
+      <w:r>
+        <w:rPr>
+          <w:rStyle w:val="pl-smi"/>
+          <w:rFonts w:ascii="Consolas" w:hAnsi="Consolas"/>
+          <w:color w:val="24292E"/>
+          <w:sz w:val="18"/>
+          <w:szCs w:val="18"/>
+          <w:shd w:val="clear" w:color="auto" w:fill="FFFFFF"/>
+        </w:rPr>
+        <w:t>LocalDate</w:t>
+      </w:r>
+      <w:r>
+        <w:rPr>
+          <w:rFonts w:ascii="Consolas" w:hAnsi="Consolas"/>
+          <w:color w:val="24292E"/>
+          <w:sz w:val="18"/>
+          <w:szCs w:val="18"/>
+          <w:shd w:val="clear" w:color="auto" w:fill="FFFFFF"/>
+        </w:rPr>
+        <w:t xml:space="preserve"> </w:t>
+      </w:r>
+      <w:r>
+        <w:rPr>
+          <w:rStyle w:val="pl-v"/>
+          <w:rFonts w:ascii="Consolas" w:hAnsi="Consolas"/>
+          <w:color w:val="E36209"/>
+          <w:sz w:val="18"/>
+          <w:szCs w:val="18"/>
+          <w:shd w:val="clear" w:color="auto" w:fill="FFFFFF"/>
+        </w:rPr>
+        <w:t>orderDate</w:t>
+      </w:r>
+      <w:r>
+        <w:rPr>
+          <w:rFonts w:ascii="Consolas" w:hAnsi="Consolas"/>
+          <w:color w:val="24292E"/>
+          <w:sz w:val="18"/>
+          <w:szCs w:val="18"/>
+          <w:shd w:val="clear" w:color="auto" w:fill="FFFFFF"/>
+        </w:rPr>
+        <w:t xml:space="preserve">, </w:t>
+      </w:r>
+      <w:r>
+        <w:rPr>
+          <w:rStyle w:val="pl-smi"/>
+          <w:rFonts w:ascii="Consolas" w:hAnsi="Consolas"/>
+          <w:color w:val="24292E"/>
+          <w:sz w:val="18"/>
+          <w:szCs w:val="18"/>
+          <w:shd w:val="clear" w:color="auto" w:fill="FFFFFF"/>
+        </w:rPr>
+        <w:t>LocalTime</w:t>
+      </w:r>
+      <w:r>
+        <w:rPr>
+          <w:rFonts w:ascii="Consolas" w:hAnsi="Consolas"/>
+          <w:color w:val="24292E"/>
+          <w:sz w:val="18"/>
+          <w:szCs w:val="18"/>
+          <w:shd w:val="clear" w:color="auto" w:fill="FFFFFF"/>
+        </w:rPr>
+        <w:t xml:space="preserve"> </w:t>
+      </w:r>
+      <w:r>
+        <w:rPr>
+          <w:rStyle w:val="pl-v"/>
+          <w:rFonts w:ascii="Consolas" w:hAnsi="Consolas"/>
+          <w:color w:val="E36209"/>
+          <w:sz w:val="18"/>
+          <w:szCs w:val="18"/>
+          <w:shd w:val="clear" w:color="auto" w:fill="FFFFFF"/>
+        </w:rPr>
+        <w:t>orderTime</w:t>
+      </w:r>
+      <w:r>
+        <w:rPr>
+          <w:rFonts w:ascii="Consolas" w:hAnsi="Consolas"/>
+          <w:color w:val="24292E"/>
+          <w:sz w:val="18"/>
+          <w:szCs w:val="18"/>
+          <w:shd w:val="clear" w:color="auto" w:fill="FFFFFF"/>
+        </w:rPr>
+        <w:t xml:space="preserve">, </w:t>
+      </w:r>
+      <w:r>
+        <w:rPr>
+          <w:rStyle w:val="pl-smi"/>
+          <w:rFonts w:ascii="Consolas" w:hAnsi="Consolas"/>
+          <w:color w:val="24292E"/>
+          <w:sz w:val="18"/>
+          <w:szCs w:val="18"/>
+          <w:shd w:val="clear" w:color="auto" w:fill="FFFFFF"/>
+        </w:rPr>
+        <w:t>String</w:t>
+      </w:r>
+      <w:r>
+        <w:rPr>
+          <w:rFonts w:ascii="Consolas" w:hAnsi="Consolas"/>
+          <w:color w:val="24292E"/>
+          <w:sz w:val="18"/>
+          <w:szCs w:val="18"/>
+          <w:shd w:val="clear" w:color="auto" w:fill="FFFFFF"/>
+        </w:rPr>
+        <w:t xml:space="preserve"> </w:t>
+      </w:r>
+      <w:r>
+        <w:rPr>
+          <w:rStyle w:val="pl-v"/>
+          <w:rFonts w:ascii="Consolas" w:hAnsi="Consolas"/>
+          <w:color w:val="E36209"/>
+          <w:sz w:val="18"/>
+          <w:szCs w:val="18"/>
+          <w:shd w:val="clear" w:color="auto" w:fill="FFFFFF"/>
+        </w:rPr>
+        <w:t>remarks</w:t>
+      </w:r>
+      <w:r>
+        <w:rPr>
+          <w:rFonts w:ascii="Consolas" w:hAnsi="Consolas"/>
+          <w:color w:val="24292E"/>
+          <w:sz w:val="18"/>
+          <w:szCs w:val="18"/>
+          <w:shd w:val="clear" w:color="auto" w:fill="FFFFFF"/>
+        </w:rPr>
+        <w:t>,</w:t>
+      </w:r>
+      <w:r>
+        <w:rPr>
+          <w:rStyle w:val="pl-smi"/>
+          <w:rFonts w:ascii="Consolas" w:hAnsi="Consolas"/>
+          <w:color w:val="24292E"/>
+          <w:sz w:val="18"/>
+          <w:szCs w:val="18"/>
+          <w:shd w:val="clear" w:color="auto" w:fill="FFFFFF"/>
+        </w:rPr>
+        <w:t>String</w:t>
+      </w:r>
+      <w:r>
+        <w:rPr>
+          <w:rFonts w:ascii="Consolas" w:hAnsi="Consolas"/>
+          <w:color w:val="24292E"/>
+          <w:sz w:val="18"/>
+          <w:szCs w:val="18"/>
+          <w:shd w:val="clear" w:color="auto" w:fill="FFFFFF"/>
+        </w:rPr>
+        <w:t xml:space="preserve"> </w:t>
+      </w:r>
+      <w:r>
+        <w:rPr>
+          <w:rStyle w:val="pl-v"/>
+          <w:rFonts w:ascii="Consolas" w:hAnsi="Consolas"/>
+          <w:color w:val="E36209"/>
+          <w:sz w:val="18"/>
+          <w:szCs w:val="18"/>
+          <w:shd w:val="clear" w:color="auto" w:fill="FFFFFF"/>
+        </w:rPr>
+        <w:t>paid</w:t>
+      </w:r>
+      <w:r>
+        <w:rPr>
+          <w:rFonts w:ascii="Consolas" w:hAnsi="Consolas"/>
+          <w:color w:val="24292E"/>
+          <w:sz w:val="18"/>
+          <w:szCs w:val="18"/>
+          <w:shd w:val="clear" w:color="auto" w:fill="FFFFFF"/>
+        </w:rPr>
+        <w:t>,</w:t>
+      </w:r>
+      <w:r>
+        <w:rPr>
+          <w:rStyle w:val="TableGrid"/>
+          <w:rFonts w:ascii="Consolas" w:hAnsi="Consolas"/>
+          <w:color w:val="24292E"/>
+          <w:sz w:val="18"/>
+          <w:szCs w:val="18"/>
+          <w:shd w:val="clear" w:color="auto" w:fill="FFFFFF"/>
+        </w:rPr>
+        <w:t xml:space="preserve"> </w:t>
+      </w:r>
+      <w:r>
+        <w:rPr>
+          <w:rStyle w:val="pl-smi"/>
+          <w:rFonts w:ascii="Consolas" w:hAnsi="Consolas"/>
+          <w:color w:val="24292E"/>
+          <w:sz w:val="18"/>
+          <w:szCs w:val="18"/>
+          <w:shd w:val="clear" w:color="auto" w:fill="FFFFFF"/>
+        </w:rPr>
+        <w:t>String</w:t>
+      </w:r>
+      <w:r>
+        <w:rPr>
+          <w:rFonts w:ascii="Consolas" w:hAnsi="Consolas"/>
+          <w:color w:val="24292E"/>
+          <w:sz w:val="18"/>
+          <w:szCs w:val="18"/>
+          <w:shd w:val="clear" w:color="auto" w:fill="FFFFFF"/>
+        </w:rPr>
+        <w:t xml:space="preserve"> </w:t>
+      </w:r>
+      <w:r>
+        <w:rPr>
+          <w:rStyle w:val="pl-v"/>
+          <w:rFonts w:ascii="Consolas" w:hAnsi="Consolas"/>
+          <w:color w:val="E36209"/>
+          <w:sz w:val="18"/>
+          <w:szCs w:val="18"/>
+          <w:shd w:val="clear" w:color="auto" w:fill="FFFFFF"/>
+        </w:rPr>
+        <w:t>status</w:t>
+      </w:r>
+      <w:r>
+        <w:rPr>
+          <w:rFonts w:ascii="Consolas" w:hAnsi="Consolas"/>
+          <w:color w:val="24292E"/>
+          <w:sz w:val="18"/>
+          <w:szCs w:val="18"/>
+          <w:shd w:val="clear" w:color="auto" w:fill="FFFFFF"/>
+        </w:rPr>
+        <w:t>)</w:t>
+      </w:r>
+    </w:p>
+    <w:p>
+      <w:pPr>
+        <w:rPr>
+          <w:rFonts w:ascii="Consolas" w:hAnsi="Consolas"/>
+          <w:color w:val="24292E"/>
+          <w:sz w:val="18"/>
+          <w:szCs w:val="18"/>
+          <w:shd w:val="clear" w:color="auto" w:fill="FFFFFF"/>
+        </w:rPr>
+      </w:pPr>
+    </w:p>
+    <w:p>
+      <w:pPr>
+        <w:rPr>
+          <w:rFonts w:ascii="Consolas" w:hAnsi="Consolas"/>
+          <w:color w:val="24292E"/>
+          <w:sz w:val="18"/>
+          <w:szCs w:val="18"/>
+          <w:shd w:val="clear" w:color="auto" w:fill="FFFFFF"/>
+        </w:rPr>
+      </w:pPr>
+    </w:p>
+    <w:p>
+      <w:pPr>
+        <w:pStyle w:val="ListParagraph"/>
+        <w:numPr>
+          <w:ilvl w:val="0"/>
+          <w:numId w:val="2"/>
+        </w:numPr>
+        <w:rPr>
+          <w:rFonts w:ascii="Times New Roman" w:hAnsi="Times New Roman" w:cs="Times New Roman"/>
+          <w:sz w:val="24"/>
+          <w:szCs w:val="24"/>
+          <w:u w:val="single"/>
+        </w:rPr>
+      </w:pPr>
+      <w:r>
+        <w:rPr>
+          <w:rFonts w:ascii="Times New Roman" w:hAnsi="Times New Roman" w:cs="Times New Roman"/>
+          <w:sz w:val="28"/>
+          <w:szCs w:val="28"/>
+          <w:u w:val="single"/>
+        </w:rPr>
+        <w:lastRenderedPageBreak/>
+        <w:t xml:space="preserve">Sequence Diagram of </w:t>
+      </w:r>
+      <w:r>
+        <w:rPr>
+          <w:rFonts w:ascii="Times New Roman" w:hAnsi="Times New Roman" w:cs="Times New Roman"/>
+          <w:sz w:val="28"/>
+          <w:szCs w:val="28"/>
+          <w:u w:val="single"/>
+        </w:rPr>
+        <w:t xml:space="preserve"> </w:t>
+      </w:r>
+      <w:r>
+        <w:rPr>
+          <w:rFonts w:ascii="Times New Roman" w:hAnsi="Times New Roman" w:cs="Times New Roman"/>
+          <w:sz w:val="28"/>
+          <w:szCs w:val="28"/>
+          <w:u w:val="single"/>
+        </w:rPr>
+        <w:t>“Check out and print bill invoice” function</w:t>
+      </w:r>
+    </w:p>
+    <w:p>
+      <w:pPr>
+        <w:pStyle w:val="ListParagraph"/>
+        <w:ind w:left="360"/>
+        <w:rPr>
+          <w:rFonts w:ascii="Times New Roman" w:hAnsi="Times New Roman" w:cs="Times New Roman"/>
+          <w:sz w:val="24"/>
+          <w:szCs w:val="24"/>
+          <w:u w:val="single"/>
+        </w:rPr>
+      </w:pPr>
+    </w:p>
+    <w:p>
+      <w:pPr>
+        <w:pStyle w:val="ListParagraph"/>
+        <w:ind w:left="360"/>
+        <w:rPr>
+          <w:rFonts w:ascii="Times New Roman" w:hAnsi="Times New Roman" w:cs="Times New Roman"/>
+          <w:sz w:val="24"/>
+          <w:szCs w:val="24"/>
+          <w:u w:val="single"/>
+        </w:rPr>
+      </w:pPr>
+      <w:r>
+        <w:rPr>
+          <w:noProof/>
+        </w:rPr>
+        <w:drawing>
+          <wp:inline distT="0" distB="0" distL="0" distR="0" wp14:anchorId="3710F590" wp14:editId="5DFDDD36">
+            <wp:extent cx="5730240" cy="8743950"/>
+            <wp:effectExtent l="0" t="0" r="3810" b="0"/>
+            <wp:docPr id="4" name="Picture 4"/>
+            <wp:cNvGraphicFramePr>
+              <a:graphicFrameLocks xmlns:a="http://schemas.openxmlformats.org/drawingml/2006/main" noChangeAspect="1"/>
+            </wp:cNvGraphicFramePr>
+            <a:graphic xmlns:a="http://schemas.openxmlformats.org/drawingml/2006/main">
+              <a:graphicData uri="http://schemas.openxmlformats.org/drawingml/2006/picture">
+                <pic:pic xmlns:pic="http://schemas.openxmlformats.org/drawingml/2006/picture">
+                  <pic:nvPicPr>
+                    <pic:cNvPr id="0" name="Picture 1"/>
+                    <pic:cNvPicPr>
+                      <a:picLocks noChangeAspect="1" noChangeArrowheads="1"/>
+                    </pic:cNvPicPr>
+                  </pic:nvPicPr>
+                  <pic:blipFill>
+                    <a:blip r:embed="rId11" cstate="print">
+                      <a:extLst>
+                        <a:ext uri="{28A0092B-C50C-407E-A947-70E740481C1C}">
+                          <a14:useLocalDpi xmlns:a14="http://schemas.microsoft.com/office/drawing/2010/main" val="0"/>
+                        </a:ext>
+                      </a:extLst>
+                    </a:blip>
+                    <a:srcRect/>
+                    <a:stretch>
+                      <a:fillRect/>
+                    </a:stretch>
+                  </pic:blipFill>
+                  <pic:spPr bwMode="auto">
+                    <a:xfrm>
+                      <a:off x="0" y="0"/>
+                      <a:ext cx="5730240" cy="8743950"/>
+                    </a:xfrm>
+                    <a:prstGeom prst="rect">
+                      <a:avLst/>
+                    </a:prstGeom>
+                    <a:noFill/>
+                    <a:ln>
+                      <a:noFill/>
+                    </a:ln>
+                  </pic:spPr>
+                </pic:pic>
+              </a:graphicData>
+            </a:graphic>
+          </wp:inline>
+        </w:drawing>
+      </w:r>
+    </w:p>
+    <w:p>
+      <w:pPr>
+        <w:pStyle w:val="ListParagraph"/>
+        <w:ind w:left="360"/>
+        <w:rPr>
+          <w:rFonts w:ascii="Times New Roman" w:hAnsi="Times New Roman" w:cs="Times New Roman"/>
+          <w:sz w:val="24"/>
+          <w:szCs w:val="24"/>
+          <w:u w:val="single"/>
+        </w:rPr>
+      </w:pPr>
+    </w:p>
+    <w:p>
+      <w:pPr>
+        <w:pStyle w:val="ListParagraph"/>
+        <w:numPr>
+          <w:ilvl w:val="0"/>
+          <w:numId w:val="2"/>
+        </w:numPr>
+        <w:rPr>
+          <w:rFonts w:ascii="Times New Roman" w:hAnsi="Times New Roman" w:cs="Times New Roman"/>
+          <w:sz w:val="24"/>
+          <w:szCs w:val="24"/>
+          <w:u w:val="single"/>
+        </w:rPr>
+      </w:pPr>
+      <w:r>
+        <w:rPr>
+          <w:rFonts w:ascii="Times New Roman" w:hAnsi="Times New Roman" w:cs="Times New Roman"/>
+          <w:sz w:val="28"/>
+          <w:szCs w:val="28"/>
+          <w:u w:val="single"/>
+        </w:rPr>
+        <w:lastRenderedPageBreak/>
+        <w:t>Test Cases and Result</w:t>
+      </w:r>
+      <w:bookmarkStart w:id="0" w:name="_GoBack"/>
+      <w:bookmarkEnd w:id="0"/>
+    </w:p>
+    <w:p>
+      <w:pPr>
+        <w:pStyle w:val="ListParagraph"/>
+        <w:ind w:left="360"/>
+        <w:rPr>
+          <w:rFonts w:ascii="Times New Roman" w:hAnsi="Times New Roman" w:cs="Times New Roman"/>
           <w:sz w:val="24"/>
           <w:szCs w:val="24"/>
           <w:u w:val="single"/>
@@ -1577,7 +4625,7 @@
     </w:p>
     <w:sectPr>
       <w:pgSz w:w="11906" w:h="16838"/>
-      <w:pgMar w:top="1440" w:right="1440" w:bottom="1440" w:left="1440" w:header="708" w:footer="708" w:gutter="0"/>
+      <w:pgMar w:top="1134" w:right="1440" w:bottom="851" w:left="1440" w:header="454" w:footer="709" w:gutter="0"/>
       <w:cols w:space="708"/>
       <w:docGrid w:linePitch="360"/>
     </w:sectPr>
@@ -2323,6 +5371,26 @@
     <w:uiPriority w:val="99"/>
     <w:rsid w:val="003E6085"/>
   </w:style>
+  <w:style w:type="character" w:customStyle="1" w:styleId="pl-k">
+    <w:name w:val="pl-k"/>
+    <w:basedOn w:val="DefaultParagraphFont"/>
+    <w:rsid w:val="00CB64D4"/>
+  </w:style>
+  <w:style w:type="character" w:customStyle="1" w:styleId="pl-en">
+    <w:name w:val="pl-en"/>
+    <w:basedOn w:val="DefaultParagraphFont"/>
+    <w:rsid w:val="00CB64D4"/>
+  </w:style>
+  <w:style w:type="character" w:customStyle="1" w:styleId="pl-smi">
+    <w:name w:val="pl-smi"/>
+    <w:basedOn w:val="DefaultParagraphFont"/>
+    <w:rsid w:val="00CB64D4"/>
+  </w:style>
+  <w:style w:type="character" w:customStyle="1" w:styleId="pl-v">
+    <w:name w:val="pl-v"/>
+    <w:basedOn w:val="DefaultParagraphFont"/>
+    <w:rsid w:val="00CB64D4"/>
+  </w:style>
 </w:styles>
 </file>
 
@@ -2626,7 +5694,7 @@
 </file>
 
 <file path=customXml/itemProps1.xml><?xml version="1.0" encoding="utf-8"?>
-<ds:datastoreItem xmlns:ds="http://schemas.openxmlformats.org/officeDocument/2006/customXml" ds:itemID="{F12B5CB0-D504-4AA4-BA20-E12DFCA68131}">
+<ds:datastoreItem xmlns:ds="http://schemas.openxmlformats.org/officeDocument/2006/customXml" ds:itemID="{C6901678-AEF1-4429-86C3-ACDA35A2484C}">
   <ds:schemaRefs>
     <ds:schemaRef ds:uri="http://schemas.openxmlformats.org/officeDocument/2006/bibliography"/>
   </ds:schemaRefs>

</xml_diff>

<commit_message>
update bill table in report
</commit_message>
<xml_diff>
--- a/Report/Report.docx
+++ b/Report/Report.docx
@@ -1,6 +1,6 @@
 
 <file path=word/document.xml><?xml version="1.0" encoding="utf-8"?>
-<w:document xmlns:wpc="http://schemas.microsoft.com/office/word/2010/wordprocessingCanvas" xmlns:mc="http://schemas.openxmlformats.org/markup-compatibility/2006" xmlns:o="urn:schemas-microsoft-com:office:office" xmlns:r="http://schemas.openxmlformats.org/officeDocument/2006/relationships" xmlns:m="http://schemas.openxmlformats.org/officeDocument/2006/math" xmlns:v="urn:schemas-microsoft-com:vml" xmlns:wp14="http://schemas.microsoft.com/office/word/2010/wordprocessingDrawing" xmlns:wp="http://schemas.openxmlformats.org/drawingml/2006/wordprocessingDrawing" xmlns:w10="urn:schemas-microsoft-com:office:word" xmlns:w="http://schemas.openxmlformats.org/wordprocessingml/2006/main" xmlns:w14="http://schemas.microsoft.com/office/word/2010/wordml" xmlns:w15="http://schemas.microsoft.com/office/word/2012/wordml" xmlns:wpg="http://schemas.microsoft.com/office/word/2010/wordprocessingGroup" xmlns:wpi="http://schemas.microsoft.com/office/word/2010/wordprocessingInk" xmlns:wne="http://schemas.microsoft.com/office/word/2006/wordml" xmlns:wps="http://schemas.microsoft.com/office/word/2010/wordprocessingShape" mc:Ignorable="w14 w15 wp14">
+<w:document xmlns:wpc="http://schemas.microsoft.com/office/word/2010/wordprocessingCanvas" xmlns:cx="http://schemas.microsoft.com/office/drawing/2014/chartex" xmlns:cx1="http://schemas.microsoft.com/office/drawing/2015/9/8/chartex" xmlns:cx2="http://schemas.microsoft.com/office/drawing/2015/10/21/chartex" xmlns:cx3="http://schemas.microsoft.com/office/drawing/2016/5/9/chartex" xmlns:cx4="http://schemas.microsoft.com/office/drawing/2016/5/10/chartex" xmlns:cx5="http://schemas.microsoft.com/office/drawing/2016/5/11/chartex" xmlns:cx6="http://schemas.microsoft.com/office/drawing/2016/5/12/chartex" xmlns:cx7="http://schemas.microsoft.com/office/drawing/2016/5/13/chartex" xmlns:cx8="http://schemas.microsoft.com/office/drawing/2016/5/14/chartex" xmlns:mc="http://schemas.openxmlformats.org/markup-compatibility/2006" xmlns:aink="http://schemas.microsoft.com/office/drawing/2016/ink" xmlns:am3d="http://schemas.microsoft.com/office/drawing/2017/model3d" xmlns:o="urn:schemas-microsoft-com:office:office" xmlns:r="http://schemas.openxmlformats.org/officeDocument/2006/relationships" xmlns:m="http://schemas.openxmlformats.org/officeDocument/2006/math" xmlns:v="urn:schemas-microsoft-com:vml" xmlns:wp14="http://schemas.microsoft.com/office/word/2010/wordprocessingDrawing" xmlns:wp="http://schemas.openxmlformats.org/drawingml/2006/wordprocessingDrawing" xmlns:w10="urn:schemas-microsoft-com:office:word" xmlns:w="http://schemas.openxmlformats.org/wordprocessingml/2006/main" xmlns:w14="http://schemas.microsoft.com/office/word/2010/wordml" xmlns:w15="http://schemas.microsoft.com/office/word/2012/wordml" xmlns:w16cid="http://schemas.microsoft.com/office/word/2016/wordml/cid" xmlns:w16se="http://schemas.microsoft.com/office/word/2015/wordml/symex" xmlns:wpg="http://schemas.microsoft.com/office/word/2010/wordprocessingGroup" xmlns:wpi="http://schemas.microsoft.com/office/word/2010/wordprocessingInk" xmlns:wne="http://schemas.microsoft.com/office/word/2006/wordml" xmlns:wps="http://schemas.microsoft.com/office/word/2010/wordprocessingShape" mc:Ignorable="w14 w15 w16se w16cid wp14">
   <w:body>
     <w:p>
       <w:pPr>
@@ -12,7 +12,7 @@
           <w:lang w:val="en-US" w:eastAsia="zh-CN"/>
         </w:rPr>
         <w:drawing>
-          <wp:inline distT="0" distB="0" distL="0" distR="0" wp14:anchorId="1CA45A1A" wp14:editId="68214A52">
+          <wp:inline distT="0" distB="0" distL="0" distR="0" wp14:anchorId="4CB2F012" wp14:editId="07B0BBEF">
             <wp:extent cx="2854960" cy="1427480"/>
             <wp:effectExtent l="0" t="0" r="2540" b="1270"/>
             <wp:docPr id="1" name="Picture 1" descr="C:\Users\Arkar\Downloads\article_NTU.jpg"/>
@@ -302,6 +302,7 @@
           <w:sz w:val="36"/>
           <w:szCs w:val="36"/>
         </w:rPr>
+        <w:lastRenderedPageBreak/>
         <w:t>SCHOOL OF COMPUTER SCIENCE &amp; ENGINEERING NANYANG TECHNOLOGICAL UNIVERSITY</w:t>
       </w:r>
     </w:p>
@@ -388,7 +389,7 @@
           <w:lang w:val="en-US" w:eastAsia="zh-CN"/>
         </w:rPr>
         <w:drawing>
-          <wp:anchor distT="0" distB="0" distL="114300" distR="114300" simplePos="0" relativeHeight="251658240" behindDoc="1" locked="0" layoutInCell="1" allowOverlap="1" wp14:anchorId="7FAD1594" wp14:editId="59075FE2">
+          <wp:anchor distT="0" distB="0" distL="114300" distR="114300" simplePos="0" relativeHeight="251658240" behindDoc="1" locked="0" layoutInCell="1" allowOverlap="1" wp14:anchorId="222667B0" wp14:editId="366496B1">
             <wp:simplePos x="0" y="0"/>
             <wp:positionH relativeFrom="column">
               <wp:posOffset>4288971</wp:posOffset>
@@ -951,6 +952,7 @@
           <w:szCs w:val="24"/>
           <w:u w:val="single"/>
         </w:rPr>
+        <w:lastRenderedPageBreak/>
         <w:t>Design Consideration and Use of OOP concepts</w:t>
       </w:r>
     </w:p>
@@ -1295,6 +1297,7 @@
           <w:szCs w:val="24"/>
           <w:u w:val="single"/>
         </w:rPr>
+        <w:lastRenderedPageBreak/>
         <w:t>Interface Segregation Principle</w:t>
       </w:r>
     </w:p>
@@ -1722,6 +1725,7 @@
                 <w:sz w:val="24"/>
                 <w:szCs w:val="24"/>
               </w:rPr>
+              <w:lastRenderedPageBreak/>
               <w:t>Test Cases</w:t>
             </w:r>
           </w:p>
@@ -2022,15 +2026,7 @@
                 <w:sz w:val="20"/>
                 <w:szCs w:val="20"/>
               </w:rPr>
-              <w:t>You have successfully</w:t>
-            </w:r>
-            <w:r>
-              <w:rPr>
-                <w:rFonts w:ascii="Courier New" w:hAnsi="Courier New" w:cs="Courier New"/>
-                <w:sz w:val="20"/>
-                <w:szCs w:val="20"/>
-              </w:rPr>
-              <w:t xml:space="preserve"> updated the room information!!!</w:t>
+              <w:t>You have successfully updated the room information!!!</w:t>
             </w:r>
           </w:p>
         </w:tc>
@@ -2143,50 +2139,30 @@
                 <w:szCs w:val="20"/>
                 <w:lang w:val="en-US"/>
               </w:rPr>
-              <w:t>SINGLE: Number: 16</w:t>
-            </w:r>
-            <w:r>
-              <w:rPr>
-                <w:rFonts w:ascii="Courier New" w:hAnsi="Courier New" w:cs="Courier New"/>
-                <w:color w:val="000000"/>
-                <w:sz w:val="20"/>
-                <w:szCs w:val="20"/>
-                <w:lang w:val="en-US"/>
-              </w:rPr>
-              <w:t xml:space="preserve"> out of 21</w:t>
-            </w:r>
-          </w:p>
-          <w:p>
-            <w:pPr>
-              <w:autoSpaceDE w:val="0"/>
-              <w:autoSpaceDN w:val="0"/>
-              <w:adjustRightInd w:val="0"/>
-              <w:rPr>
-                <w:rFonts w:ascii="Courier New" w:hAnsi="Courier New" w:cs="Courier New"/>
-                <w:sz w:val="20"/>
-                <w:szCs w:val="20"/>
-                <w:lang w:val="en-US"/>
-              </w:rPr>
-            </w:pPr>
-            <w:r>
-              <w:rPr>
-                <w:rFonts w:ascii="Courier New" w:hAnsi="Courier New" w:cs="Courier New"/>
-                <w:color w:val="000000"/>
-                <w:sz w:val="20"/>
-                <w:szCs w:val="20"/>
-                <w:lang w:val="en-US"/>
-              </w:rPr>
-              <w:t>Rooms: 02-03 | 02-06 | 02-07</w:t>
-            </w:r>
-            <w:r>
-              <w:rPr>
-                <w:rFonts w:ascii="Courier New" w:hAnsi="Courier New" w:cs="Courier New"/>
-                <w:color w:val="000000"/>
-                <w:sz w:val="20"/>
-                <w:szCs w:val="20"/>
-                <w:lang w:val="en-US"/>
-              </w:rPr>
-              <w:t>…</w:t>
+              <w:t>SINGLE: Number: 16 out of 21</w:t>
+            </w:r>
+          </w:p>
+          <w:p>
+            <w:pPr>
+              <w:autoSpaceDE w:val="0"/>
+              <w:autoSpaceDN w:val="0"/>
+              <w:adjustRightInd w:val="0"/>
+              <w:rPr>
+                <w:rFonts w:ascii="Courier New" w:hAnsi="Courier New" w:cs="Courier New"/>
+                <w:sz w:val="20"/>
+                <w:szCs w:val="20"/>
+                <w:lang w:val="en-US"/>
+              </w:rPr>
+            </w:pPr>
+            <w:r>
+              <w:rPr>
+                <w:rFonts w:ascii="Courier New" w:hAnsi="Courier New" w:cs="Courier New"/>
+                <w:color w:val="000000"/>
+                <w:sz w:val="20"/>
+                <w:szCs w:val="20"/>
+                <w:lang w:val="en-US"/>
+              </w:rPr>
+              <w:t>Rooms: 02-03 | 02-06 | 02-07…</w:t>
             </w:r>
           </w:p>
           <w:p>
@@ -2245,17 +2221,7 @@
                 <w:szCs w:val="20"/>
                 <w:lang w:val="en-US"/>
               </w:rPr>
-              <w:t>Rooms: 03-01 | 03-03 | 03-04</w:t>
-            </w:r>
-            <w:r>
-              <w:rPr>
-                <w:rFonts w:ascii="Courier New" w:hAnsi="Courier New" w:cs="Courier New"/>
-                <w:color w:val="000000"/>
-                <w:sz w:val="20"/>
-                <w:szCs w:val="20"/>
-                <w:lang w:val="en-US"/>
-              </w:rPr>
-              <w:t>…</w:t>
+              <w:t>Rooms: 03-01 | 03-03 | 03-04…</w:t>
             </w:r>
           </w:p>
           <w:p>
@@ -2314,17 +2280,7 @@
                 <w:szCs w:val="20"/>
                 <w:lang w:val="en-US"/>
               </w:rPr>
-              <w:t>Rooms: 04-01 | 04-05 | 04-06</w:t>
-            </w:r>
-            <w:r>
-              <w:rPr>
-                <w:rFonts w:ascii="Courier New" w:hAnsi="Courier New" w:cs="Courier New"/>
-                <w:color w:val="000000"/>
-                <w:sz w:val="20"/>
-                <w:szCs w:val="20"/>
-                <w:lang w:val="en-US"/>
-              </w:rPr>
-              <w:t>…</w:t>
+              <w:t>Rooms: 04-01 | 04-05 | 04-06…</w:t>
             </w:r>
           </w:p>
           <w:p>
@@ -2526,17 +2482,7 @@
                 <w:lang w:val="en-US"/>
               </w:rPr>
               <w:tab/>
-              <w:t>Rooms: | 02-01 | 02-05</w:t>
-            </w:r>
-            <w:r>
-              <w:rPr>
-                <w:rFonts w:ascii="Courier New" w:hAnsi="Courier New" w:cs="Courier New"/>
-                <w:color w:val="000000"/>
-                <w:sz w:val="20"/>
-                <w:szCs w:val="20"/>
-                <w:lang w:val="en-US"/>
-              </w:rPr>
-              <w:t>…</w:t>
+              <w:t>Rooms: | 02-01 | 02-05…</w:t>
             </w:r>
           </w:p>
           <w:p>
@@ -2652,37 +2598,7 @@
                 <w:lang w:val="en-US"/>
               </w:rPr>
               <w:tab/>
-              <w:t xml:space="preserve">Rooms: </w:t>
-            </w:r>
-            <w:r>
-              <w:rPr>
-                <w:rFonts w:ascii="Courier New" w:hAnsi="Courier New" w:cs="Courier New"/>
-                <w:color w:val="000000"/>
-                <w:sz w:val="20"/>
-                <w:szCs w:val="20"/>
-                <w:lang w:val="en-US"/>
-              </w:rPr>
-              <w:t xml:space="preserve">| 02-02 </w:t>
-            </w:r>
-            <w:r>
-              <w:rPr>
-                <w:rFonts w:ascii="Courier New" w:hAnsi="Courier New" w:cs="Courier New"/>
-                <w:color w:val="000000"/>
-                <w:sz w:val="20"/>
-                <w:szCs w:val="20"/>
-                <w:lang w:val="en-US"/>
-              </w:rPr>
-              <w:t>| 02-04</w:t>
-            </w:r>
-            <w:r>
-              <w:rPr>
-                <w:rFonts w:ascii="Courier New" w:hAnsi="Courier New" w:cs="Courier New"/>
-                <w:color w:val="000000"/>
-                <w:sz w:val="20"/>
-                <w:szCs w:val="20"/>
-                <w:lang w:val="en-US"/>
-              </w:rPr>
-              <w:t>…</w:t>
+              <w:t>Rooms: | 02-02 | 02-04…</w:t>
             </w:r>
           </w:p>
         </w:tc>
@@ -3197,6 +3113,7 @@
                 <w:szCs w:val="24"/>
                 <w:lang w:val="en-US"/>
               </w:rPr>
+              <w:lastRenderedPageBreak/>
               <w:t>Make a new reservation</w:t>
             </w:r>
           </w:p>
@@ -3437,17 +3354,7 @@
                 <w:szCs w:val="20"/>
                 <w:lang w:val="en-US"/>
               </w:rPr>
-              <w:t>Guest Created!</w:t>
-            </w:r>
-            <w:r>
-              <w:rPr>
-                <w:rFonts w:ascii="Courier New" w:hAnsi="Courier New" w:cs="Courier New"/>
-                <w:color w:val="000000"/>
-                <w:sz w:val="20"/>
-                <w:szCs w:val="20"/>
-                <w:lang w:val="en-US"/>
-              </w:rPr>
-              <w:t xml:space="preserve"> </w:t>
+              <w:t xml:space="preserve">Guest Created! </w:t>
             </w:r>
           </w:p>
           <w:p>
@@ -3904,17 +3811,7 @@
                 <w:szCs w:val="20"/>
                 <w:lang w:val="en-US"/>
               </w:rPr>
-              <w:t xml:space="preserve">Reservation Code: </w:t>
-            </w:r>
-            <w:r>
-              <w:rPr>
-                <w:rFonts w:ascii="Courier New" w:hAnsi="Courier New" w:cs="Courier New"/>
-                <w:color w:val="000000"/>
-                <w:sz w:val="20"/>
-                <w:szCs w:val="20"/>
-                <w:lang w:val="en-US"/>
-              </w:rPr>
-              <w:t>1</w:t>
+              <w:t>Reservation Code: 1</w:t>
             </w:r>
           </w:p>
           <w:p>
@@ -4537,23 +4434,7 @@
                 <w:sz w:val="24"/>
                 <w:szCs w:val="24"/>
               </w:rPr>
-              <w:t xml:space="preserve">Name: </w:t>
-            </w:r>
-            <w:r>
-              <w:rPr>
-                <w:rFonts w:ascii="Times New Roman" w:hAnsi="Times New Roman" w:cs="Times New Roman"/>
-                <w:sz w:val="24"/>
-                <w:szCs w:val="24"/>
-              </w:rPr>
-              <w:t>Alex</w:t>
-            </w:r>
-            <w:r>
-              <w:rPr>
-                <w:rFonts w:ascii="Times New Roman" w:hAnsi="Times New Roman" w:cs="Times New Roman"/>
-                <w:sz w:val="24"/>
-                <w:szCs w:val="24"/>
-              </w:rPr>
-              <w:t xml:space="preserve"> Tan</w:t>
+              <w:t>Name: Alex Tan</w:t>
             </w:r>
           </w:p>
           <w:p>
@@ -5003,6 +4884,7 @@
                 <w:sz w:val="24"/>
                 <w:szCs w:val="24"/>
               </w:rPr>
+              <w:lastRenderedPageBreak/>
               <w:t>Check in by walk in</w:t>
             </w:r>
           </w:p>
@@ -5061,73 +4943,41 @@
                 <w:sz w:val="24"/>
                 <w:szCs w:val="24"/>
               </w:rPr>
-              <w:t>Existing</w:t>
-            </w:r>
-            <w:r>
-              <w:rPr>
-                <w:rFonts w:ascii="Times New Roman" w:hAnsi="Times New Roman" w:cs="Times New Roman"/>
-                <w:sz w:val="24"/>
-                <w:szCs w:val="24"/>
-              </w:rPr>
-              <w:t xml:space="preserve"> guest</w:t>
-            </w:r>
-          </w:p>
-          <w:p>
-            <w:pPr>
-              <w:rPr>
-                <w:rFonts w:ascii="Times New Roman" w:hAnsi="Times New Roman" w:cs="Times New Roman"/>
-                <w:sz w:val="24"/>
-                <w:szCs w:val="24"/>
-              </w:rPr>
-            </w:pPr>
-            <w:r>
-              <w:rPr>
-                <w:rFonts w:ascii="Times New Roman" w:hAnsi="Times New Roman" w:cs="Times New Roman"/>
-                <w:sz w:val="24"/>
-                <w:szCs w:val="24"/>
-              </w:rPr>
-              <w:t xml:space="preserve">Name: </w:t>
-            </w:r>
-            <w:r>
-              <w:rPr>
-                <w:rFonts w:ascii="Times New Roman" w:hAnsi="Times New Roman" w:cs="Times New Roman"/>
-                <w:sz w:val="24"/>
-                <w:szCs w:val="24"/>
-              </w:rPr>
-              <w:t>Alex</w:t>
-            </w:r>
-            <w:r>
-              <w:rPr>
-                <w:rFonts w:ascii="Times New Roman" w:hAnsi="Times New Roman" w:cs="Times New Roman"/>
-                <w:sz w:val="24"/>
-                <w:szCs w:val="24"/>
-              </w:rPr>
-              <w:t xml:space="preserve"> Tan</w:t>
-            </w:r>
-          </w:p>
-          <w:p>
-            <w:pPr>
-              <w:rPr>
-                <w:rFonts w:ascii="Times New Roman" w:hAnsi="Times New Roman" w:cs="Times New Roman"/>
-                <w:sz w:val="24"/>
-                <w:szCs w:val="24"/>
-              </w:rPr>
-            </w:pPr>
-            <w:r>
-              <w:rPr>
-                <w:rFonts w:ascii="Times New Roman" w:hAnsi="Times New Roman" w:cs="Times New Roman"/>
-                <w:sz w:val="24"/>
-                <w:szCs w:val="24"/>
-              </w:rPr>
-              <w:t>ID Number</w:t>
-            </w:r>
-            <w:r>
-              <w:rPr>
-                <w:rFonts w:ascii="Times New Roman" w:hAnsi="Times New Roman" w:cs="Times New Roman"/>
-                <w:sz w:val="24"/>
-                <w:szCs w:val="24"/>
-              </w:rPr>
-              <w:t>: 1234567890</w:t>
+              <w:t>Existing guest</w:t>
+            </w:r>
+          </w:p>
+          <w:p>
+            <w:pPr>
+              <w:rPr>
+                <w:rFonts w:ascii="Times New Roman" w:hAnsi="Times New Roman" w:cs="Times New Roman"/>
+                <w:sz w:val="24"/>
+                <w:szCs w:val="24"/>
+              </w:rPr>
+            </w:pPr>
+            <w:r>
+              <w:rPr>
+                <w:rFonts w:ascii="Times New Roman" w:hAnsi="Times New Roman" w:cs="Times New Roman"/>
+                <w:sz w:val="24"/>
+                <w:szCs w:val="24"/>
+              </w:rPr>
+              <w:t>Name: Alex Tan</w:t>
+            </w:r>
+          </w:p>
+          <w:p>
+            <w:pPr>
+              <w:rPr>
+                <w:rFonts w:ascii="Times New Roman" w:hAnsi="Times New Roman" w:cs="Times New Roman"/>
+                <w:sz w:val="24"/>
+                <w:szCs w:val="24"/>
+              </w:rPr>
+            </w:pPr>
+            <w:r>
+              <w:rPr>
+                <w:rFonts w:ascii="Times New Roman" w:hAnsi="Times New Roman" w:cs="Times New Roman"/>
+                <w:sz w:val="24"/>
+                <w:szCs w:val="24"/>
+              </w:rPr>
+              <w:t>ID Number: 1234567890</w:t>
             </w:r>
           </w:p>
         </w:tc>
@@ -5297,17 +5147,7 @@
                 <w:szCs w:val="20"/>
                 <w:lang w:val="en-US"/>
               </w:rPr>
-              <w:t xml:space="preserve">Reservation Code: </w:t>
-            </w:r>
-            <w:r>
-              <w:rPr>
-                <w:rFonts w:ascii="Courier New" w:hAnsi="Courier New" w:cs="Courier New"/>
-                <w:color w:val="000000"/>
-                <w:sz w:val="20"/>
-                <w:szCs w:val="20"/>
-                <w:lang w:val="en-US"/>
-              </w:rPr>
-              <w:t>2</w:t>
+              <w:t>Reservation Code: 2</w:t>
             </w:r>
           </w:p>
           <w:p>
@@ -5913,15 +5753,7 @@
                 <w:sz w:val="24"/>
                 <w:szCs w:val="24"/>
               </w:rPr>
-              <w:t>Guest ID</w:t>
-            </w:r>
-            <w:r>
-              <w:rPr>
-                <w:rFonts w:ascii="Times New Roman" w:hAnsi="Times New Roman" w:cs="Times New Roman"/>
-                <w:sz w:val="24"/>
-                <w:szCs w:val="24"/>
-              </w:rPr>
-              <w:t>: 1234567890</w:t>
+              <w:t>Guest ID: 1234567890</w:t>
             </w:r>
           </w:p>
         </w:tc>
@@ -5949,17 +5781,7 @@
                 <w:szCs w:val="20"/>
                 <w:lang w:val="en-US"/>
               </w:rPr>
-              <w:t>R</w:t>
-            </w:r>
-            <w:r>
-              <w:rPr>
-                <w:rFonts w:ascii="Courier New" w:hAnsi="Courier New" w:cs="Courier New"/>
-                <w:color w:val="000000"/>
-                <w:sz w:val="20"/>
-                <w:szCs w:val="20"/>
-                <w:lang w:val="en-US"/>
-              </w:rPr>
-              <w:t>eservation Code: 3</w:t>
+              <w:t>Reservation Code: 3</w:t>
             </w:r>
           </w:p>
           <w:p>
@@ -6572,6 +6394,7 @@
                 <w:sz w:val="24"/>
                 <w:szCs w:val="24"/>
               </w:rPr>
+              <w:lastRenderedPageBreak/>
               <w:t>Check out</w:t>
             </w:r>
           </w:p>
@@ -6677,17 +6500,7 @@
                 <w:szCs w:val="20"/>
                 <w:lang w:val="en-US"/>
               </w:rPr>
-              <w:t xml:space="preserve">Reservation Code: </w:t>
-            </w:r>
-            <w:r>
-              <w:rPr>
-                <w:rFonts w:ascii="Courier New" w:hAnsi="Courier New" w:cs="Courier New"/>
-                <w:color w:val="000000"/>
-                <w:sz w:val="20"/>
-                <w:szCs w:val="20"/>
-                <w:lang w:val="en-US"/>
-              </w:rPr>
-              <w:t>2</w:t>
+              <w:t>Reservation Code: 2</w:t>
             </w:r>
           </w:p>
           <w:p>
@@ -6822,40 +6635,24 @@
                 <w:sz w:val="24"/>
                 <w:szCs w:val="24"/>
               </w:rPr>
-              <w:t>Check Out</w:t>
-            </w:r>
-            <w:r>
-              <w:rPr>
-                <w:rFonts w:ascii="Times New Roman" w:hAnsi="Times New Roman" w:cs="Times New Roman"/>
-                <w:sz w:val="24"/>
-                <w:szCs w:val="24"/>
-              </w:rPr>
-              <w:t xml:space="preserve"> Date: 21/04/2018</w:t>
-            </w:r>
-          </w:p>
-          <w:p>
-            <w:pPr>
-              <w:rPr>
-                <w:rFonts w:ascii="Times New Roman" w:hAnsi="Times New Roman" w:cs="Times New Roman"/>
-                <w:sz w:val="24"/>
-                <w:szCs w:val="24"/>
-              </w:rPr>
-            </w:pPr>
-            <w:r>
-              <w:rPr>
-                <w:rFonts w:ascii="Times New Roman" w:hAnsi="Times New Roman" w:cs="Times New Roman"/>
-                <w:sz w:val="24"/>
-                <w:szCs w:val="24"/>
-              </w:rPr>
-              <w:t>Check Out</w:t>
-            </w:r>
-            <w:r>
-              <w:rPr>
-                <w:rFonts w:ascii="Times New Roman" w:hAnsi="Times New Roman" w:cs="Times New Roman"/>
-                <w:sz w:val="24"/>
-                <w:szCs w:val="24"/>
-              </w:rPr>
-              <w:t xml:space="preserve"> Time: 09:00 AM</w:t>
+              <w:t>Check Out Date: 21/04/2018</w:t>
+            </w:r>
+          </w:p>
+          <w:p>
+            <w:pPr>
+              <w:rPr>
+                <w:rFonts w:ascii="Times New Roman" w:hAnsi="Times New Roman" w:cs="Times New Roman"/>
+                <w:sz w:val="24"/>
+                <w:szCs w:val="24"/>
+              </w:rPr>
+            </w:pPr>
+            <w:r>
+              <w:rPr>
+                <w:rFonts w:ascii="Times New Roman" w:hAnsi="Times New Roman" w:cs="Times New Roman"/>
+                <w:sz w:val="24"/>
+                <w:szCs w:val="24"/>
+              </w:rPr>
+              <w:t>Check Out Time: 09:00 AM</w:t>
             </w:r>
           </w:p>
           <w:p>
@@ -6926,17 +6723,7 @@
                 <w:szCs w:val="20"/>
                 <w:lang w:val="en-US"/>
               </w:rPr>
-              <w:t xml:space="preserve">Reservation Code: </w:t>
-            </w:r>
-            <w:r>
-              <w:rPr>
-                <w:rFonts w:ascii="Courier New" w:hAnsi="Courier New" w:cs="Courier New"/>
-                <w:color w:val="000000"/>
-                <w:sz w:val="20"/>
-                <w:szCs w:val="20"/>
-                <w:lang w:val="en-US"/>
-              </w:rPr>
-              <w:t>2</w:t>
+              <w:t>Reservation Code: 2</w:t>
             </w:r>
           </w:p>
           <w:p>
@@ -7303,6 +7090,7 @@
               <w:adjustRightInd w:val="0"/>
               <w:rPr>
                 <w:rFonts w:ascii="Courier New" w:hAnsi="Courier New" w:cs="Courier New"/>
+                <w:color w:val="000000"/>
                 <w:sz w:val="20"/>
                 <w:szCs w:val="20"/>
                 <w:lang w:val="en-US"/>
@@ -7326,6 +7114,7 @@
               <w:adjustRightInd w:val="0"/>
               <w:rPr>
                 <w:rFonts w:ascii="Courier New" w:hAnsi="Courier New" w:cs="Courier New"/>
+                <w:color w:val="000000"/>
                 <w:sz w:val="20"/>
                 <w:szCs w:val="20"/>
                 <w:lang w:val="en-US"/>
@@ -7349,6 +7138,7 @@
               <w:adjustRightInd w:val="0"/>
               <w:rPr>
                 <w:rFonts w:ascii="Courier New" w:hAnsi="Courier New" w:cs="Courier New"/>
+                <w:color w:val="000000"/>
                 <w:sz w:val="20"/>
                 <w:szCs w:val="20"/>
                 <w:lang w:val="en-US"/>
@@ -7394,16 +7184,17 @@
                 <w:lang w:val="en-US"/>
               </w:rPr>
               <w:tab/>
-              <w:t>600.00    18/04/2018 07:27 PM</w:t>
-            </w:r>
-          </w:p>
-          <w:p>
-            <w:pPr>
-              <w:autoSpaceDE w:val="0"/>
-              <w:autoSpaceDN w:val="0"/>
-              <w:adjustRightInd w:val="0"/>
-              <w:rPr>
-                <w:rFonts w:ascii="Courier New" w:hAnsi="Courier New" w:cs="Courier New"/>
+              <w:t>900.00    3 (weekdays)</w:t>
+            </w:r>
+          </w:p>
+          <w:p>
+            <w:pPr>
+              <w:autoSpaceDE w:val="0"/>
+              <w:autoSpaceDN w:val="0"/>
+              <w:adjustRightInd w:val="0"/>
+              <w:rPr>
+                <w:rFonts w:ascii="Courier New" w:hAnsi="Courier New" w:cs="Courier New"/>
+                <w:color w:val="000000"/>
                 <w:sz w:val="20"/>
                 <w:szCs w:val="20"/>
                 <w:lang w:val="en-US"/>
@@ -7439,16 +7230,17 @@
                 <w:lang w:val="en-US"/>
               </w:rPr>
               <w:tab/>
-              <w:t>330.00    18/04/2018 07:27 PM</w:t>
-            </w:r>
-          </w:p>
-          <w:p>
-            <w:pPr>
-              <w:autoSpaceDE w:val="0"/>
-              <w:autoSpaceDN w:val="0"/>
-              <w:adjustRightInd w:val="0"/>
-              <w:rPr>
-                <w:rFonts w:ascii="Courier New" w:hAnsi="Courier New" w:cs="Courier New"/>
+              <w:t>330.00    1 (weekends)</w:t>
+            </w:r>
+          </w:p>
+          <w:p>
+            <w:pPr>
+              <w:autoSpaceDE w:val="0"/>
+              <w:autoSpaceDN w:val="0"/>
+              <w:adjustRightInd w:val="0"/>
+              <w:rPr>
+                <w:rFonts w:ascii="Courier New" w:hAnsi="Courier New" w:cs="Courier New"/>
+                <w:color w:val="000000"/>
                 <w:sz w:val="20"/>
                 <w:szCs w:val="20"/>
                 <w:lang w:val="en-US"/>
@@ -7472,6 +7264,7 @@
               <w:adjustRightInd w:val="0"/>
               <w:rPr>
                 <w:rFonts w:ascii="Courier New" w:hAnsi="Courier New" w:cs="Courier New"/>
+                <w:color w:val="000000"/>
                 <w:sz w:val="20"/>
                 <w:szCs w:val="20"/>
                 <w:lang w:val="en-US"/>
@@ -7527,6 +7320,7 @@
               <w:adjustRightInd w:val="0"/>
               <w:rPr>
                 <w:rFonts w:ascii="Courier New" w:hAnsi="Courier New" w:cs="Courier New"/>
+                <w:color w:val="000000"/>
                 <w:sz w:val="20"/>
                 <w:szCs w:val="20"/>
                 <w:lang w:val="en-US"/>
@@ -7597,6 +7391,8 @@
                 <w:lang w:val="en-US"/>
               </w:rPr>
             </w:pPr>
+            <w:bookmarkStart w:id="0" w:name="_GoBack"/>
+            <w:bookmarkEnd w:id="0"/>
           </w:p>
           <w:p>
             <w:pPr>
@@ -7708,7 +7504,7 @@
 </file>
 
 <file path=word/endnotes.xml><?xml version="1.0" encoding="utf-8"?>
-<w:endnotes xmlns:wpc="http://schemas.microsoft.com/office/word/2010/wordprocessingCanvas" xmlns:mc="http://schemas.openxmlformats.org/markup-compatibility/2006" xmlns:o="urn:schemas-microsoft-com:office:office" xmlns:r="http://schemas.openxmlformats.org/officeDocument/2006/relationships" xmlns:m="http://schemas.openxmlformats.org/officeDocument/2006/math" xmlns:v="urn:schemas-microsoft-com:vml" xmlns:wp14="http://schemas.microsoft.com/office/word/2010/wordprocessingDrawing" xmlns:wp="http://schemas.openxmlformats.org/drawingml/2006/wordprocessingDrawing" xmlns:w10="urn:schemas-microsoft-com:office:word" xmlns:w="http://schemas.openxmlformats.org/wordprocessingml/2006/main" xmlns:w14="http://schemas.microsoft.com/office/word/2010/wordml" xmlns:w15="http://schemas.microsoft.com/office/word/2012/wordml" xmlns:wpg="http://schemas.microsoft.com/office/word/2010/wordprocessingGroup" xmlns:wpi="http://schemas.microsoft.com/office/word/2010/wordprocessingInk" xmlns:wne="http://schemas.microsoft.com/office/word/2006/wordml" xmlns:wps="http://schemas.microsoft.com/office/word/2010/wordprocessingShape" mc:Ignorable="w14 w15 wp14">
+<w:endnotes xmlns:wpc="http://schemas.microsoft.com/office/word/2010/wordprocessingCanvas" xmlns:cx="http://schemas.microsoft.com/office/drawing/2014/chartex" xmlns:cx1="http://schemas.microsoft.com/office/drawing/2015/9/8/chartex" xmlns:cx2="http://schemas.microsoft.com/office/drawing/2015/10/21/chartex" xmlns:cx3="http://schemas.microsoft.com/office/drawing/2016/5/9/chartex" xmlns:cx4="http://schemas.microsoft.com/office/drawing/2016/5/10/chartex" xmlns:cx5="http://schemas.microsoft.com/office/drawing/2016/5/11/chartex" xmlns:cx6="http://schemas.microsoft.com/office/drawing/2016/5/12/chartex" xmlns:cx7="http://schemas.microsoft.com/office/drawing/2016/5/13/chartex" xmlns:cx8="http://schemas.microsoft.com/office/drawing/2016/5/14/chartex" xmlns:mc="http://schemas.openxmlformats.org/markup-compatibility/2006" xmlns:aink="http://schemas.microsoft.com/office/drawing/2016/ink" xmlns:am3d="http://schemas.microsoft.com/office/drawing/2017/model3d" xmlns:o="urn:schemas-microsoft-com:office:office" xmlns:r="http://schemas.openxmlformats.org/officeDocument/2006/relationships" xmlns:m="http://schemas.openxmlformats.org/officeDocument/2006/math" xmlns:v="urn:schemas-microsoft-com:vml" xmlns:wp14="http://schemas.microsoft.com/office/word/2010/wordprocessingDrawing" xmlns:wp="http://schemas.openxmlformats.org/drawingml/2006/wordprocessingDrawing" xmlns:w10="urn:schemas-microsoft-com:office:word" xmlns:w="http://schemas.openxmlformats.org/wordprocessingml/2006/main" xmlns:w14="http://schemas.microsoft.com/office/word/2010/wordml" xmlns:w15="http://schemas.microsoft.com/office/word/2012/wordml" xmlns:w16cid="http://schemas.microsoft.com/office/word/2016/wordml/cid" xmlns:w16se="http://schemas.microsoft.com/office/word/2015/wordml/symex" xmlns:wpg="http://schemas.microsoft.com/office/word/2010/wordprocessingGroup" xmlns:wpi="http://schemas.microsoft.com/office/word/2010/wordprocessingInk" xmlns:wne="http://schemas.microsoft.com/office/word/2006/wordml" xmlns:wps="http://schemas.microsoft.com/office/word/2010/wordprocessingShape" mc:Ignorable="w14 w15 w16se w16cid wp14">
   <w:endnote w:type="separator" w:id="-1">
     <w:p>
       <w:pPr>
@@ -7733,7 +7529,7 @@
 </file>
 
 <file path=word/footnotes.xml><?xml version="1.0" encoding="utf-8"?>
-<w:footnotes xmlns:wpc="http://schemas.microsoft.com/office/word/2010/wordprocessingCanvas" xmlns:mc="http://schemas.openxmlformats.org/markup-compatibility/2006" xmlns:o="urn:schemas-microsoft-com:office:office" xmlns:r="http://schemas.openxmlformats.org/officeDocument/2006/relationships" xmlns:m="http://schemas.openxmlformats.org/officeDocument/2006/math" xmlns:v="urn:schemas-microsoft-com:vml" xmlns:wp14="http://schemas.microsoft.com/office/word/2010/wordprocessingDrawing" xmlns:wp="http://schemas.openxmlformats.org/drawingml/2006/wordprocessingDrawing" xmlns:w10="urn:schemas-microsoft-com:office:word" xmlns:w="http://schemas.openxmlformats.org/wordprocessingml/2006/main" xmlns:w14="http://schemas.microsoft.com/office/word/2010/wordml" xmlns:w15="http://schemas.microsoft.com/office/word/2012/wordml" xmlns:wpg="http://schemas.microsoft.com/office/word/2010/wordprocessingGroup" xmlns:wpi="http://schemas.microsoft.com/office/word/2010/wordprocessingInk" xmlns:wne="http://schemas.microsoft.com/office/word/2006/wordml" xmlns:wps="http://schemas.microsoft.com/office/word/2010/wordprocessingShape" mc:Ignorable="w14 w15 wp14">
+<w:footnotes xmlns:wpc="http://schemas.microsoft.com/office/word/2010/wordprocessingCanvas" xmlns:cx="http://schemas.microsoft.com/office/drawing/2014/chartex" xmlns:cx1="http://schemas.microsoft.com/office/drawing/2015/9/8/chartex" xmlns:cx2="http://schemas.microsoft.com/office/drawing/2015/10/21/chartex" xmlns:cx3="http://schemas.microsoft.com/office/drawing/2016/5/9/chartex" xmlns:cx4="http://schemas.microsoft.com/office/drawing/2016/5/10/chartex" xmlns:cx5="http://schemas.microsoft.com/office/drawing/2016/5/11/chartex" xmlns:cx6="http://schemas.microsoft.com/office/drawing/2016/5/12/chartex" xmlns:cx7="http://schemas.microsoft.com/office/drawing/2016/5/13/chartex" xmlns:cx8="http://schemas.microsoft.com/office/drawing/2016/5/14/chartex" xmlns:mc="http://schemas.openxmlformats.org/markup-compatibility/2006" xmlns:aink="http://schemas.microsoft.com/office/drawing/2016/ink" xmlns:am3d="http://schemas.microsoft.com/office/drawing/2017/model3d" xmlns:o="urn:schemas-microsoft-com:office:office" xmlns:r="http://schemas.openxmlformats.org/officeDocument/2006/relationships" xmlns:m="http://schemas.openxmlformats.org/officeDocument/2006/math" xmlns:v="urn:schemas-microsoft-com:vml" xmlns:wp14="http://schemas.microsoft.com/office/word/2010/wordprocessingDrawing" xmlns:wp="http://schemas.openxmlformats.org/drawingml/2006/wordprocessingDrawing" xmlns:w10="urn:schemas-microsoft-com:office:word" xmlns:w="http://schemas.openxmlformats.org/wordprocessingml/2006/main" xmlns:w14="http://schemas.microsoft.com/office/word/2010/wordml" xmlns:w15="http://schemas.microsoft.com/office/word/2012/wordml" xmlns:w16cid="http://schemas.microsoft.com/office/word/2016/wordml/cid" xmlns:w16se="http://schemas.microsoft.com/office/word/2015/wordml/symex" xmlns:wpg="http://schemas.microsoft.com/office/word/2010/wordprocessingGroup" xmlns:wpi="http://schemas.microsoft.com/office/word/2010/wordprocessingInk" xmlns:wne="http://schemas.microsoft.com/office/word/2006/wordml" xmlns:wps="http://schemas.microsoft.com/office/word/2010/wordprocessingShape" mc:Ignorable="w14 w15 w16se w16cid wp14">
   <w:footnote w:type="separator" w:id="-1">
     <w:p>
       <w:pPr>
@@ -7758,7 +7554,7 @@
 </file>
 
 <file path=word/numbering.xml><?xml version="1.0" encoding="utf-8"?>
-<w:numbering xmlns:wpc="http://schemas.microsoft.com/office/word/2010/wordprocessingCanvas" xmlns:mc="http://schemas.openxmlformats.org/markup-compatibility/2006" xmlns:o="urn:schemas-microsoft-com:office:office" xmlns:r="http://schemas.openxmlformats.org/officeDocument/2006/relationships" xmlns:m="http://schemas.openxmlformats.org/officeDocument/2006/math" xmlns:v="urn:schemas-microsoft-com:vml" xmlns:wp14="http://schemas.microsoft.com/office/word/2010/wordprocessingDrawing" xmlns:wp="http://schemas.openxmlformats.org/drawingml/2006/wordprocessingDrawing" xmlns:w10="urn:schemas-microsoft-com:office:word" xmlns:w="http://schemas.openxmlformats.org/wordprocessingml/2006/main" xmlns:w14="http://schemas.microsoft.com/office/word/2010/wordml" xmlns:w15="http://schemas.microsoft.com/office/word/2012/wordml" xmlns:wpg="http://schemas.microsoft.com/office/word/2010/wordprocessingGroup" xmlns:wpi="http://schemas.microsoft.com/office/word/2010/wordprocessingInk" xmlns:wne="http://schemas.microsoft.com/office/word/2006/wordml" xmlns:wps="http://schemas.microsoft.com/office/word/2010/wordprocessingShape" mc:Ignorable="w14 w15 wp14">
+<w:numbering xmlns:wpc="http://schemas.microsoft.com/office/word/2010/wordprocessingCanvas" xmlns:cx="http://schemas.microsoft.com/office/drawing/2014/chartex" xmlns:cx1="http://schemas.microsoft.com/office/drawing/2015/9/8/chartex" xmlns:cx2="http://schemas.microsoft.com/office/drawing/2015/10/21/chartex" xmlns:cx3="http://schemas.microsoft.com/office/drawing/2016/5/9/chartex" xmlns:cx4="http://schemas.microsoft.com/office/drawing/2016/5/10/chartex" xmlns:cx5="http://schemas.microsoft.com/office/drawing/2016/5/11/chartex" xmlns:cx6="http://schemas.microsoft.com/office/drawing/2016/5/12/chartex" xmlns:cx7="http://schemas.microsoft.com/office/drawing/2016/5/13/chartex" xmlns:cx8="http://schemas.microsoft.com/office/drawing/2016/5/14/chartex" xmlns:mc="http://schemas.openxmlformats.org/markup-compatibility/2006" xmlns:aink="http://schemas.microsoft.com/office/drawing/2016/ink" xmlns:am3d="http://schemas.microsoft.com/office/drawing/2017/model3d" xmlns:o="urn:schemas-microsoft-com:office:office" xmlns:r="http://schemas.openxmlformats.org/officeDocument/2006/relationships" xmlns:m="http://schemas.openxmlformats.org/officeDocument/2006/math" xmlns:v="urn:schemas-microsoft-com:vml" xmlns:wp14="http://schemas.microsoft.com/office/word/2010/wordprocessingDrawing" xmlns:wp="http://schemas.openxmlformats.org/drawingml/2006/wordprocessingDrawing" xmlns:w10="urn:schemas-microsoft-com:office:word" xmlns:w="http://schemas.openxmlformats.org/wordprocessingml/2006/main" xmlns:w14="http://schemas.microsoft.com/office/word/2010/wordml" xmlns:w15="http://schemas.microsoft.com/office/word/2012/wordml" xmlns:w16cid="http://schemas.microsoft.com/office/word/2016/wordml/cid" xmlns:w16se="http://schemas.microsoft.com/office/word/2015/wordml/symex" xmlns:wpg="http://schemas.microsoft.com/office/word/2010/wordprocessingGroup" xmlns:wpi="http://schemas.microsoft.com/office/word/2010/wordprocessingInk" xmlns:wne="http://schemas.microsoft.com/office/word/2006/wordml" xmlns:wps="http://schemas.microsoft.com/office/word/2010/wordprocessingShape" mc:Ignorable="w14 w15 w16se w16cid wp14">
   <w:abstractNum w:abstractNumId="0" w15:restartNumberingAfterBreak="0">
     <w:nsid w:val="0C831D00"/>
     <w:multiLevelType w:val="hybridMultilevel"/>
@@ -7947,7 +7743,7 @@
 </file>
 
 <file path=word/styles.xml><?xml version="1.0" encoding="utf-8"?>
-<w:styles xmlns:mc="http://schemas.openxmlformats.org/markup-compatibility/2006" xmlns:r="http://schemas.openxmlformats.org/officeDocument/2006/relationships" xmlns:w="http://schemas.openxmlformats.org/wordprocessingml/2006/main" xmlns:w14="http://schemas.microsoft.com/office/word/2010/wordml" xmlns:w15="http://schemas.microsoft.com/office/word/2012/wordml" mc:Ignorable="w14 w15">
+<w:styles xmlns:mc="http://schemas.openxmlformats.org/markup-compatibility/2006" xmlns:r="http://schemas.openxmlformats.org/officeDocument/2006/relationships" xmlns:w="http://schemas.openxmlformats.org/wordprocessingml/2006/main" xmlns:w14="http://schemas.microsoft.com/office/word/2010/wordml" xmlns:w15="http://schemas.microsoft.com/office/word/2012/wordml" xmlns:w16cid="http://schemas.microsoft.com/office/word/2016/wordml/cid" xmlns:w16se="http://schemas.microsoft.com/office/word/2015/wordml/symex" mc:Ignorable="w14 w15 w16se w16cid">
   <w:docDefaults>
     <w:rPrDefault>
       <w:rPr>
@@ -7963,7 +7759,7 @@
       </w:pPr>
     </w:pPrDefault>
   </w:docDefaults>
-  <w:latentStyles w:defLockedState="0" w:defUIPriority="99" w:defSemiHidden="0" w:defUnhideWhenUsed="0" w:defQFormat="0" w:count="371">
+  <w:latentStyles w:defLockedState="0" w:defUIPriority="99" w:defSemiHidden="0" w:defUnhideWhenUsed="0" w:defQFormat="0" w:count="375">
     <w:lsdException w:name="Normal" w:uiPriority="0" w:qFormat="1"/>
     <w:lsdException w:name="heading 1" w:uiPriority="9" w:qFormat="1"/>
     <w:lsdException w:name="heading 2" w:semiHidden="1" w:uiPriority="9" w:unhideWhenUsed="1" w:qFormat="1"/>
@@ -8069,7 +7865,6 @@
     <w:lsdException w:name="HTML Sample" w:semiHidden="1" w:unhideWhenUsed="1"/>
     <w:lsdException w:name="HTML Typewriter" w:semiHidden="1" w:unhideWhenUsed="1"/>
     <w:lsdException w:name="HTML Variable" w:semiHidden="1" w:unhideWhenUsed="1"/>
-    <w:lsdException w:name="Normal Table" w:semiHidden="1" w:unhideWhenUsed="1"/>
     <w:lsdException w:name="annotation subject" w:semiHidden="1" w:unhideWhenUsed="1"/>
     <w:lsdException w:name="No List" w:semiHidden="1" w:unhideWhenUsed="1"/>
     <w:lsdException w:name="Outline List 1" w:semiHidden="1" w:unhideWhenUsed="1"/>
@@ -8113,10 +7908,8 @@
     <w:lsdException w:name="Table Elegant" w:semiHidden="1" w:unhideWhenUsed="1"/>
     <w:lsdException w:name="Table Professional" w:semiHidden="1" w:unhideWhenUsed="1"/>
     <w:lsdException w:name="Table Subtle 1" w:semiHidden="1" w:unhideWhenUsed="1"/>
-    <w:lsdException w:name="Table Subtle 2" w:semiHidden="1" w:unhideWhenUsed="1"/>
     <w:lsdException w:name="Table Web 1" w:semiHidden="1" w:unhideWhenUsed="1"/>
     <w:lsdException w:name="Table Web 2" w:semiHidden="1" w:unhideWhenUsed="1"/>
-    <w:lsdException w:name="Table Web 3" w:semiHidden="1" w:unhideWhenUsed="1"/>
     <w:lsdException w:name="Balloon Text" w:semiHidden="1" w:unhideWhenUsed="1"/>
     <w:lsdException w:name="Table Grid" w:uiPriority="39"/>
     <w:lsdException w:name="Table Theme" w:semiHidden="1" w:unhideWhenUsed="1"/>
@@ -8335,6 +8128,10 @@
     <w:lsdException w:name="List Table 5 Dark Accent 6" w:uiPriority="50"/>
     <w:lsdException w:name="List Table 6 Colorful Accent 6" w:uiPriority="51"/>
     <w:lsdException w:name="List Table 7 Colorful Accent 6" w:uiPriority="52"/>
+    <w:lsdException w:name="Mention" w:semiHidden="1" w:unhideWhenUsed="1"/>
+    <w:lsdException w:name="Smart Hyperlink" w:semiHidden="1" w:unhideWhenUsed="1"/>
+    <w:lsdException w:name="Hashtag" w:semiHidden="1" w:unhideWhenUsed="1"/>
+    <w:lsdException w:name="Unresolved Mention" w:semiHidden="1" w:unhideWhenUsed="1"/>
   </w:latentStyles>
   <w:style w:type="paragraph" w:default="1" w:styleId="Normal">
     <w:name w:val="Normal"/>
@@ -8744,7 +8541,7 @@
 </file>
 
 <file path=customXml/itemProps1.xml><?xml version="1.0" encoding="utf-8"?>
-<ds:datastoreItem xmlns:ds="http://schemas.openxmlformats.org/officeDocument/2006/customXml" ds:itemID="{AFE9B783-EA6D-4509-B5A5-5D144621845A}">
+<ds:datastoreItem xmlns:ds="http://schemas.openxmlformats.org/officeDocument/2006/customXml" ds:itemID="{B180A57F-D7D2-465A-9785-686E9541106B}">
   <ds:schemaRefs>
     <ds:schemaRef ds:uri="http://schemas.openxmlformats.org/officeDocument/2006/bibliography"/>
   </ds:schemaRefs>

</xml_diff>